<commit_message>
Starting Error search for unrealistic a & a' values
</commit_message>
<xml_diff>
--- a/Assignment 1 Formulas.docx
+++ b/Assignment 1 Formulas.docx
@@ -211,735 +211,769 @@
           <w:lang w:val="en-GB"/>
         </w:rPr>
       </w:pPr>
-      <m:oMath>
-        <m:func>
-          <m:funcPr>
-            <m:ctrlPr>
-              <w:rPr>
-                <w:rFonts w:ascii="Cambria Math" w:hAnsi="Cambria Math"/>
-                <w:i/>
-                <w:lang w:val="en-GB"/>
-              </w:rPr>
-            </m:ctrlPr>
-          </m:funcPr>
-          <m:fName>
-            <m:r>
-              <m:rPr>
-                <m:sty m:val="p"/>
-              </m:rPr>
-              <w:rPr>
-                <w:rFonts w:ascii="Cambria Math" w:hAnsi="Cambria Math"/>
-                <w:lang w:val="en-GB"/>
-              </w:rPr>
-              <m:t>tan</m:t>
-            </m:r>
-          </m:fName>
-          <m:e>
-            <m:r>
-              <w:rPr>
-                <w:rFonts w:ascii="Cambria Math" w:hAnsi="Cambria Math"/>
-                <w:lang w:val="en-GB"/>
-              </w:rPr>
-              <m:t>ϕ</m:t>
-            </m:r>
-          </m:e>
-        </m:func>
-        <m:r>
-          <w:rPr>
-            <w:rFonts w:ascii="Cambria Math" w:hAnsi="Cambria Math"/>
-            <w:lang w:val="en-GB"/>
-          </w:rPr>
-          <m:t>=</m:t>
-        </m:r>
-        <m:f>
-          <m:fPr>
-            <m:ctrlPr>
-              <w:rPr>
-                <w:rFonts w:ascii="Cambria Math" w:hAnsi="Cambria Math"/>
-                <w:i/>
-                <w:lang w:val="en-GB"/>
-              </w:rPr>
-            </m:ctrlPr>
-          </m:fPr>
-          <m:num>
-            <m:d>
-              <m:dPr>
-                <m:ctrlPr>
-                  <w:rPr>
-                    <w:rFonts w:ascii="Cambria Math" w:hAnsi="Cambria Math"/>
-                    <w:i/>
-                    <w:lang w:val="en-GB"/>
-                  </w:rPr>
-                </m:ctrlPr>
-              </m:dPr>
-              <m:e>
-                <m:r>
-                  <w:rPr>
-                    <w:rFonts w:ascii="Cambria Math" w:hAnsi="Cambria Math"/>
-                    <w:lang w:val="en-GB"/>
-                  </w:rPr>
-                  <m:t>1-a</m:t>
-                </m:r>
-              </m:e>
-            </m:d>
-            <m:r>
-              <w:rPr>
-                <w:rFonts w:ascii="Cambria Math" w:hAnsi="Cambria Math"/>
-                <w:lang w:val="en-GB"/>
-              </w:rPr>
-              <m:t>⋅</m:t>
-            </m:r>
-            <m:sSub>
-              <m:sSubPr>
-                <m:ctrlPr>
-                  <w:rPr>
-                    <w:rFonts w:ascii="Cambria Math" w:hAnsi="Cambria Math"/>
-                    <w:i/>
-                    <w:lang w:val="en-GB"/>
-                  </w:rPr>
-                </m:ctrlPr>
-              </m:sSubPr>
-              <m:e>
-                <m:r>
-                  <w:rPr>
-                    <w:rFonts w:ascii="Cambria Math" w:hAnsi="Cambria Math"/>
-                    <w:lang w:val="en-GB"/>
-                  </w:rPr>
-                  <m:t>V</m:t>
-                </m:r>
-              </m:e>
-              <m:sub>
-                <m:r>
-                  <w:rPr>
-                    <w:rFonts w:ascii="Cambria Math" w:hAnsi="Cambria Math"/>
-                    <w:lang w:val="en-GB"/>
-                  </w:rPr>
-                  <m:t>0</m:t>
-                </m:r>
-              </m:sub>
-            </m:sSub>
-            <m:r>
-              <w:rPr>
-                <w:rFonts w:ascii="Cambria Math" w:hAnsi="Cambria Math"/>
-                <w:lang w:val="en-GB"/>
-              </w:rPr>
-              <m:t xml:space="preserve"> </m:t>
-            </m:r>
-          </m:num>
-          <m:den>
-            <m:d>
-              <m:dPr>
-                <m:ctrlPr>
-                  <w:rPr>
-                    <w:rFonts w:ascii="Cambria Math" w:hAnsi="Cambria Math"/>
-                    <w:i/>
-                    <w:lang w:val="en-GB"/>
-                  </w:rPr>
-                </m:ctrlPr>
-              </m:dPr>
-              <m:e>
-                <m:r>
-                  <w:rPr>
-                    <w:rFonts w:ascii="Cambria Math" w:hAnsi="Cambria Math"/>
-                    <w:lang w:val="en-GB"/>
-                  </w:rPr>
-                  <m:t>1+</m:t>
-                </m:r>
-                <m:sSup>
-                  <m:sSupPr>
-                    <m:ctrlPr>
-                      <w:rPr>
-                        <w:rFonts w:ascii="Cambria Math" w:hAnsi="Cambria Math"/>
-                        <w:i/>
-                        <w:lang w:val="en-GB"/>
-                      </w:rPr>
-                    </m:ctrlPr>
-                  </m:sSupPr>
-                  <m:e>
-                    <m:r>
-                      <w:rPr>
-                        <w:rFonts w:ascii="Cambria Math" w:hAnsi="Cambria Math"/>
-                        <w:lang w:val="en-GB"/>
-                      </w:rPr>
-                      <m:t>a</m:t>
-                    </m:r>
-                  </m:e>
-                  <m:sup>
-                    <m:r>
-                      <w:rPr>
-                        <w:rFonts w:ascii="Cambria Math" w:hAnsi="Cambria Math"/>
-                        <w:lang w:val="en-GB"/>
-                      </w:rPr>
-                      <m:t>'</m:t>
-                    </m:r>
-                  </m:sup>
-                </m:sSup>
-              </m:e>
-            </m:d>
-            <m:r>
-              <w:rPr>
-                <w:rFonts w:ascii="Cambria Math" w:hAnsi="Cambria Math"/>
-                <w:lang w:val="en-GB"/>
-              </w:rPr>
-              <m:t>⋅ω⋅r</m:t>
-            </m:r>
-          </m:den>
-        </m:f>
-        <m:r>
-          <w:rPr>
-            <w:rFonts w:ascii="Cambria Math" w:hAnsi="Cambria Math"/>
-            <w:lang w:val="en-GB"/>
-          </w:rPr>
-          <m:t>⋅</m:t>
-        </m:r>
-        <m:f>
-          <m:fPr>
-            <m:ctrlPr>
-              <w:rPr>
-                <w:rFonts w:ascii="Cambria Math" w:hAnsi="Cambria Math"/>
-                <w:i/>
-                <w:lang w:val="en-GB"/>
-              </w:rPr>
-            </m:ctrlPr>
-          </m:fPr>
-          <m:num>
-            <m:r>
-              <w:rPr>
-                <w:rFonts w:ascii="Cambria Math" w:hAnsi="Cambria Math"/>
-                <w:lang w:val="en-GB"/>
-              </w:rPr>
-              <m:t>λ</m:t>
-            </m:r>
-          </m:num>
-          <m:den>
-            <m:r>
-              <w:rPr>
-                <w:rFonts w:ascii="Cambria Math" w:hAnsi="Cambria Math"/>
-                <w:lang w:val="en-GB"/>
-              </w:rPr>
-              <m:t>λ</m:t>
-            </m:r>
-          </m:den>
-        </m:f>
-        <m:r>
-          <w:rPr>
-            <w:rFonts w:ascii="Cambria Math" w:hAnsi="Cambria Math"/>
-            <w:lang w:val="en-GB"/>
-          </w:rPr>
-          <m:t>=</m:t>
-        </m:r>
-        <m:f>
-          <m:fPr>
-            <m:ctrlPr>
-              <w:rPr>
-                <w:rFonts w:ascii="Cambria Math" w:hAnsi="Cambria Math"/>
-                <w:i/>
-                <w:lang w:val="en-GB"/>
-              </w:rPr>
-            </m:ctrlPr>
-          </m:fPr>
-          <m:num>
-            <m:d>
-              <m:dPr>
-                <m:ctrlPr>
-                  <w:rPr>
-                    <w:rFonts w:ascii="Cambria Math" w:hAnsi="Cambria Math"/>
-                    <w:i/>
-                    <w:lang w:val="en-GB"/>
-                  </w:rPr>
-                </m:ctrlPr>
-              </m:dPr>
-              <m:e>
-                <m:r>
-                  <w:rPr>
-                    <w:rFonts w:ascii="Cambria Math" w:hAnsi="Cambria Math"/>
-                    <w:lang w:val="en-GB"/>
-                  </w:rPr>
-                  <m:t>1-a</m:t>
-                </m:r>
-              </m:e>
-            </m:d>
-            <m:r>
-              <w:rPr>
-                <w:rFonts w:ascii="Cambria Math" w:hAnsi="Cambria Math"/>
-                <w:lang w:val="en-GB"/>
-              </w:rPr>
-              <m:t>⋅</m:t>
-            </m:r>
-            <m:sSub>
-              <m:sSubPr>
-                <m:ctrlPr>
-                  <w:rPr>
-                    <w:rFonts w:ascii="Cambria Math" w:hAnsi="Cambria Math"/>
-                    <w:i/>
-                    <w:lang w:val="en-GB"/>
-                  </w:rPr>
-                </m:ctrlPr>
-              </m:sSubPr>
-              <m:e>
-                <m:r>
-                  <w:rPr>
-                    <w:rFonts w:ascii="Cambria Math" w:hAnsi="Cambria Math"/>
-                    <w:lang w:val="en-GB"/>
-                  </w:rPr>
-                  <m:t>V</m:t>
-                </m:r>
-              </m:e>
-              <m:sub>
-                <m:r>
-                  <w:rPr>
-                    <w:rFonts w:ascii="Cambria Math" w:hAnsi="Cambria Math"/>
-                    <w:lang w:val="en-GB"/>
-                  </w:rPr>
-                  <m:t>0</m:t>
-                </m:r>
-              </m:sub>
-            </m:sSub>
-            <m:r>
-              <w:rPr>
-                <w:rFonts w:ascii="Cambria Math" w:hAnsi="Cambria Math"/>
-                <w:lang w:val="en-GB"/>
-              </w:rPr>
-              <m:t xml:space="preserve"> </m:t>
-            </m:r>
-          </m:num>
-          <m:den>
-            <m:d>
-              <m:dPr>
-                <m:ctrlPr>
-                  <w:rPr>
-                    <w:rFonts w:ascii="Cambria Math" w:hAnsi="Cambria Math"/>
-                    <w:i/>
-                    <w:lang w:val="en-GB"/>
-                  </w:rPr>
-                </m:ctrlPr>
-              </m:dPr>
-              <m:e>
-                <m:r>
-                  <w:rPr>
-                    <w:rFonts w:ascii="Cambria Math" w:hAnsi="Cambria Math"/>
-                    <w:lang w:val="en-GB"/>
-                  </w:rPr>
-                  <m:t>1+</m:t>
-                </m:r>
-                <m:sSup>
-                  <m:sSupPr>
-                    <m:ctrlPr>
-                      <w:rPr>
-                        <w:rFonts w:ascii="Cambria Math" w:hAnsi="Cambria Math"/>
-                        <w:i/>
-                        <w:lang w:val="en-GB"/>
-                      </w:rPr>
-                    </m:ctrlPr>
-                  </m:sSupPr>
-                  <m:e>
-                    <m:r>
-                      <w:rPr>
-                        <w:rFonts w:ascii="Cambria Math" w:hAnsi="Cambria Math"/>
-                        <w:lang w:val="en-GB"/>
-                      </w:rPr>
-                      <m:t>a</m:t>
-                    </m:r>
-                  </m:e>
-                  <m:sup>
-                    <m:r>
-                      <w:rPr>
-                        <w:rFonts w:ascii="Cambria Math" w:hAnsi="Cambria Math"/>
-                        <w:lang w:val="en-GB"/>
-                      </w:rPr>
-                      <m:t>'</m:t>
-                    </m:r>
-                  </m:sup>
-                </m:sSup>
-              </m:e>
-            </m:d>
-            <m:r>
-              <w:rPr>
-                <w:rFonts w:ascii="Cambria Math" w:hAnsi="Cambria Math"/>
-                <w:lang w:val="en-GB"/>
-              </w:rPr>
-              <m:t>⋅ω⋅r</m:t>
-            </m:r>
-          </m:den>
-        </m:f>
-        <m:r>
-          <w:rPr>
-            <w:rFonts w:ascii="Cambria Math" w:hAnsi="Cambria Math"/>
-            <w:lang w:val="en-GB"/>
-          </w:rPr>
-          <m:t>⋅</m:t>
-        </m:r>
-        <m:f>
-          <m:fPr>
-            <m:ctrlPr>
-              <w:rPr>
-                <w:rFonts w:ascii="Cambria Math" w:hAnsi="Cambria Math"/>
-                <w:i/>
-                <w:lang w:val="en-GB"/>
-              </w:rPr>
-            </m:ctrlPr>
-          </m:fPr>
-          <m:num>
-            <m:f>
-              <m:fPr>
-                <m:ctrlPr>
-                  <w:rPr>
-                    <w:rFonts w:ascii="Cambria Math" w:hAnsi="Cambria Math"/>
-                    <w:i/>
-                    <w:lang w:val="en-GB"/>
-                  </w:rPr>
-                </m:ctrlPr>
-              </m:fPr>
-              <m:num>
-                <m:r>
-                  <w:rPr>
-                    <w:rFonts w:ascii="Cambria Math" w:hAnsi="Cambria Math"/>
-                    <w:lang w:val="en-GB"/>
-                  </w:rPr>
-                  <m:t>ω⋅R</m:t>
-                </m:r>
-              </m:num>
-              <m:den>
-                <m:sSub>
-                  <m:sSubPr>
-                    <m:ctrlPr>
-                      <w:rPr>
-                        <w:rFonts w:ascii="Cambria Math" w:hAnsi="Cambria Math"/>
-                        <w:i/>
-                        <w:lang w:val="en-GB"/>
-                      </w:rPr>
-                    </m:ctrlPr>
-                  </m:sSubPr>
-                  <m:e>
-                    <m:r>
-                      <w:rPr>
-                        <w:rFonts w:ascii="Cambria Math" w:hAnsi="Cambria Math"/>
-                        <w:lang w:val="en-GB"/>
-                      </w:rPr>
-                      <m:t>V</m:t>
-                    </m:r>
-                  </m:e>
-                  <m:sub>
-                    <m:r>
-                      <w:rPr>
-                        <w:rFonts w:ascii="Cambria Math" w:hAnsi="Cambria Math"/>
-                        <w:lang w:val="en-GB"/>
-                      </w:rPr>
-                      <m:t>0</m:t>
-                    </m:r>
-                  </m:sub>
-                </m:sSub>
-              </m:den>
-            </m:f>
-          </m:num>
-          <m:den>
-            <m:r>
-              <w:rPr>
-                <w:rFonts w:ascii="Cambria Math" w:hAnsi="Cambria Math"/>
-                <w:lang w:val="en-GB"/>
-              </w:rPr>
-              <m:t>λ</m:t>
-            </m:r>
-          </m:den>
-        </m:f>
-        <m:r>
-          <w:rPr>
-            <w:rFonts w:ascii="Cambria Math" w:eastAsiaTheme="minorEastAsia" w:hAnsi="Cambria Math"/>
-            <w:lang w:val="en-GB"/>
-          </w:rPr>
-          <m:t>=</m:t>
-        </m:r>
-        <m:f>
-          <m:fPr>
-            <m:ctrlPr>
-              <w:rPr>
-                <w:rFonts w:ascii="Cambria Math" w:hAnsi="Cambria Math"/>
-                <w:i/>
-                <w:lang w:val="en-GB"/>
-              </w:rPr>
-            </m:ctrlPr>
-          </m:fPr>
-          <m:num>
-            <m:d>
-              <m:dPr>
-                <m:ctrlPr>
-                  <w:rPr>
-                    <w:rFonts w:ascii="Cambria Math" w:hAnsi="Cambria Math"/>
-                    <w:i/>
-                    <w:lang w:val="en-GB"/>
-                  </w:rPr>
-                </m:ctrlPr>
-              </m:dPr>
-              <m:e>
-                <m:r>
-                  <w:rPr>
-                    <w:rFonts w:ascii="Cambria Math" w:hAnsi="Cambria Math"/>
-                    <w:lang w:val="en-GB"/>
-                  </w:rPr>
-                  <m:t>1-a</m:t>
-                </m:r>
-              </m:e>
-            </m:d>
-            <m:r>
-              <w:rPr>
-                <w:rFonts w:ascii="Cambria Math" w:hAnsi="Cambria Math"/>
-                <w:lang w:val="en-GB"/>
-              </w:rPr>
-              <m:t xml:space="preserve"> </m:t>
-            </m:r>
-          </m:num>
-          <m:den>
-            <m:d>
-              <m:dPr>
-                <m:ctrlPr>
-                  <w:rPr>
-                    <w:rFonts w:ascii="Cambria Math" w:hAnsi="Cambria Math"/>
-                    <w:i/>
-                    <w:lang w:val="en-GB"/>
-                  </w:rPr>
-                </m:ctrlPr>
-              </m:dPr>
-              <m:e>
-                <m:r>
-                  <w:rPr>
-                    <w:rFonts w:ascii="Cambria Math" w:hAnsi="Cambria Math"/>
-                    <w:lang w:val="en-GB"/>
-                  </w:rPr>
-                  <m:t>1+</m:t>
-                </m:r>
-                <m:sSup>
-                  <m:sSupPr>
-                    <m:ctrlPr>
-                      <w:rPr>
-                        <w:rFonts w:ascii="Cambria Math" w:hAnsi="Cambria Math"/>
-                        <w:i/>
-                        <w:lang w:val="en-GB"/>
-                      </w:rPr>
-                    </m:ctrlPr>
-                  </m:sSupPr>
-                  <m:e>
-                    <m:r>
-                      <w:rPr>
-                        <w:rFonts w:ascii="Cambria Math" w:hAnsi="Cambria Math"/>
-                        <w:lang w:val="en-GB"/>
-                      </w:rPr>
-                      <m:t>a</m:t>
-                    </m:r>
-                  </m:e>
-                  <m:sup>
-                    <m:r>
-                      <w:rPr>
-                        <w:rFonts w:ascii="Cambria Math" w:hAnsi="Cambria Math"/>
-                        <w:lang w:val="en-GB"/>
-                      </w:rPr>
-                      <m:t>'</m:t>
-                    </m:r>
-                  </m:sup>
-                </m:sSup>
-              </m:e>
-            </m:d>
-            <m:r>
-              <w:rPr>
-                <w:rFonts w:ascii="Cambria Math" w:hAnsi="Cambria Math"/>
-                <w:lang w:val="en-GB"/>
-              </w:rPr>
-              <m:t>⋅r</m:t>
-            </m:r>
-          </m:den>
-        </m:f>
-        <m:r>
-          <w:rPr>
-            <w:rFonts w:ascii="Cambria Math" w:hAnsi="Cambria Math"/>
-            <w:lang w:val="en-GB"/>
-          </w:rPr>
-          <m:t>⋅</m:t>
-        </m:r>
-        <m:f>
-          <m:fPr>
-            <m:ctrlPr>
-              <w:rPr>
-                <w:rFonts w:ascii="Cambria Math" w:hAnsi="Cambria Math"/>
-                <w:i/>
-                <w:lang w:val="en-GB"/>
-              </w:rPr>
-            </m:ctrlPr>
-          </m:fPr>
-          <m:num>
-            <m:r>
-              <w:rPr>
-                <w:rFonts w:ascii="Cambria Math" w:hAnsi="Cambria Math"/>
-                <w:lang w:val="en-GB"/>
-              </w:rPr>
-              <m:t>R</m:t>
-            </m:r>
-          </m:num>
-          <m:den>
-            <m:r>
-              <w:rPr>
-                <w:rFonts w:ascii="Cambria Math" w:hAnsi="Cambria Math"/>
-                <w:lang w:val="en-GB"/>
-              </w:rPr>
-              <m:t>λ</m:t>
-            </m:r>
-          </m:den>
-        </m:f>
-        <m:r>
-          <w:rPr>
-            <w:rFonts w:ascii="Cambria Math" w:hAnsi="Cambria Math"/>
-            <w:shd w:val="clear" w:color="auto" w:fill="C1F0C7" w:themeFill="accent3" w:themeFillTint="33"/>
-            <w:lang w:val="en-GB"/>
-          </w:rPr>
-          <m:t>=</m:t>
-        </m:r>
-        <m:f>
-          <m:fPr>
-            <m:ctrlPr>
-              <w:rPr>
-                <w:rFonts w:ascii="Cambria Math" w:hAnsi="Cambria Math"/>
-                <w:i/>
-                <w:shd w:val="clear" w:color="auto" w:fill="C1F0C7" w:themeFill="accent3" w:themeFillTint="33"/>
-                <w:lang w:val="en-GB"/>
-              </w:rPr>
-            </m:ctrlPr>
-          </m:fPr>
-          <m:num>
-            <m:d>
-              <m:dPr>
-                <m:ctrlPr>
-                  <w:rPr>
-                    <w:rFonts w:ascii="Cambria Math" w:hAnsi="Cambria Math"/>
-                    <w:i/>
-                    <w:shd w:val="clear" w:color="auto" w:fill="C1F0C7" w:themeFill="accent3" w:themeFillTint="33"/>
-                    <w:lang w:val="en-GB"/>
-                  </w:rPr>
-                </m:ctrlPr>
-              </m:dPr>
-              <m:e>
-                <m:r>
-                  <w:rPr>
-                    <w:rFonts w:ascii="Cambria Math" w:hAnsi="Cambria Math"/>
-                    <w:shd w:val="clear" w:color="auto" w:fill="C1F0C7" w:themeFill="accent3" w:themeFillTint="33"/>
-                    <w:lang w:val="en-GB"/>
-                  </w:rPr>
-                  <m:t>1-a</m:t>
-                </m:r>
-              </m:e>
-            </m:d>
-            <m:r>
-              <w:rPr>
-                <w:rFonts w:ascii="Cambria Math" w:hAnsi="Cambria Math"/>
-                <w:shd w:val="clear" w:color="auto" w:fill="C1F0C7" w:themeFill="accent3" w:themeFillTint="33"/>
-                <w:lang w:val="en-GB"/>
-              </w:rPr>
-              <m:t xml:space="preserve"> </m:t>
-            </m:r>
-          </m:num>
-          <m:den>
-            <m:d>
-              <m:dPr>
-                <m:ctrlPr>
-                  <w:rPr>
-                    <w:rFonts w:ascii="Cambria Math" w:hAnsi="Cambria Math"/>
-                    <w:i/>
-                    <w:shd w:val="clear" w:color="auto" w:fill="C1F0C7" w:themeFill="accent3" w:themeFillTint="33"/>
-                    <w:lang w:val="en-GB"/>
-                  </w:rPr>
-                </m:ctrlPr>
-              </m:dPr>
-              <m:e>
-                <m:r>
-                  <w:rPr>
-                    <w:rFonts w:ascii="Cambria Math" w:hAnsi="Cambria Math"/>
-                    <w:shd w:val="clear" w:color="auto" w:fill="C1F0C7" w:themeFill="accent3" w:themeFillTint="33"/>
-                    <w:lang w:val="en-GB"/>
-                  </w:rPr>
-                  <m:t>1+</m:t>
-                </m:r>
-                <m:sSup>
-                  <m:sSupPr>
-                    <m:ctrlPr>
-                      <w:rPr>
-                        <w:rFonts w:ascii="Cambria Math" w:hAnsi="Cambria Math"/>
-                        <w:i/>
-                        <w:shd w:val="clear" w:color="auto" w:fill="C1F0C7" w:themeFill="accent3" w:themeFillTint="33"/>
-                        <w:lang w:val="en-GB"/>
-                      </w:rPr>
-                    </m:ctrlPr>
-                  </m:sSupPr>
-                  <m:e>
-                    <m:r>
-                      <w:rPr>
-                        <w:rFonts w:ascii="Cambria Math" w:hAnsi="Cambria Math"/>
-                        <w:shd w:val="clear" w:color="auto" w:fill="C1F0C7" w:themeFill="accent3" w:themeFillTint="33"/>
-                        <w:lang w:val="en-GB"/>
-                      </w:rPr>
-                      <m:t>a</m:t>
-                    </m:r>
-                  </m:e>
-                  <m:sup>
-                    <m:r>
-                      <w:rPr>
-                        <w:rFonts w:ascii="Cambria Math" w:hAnsi="Cambria Math"/>
-                        <w:shd w:val="clear" w:color="auto" w:fill="C1F0C7" w:themeFill="accent3" w:themeFillTint="33"/>
-                        <w:lang w:val="en-GB"/>
-                      </w:rPr>
-                      <m:t>'</m:t>
-                    </m:r>
-                  </m:sup>
-                </m:sSup>
-              </m:e>
-            </m:d>
-            <m:r>
-              <w:rPr>
-                <w:rFonts w:ascii="Cambria Math" w:hAnsi="Cambria Math"/>
-                <w:shd w:val="clear" w:color="auto" w:fill="C1F0C7" w:themeFill="accent3" w:themeFillTint="33"/>
-                <w:lang w:val="en-GB"/>
-              </w:rPr>
-              <m:t>⋅λ</m:t>
-            </m:r>
-          </m:den>
-        </m:f>
-        <m:r>
-          <w:rPr>
-            <w:rFonts w:ascii="Cambria Math" w:hAnsi="Cambria Math"/>
-            <w:shd w:val="clear" w:color="auto" w:fill="C1F0C7" w:themeFill="accent3" w:themeFillTint="33"/>
-            <w:lang w:val="en-GB"/>
-          </w:rPr>
-          <m:t>⋅</m:t>
-        </m:r>
-        <m:f>
-          <m:fPr>
-            <m:ctrlPr>
-              <w:rPr>
-                <w:rFonts w:ascii="Cambria Math" w:hAnsi="Cambria Math"/>
-                <w:i/>
-                <w:shd w:val="clear" w:color="auto" w:fill="C1F0C7" w:themeFill="accent3" w:themeFillTint="33"/>
-                <w:lang w:val="en-GB"/>
-              </w:rPr>
-            </m:ctrlPr>
-          </m:fPr>
-          <m:num>
-            <m:r>
-              <w:rPr>
-                <w:rFonts w:ascii="Cambria Math" w:hAnsi="Cambria Math"/>
-                <w:shd w:val="clear" w:color="auto" w:fill="C1F0C7" w:themeFill="accent3" w:themeFillTint="33"/>
-                <w:lang w:val="en-GB"/>
-              </w:rPr>
-              <m:t>R</m:t>
-            </m:r>
-          </m:num>
-          <m:den>
-            <m:r>
-              <w:rPr>
-                <w:rFonts w:ascii="Cambria Math" w:hAnsi="Cambria Math"/>
-                <w:shd w:val="clear" w:color="auto" w:fill="C1F0C7" w:themeFill="accent3" w:themeFillTint="33"/>
-                <w:lang w:val="en-GB"/>
-              </w:rPr>
-              <m:t>r</m:t>
-            </m:r>
-          </m:den>
-        </m:f>
-      </m:oMath>
+      <w:r>
+        <w:rPr>
+          <w:lang w:val="en-GB"/>
+        </w:rPr>
+        <w:t xml:space="preserve">Angle </w:t>
+      </w:r>
+      <w:r>
+        <w:rPr>
+          <w:rFonts w:ascii="Calibri" w:hAnsi="Calibri" w:cs="Calibri"/>
+          <w:lang w:val="en-GB"/>
+        </w:rPr>
+        <w:t>ϕ</w:t>
+      </w:r>
+      <w:r>
+        <w:rPr>
+          <w:lang w:val="en-GB"/>
+        </w:rPr>
+        <w:t xml:space="preserve"> </w:t>
+      </w:r>
+    </w:p>
+    <w:p>
+      <w:pPr>
+        <w:pStyle w:val="ListParagraph"/>
+        <w:rPr>
+          <w:rFonts w:eastAsiaTheme="minorEastAsia"/>
+          <w:shd w:val="clear" w:color="auto" w:fill="C1F0C7" w:themeFill="accent3" w:themeFillTint="33"/>
+          <w:lang w:val="en-GB"/>
+        </w:rPr>
+      </w:pPr>
+      <m:oMathPara>
+        <m:oMathParaPr>
+          <m:jc m:val="left"/>
+        </m:oMathParaPr>
+        <m:oMath>
+          <m:func>
+            <m:funcPr>
+              <m:ctrlPr>
+                <w:rPr>
+                  <w:rFonts w:ascii="Cambria Math" w:hAnsi="Cambria Math"/>
+                  <w:i/>
+                  <w:lang w:val="en-GB"/>
+                </w:rPr>
+              </m:ctrlPr>
+            </m:funcPr>
+            <m:fName>
+              <m:r>
+                <m:rPr>
+                  <m:sty m:val="p"/>
+                </m:rPr>
+                <w:rPr>
+                  <w:rFonts w:ascii="Cambria Math" w:hAnsi="Cambria Math"/>
+                  <w:lang w:val="en-GB"/>
+                </w:rPr>
+                <m:t>tan</m:t>
+              </m:r>
+            </m:fName>
+            <m:e>
+              <m:r>
+                <w:rPr>
+                  <w:rFonts w:ascii="Cambria Math" w:hAnsi="Cambria Math"/>
+                  <w:lang w:val="en-GB"/>
+                </w:rPr>
+                <m:t>ϕ</m:t>
+              </m:r>
+            </m:e>
+          </m:func>
+          <m:r>
+            <w:rPr>
+              <w:rFonts w:ascii="Cambria Math" w:hAnsi="Cambria Math"/>
+              <w:lang w:val="en-GB"/>
+            </w:rPr>
+            <m:t>=</m:t>
+          </m:r>
+          <m:f>
+            <m:fPr>
+              <m:ctrlPr>
+                <w:rPr>
+                  <w:rFonts w:ascii="Cambria Math" w:hAnsi="Cambria Math"/>
+                  <w:i/>
+                  <w:lang w:val="en-GB"/>
+                </w:rPr>
+              </m:ctrlPr>
+            </m:fPr>
+            <m:num>
+              <m:d>
+                <m:dPr>
+                  <m:ctrlPr>
+                    <w:rPr>
+                      <w:rFonts w:ascii="Cambria Math" w:hAnsi="Cambria Math"/>
+                      <w:i/>
+                      <w:lang w:val="en-GB"/>
+                    </w:rPr>
+                  </m:ctrlPr>
+                </m:dPr>
+                <m:e>
+                  <m:r>
+                    <w:rPr>
+                      <w:rFonts w:ascii="Cambria Math" w:hAnsi="Cambria Math"/>
+                      <w:lang w:val="en-GB"/>
+                    </w:rPr>
+                    <m:t>1-a</m:t>
+                  </m:r>
+                </m:e>
+              </m:d>
+              <m:r>
+                <w:rPr>
+                  <w:rFonts w:ascii="Cambria Math" w:hAnsi="Cambria Math"/>
+                  <w:lang w:val="en-GB"/>
+                </w:rPr>
+                <m:t>⋅</m:t>
+              </m:r>
+              <m:sSub>
+                <m:sSubPr>
+                  <m:ctrlPr>
+                    <w:rPr>
+                      <w:rFonts w:ascii="Cambria Math" w:hAnsi="Cambria Math"/>
+                      <w:i/>
+                      <w:lang w:val="en-GB"/>
+                    </w:rPr>
+                  </m:ctrlPr>
+                </m:sSubPr>
+                <m:e>
+                  <m:r>
+                    <w:rPr>
+                      <w:rFonts w:ascii="Cambria Math" w:hAnsi="Cambria Math"/>
+                      <w:lang w:val="en-GB"/>
+                    </w:rPr>
+                    <m:t>V</m:t>
+                  </m:r>
+                </m:e>
+                <m:sub>
+                  <m:r>
+                    <w:rPr>
+                      <w:rFonts w:ascii="Cambria Math" w:hAnsi="Cambria Math"/>
+                      <w:lang w:val="en-GB"/>
+                    </w:rPr>
+                    <m:t>0</m:t>
+                  </m:r>
+                </m:sub>
+              </m:sSub>
+              <m:r>
+                <w:rPr>
+                  <w:rFonts w:ascii="Cambria Math" w:hAnsi="Cambria Math"/>
+                  <w:lang w:val="en-GB"/>
+                </w:rPr>
+                <m:t xml:space="preserve"> </m:t>
+              </m:r>
+            </m:num>
+            <m:den>
+              <m:d>
+                <m:dPr>
+                  <m:ctrlPr>
+                    <w:rPr>
+                      <w:rFonts w:ascii="Cambria Math" w:hAnsi="Cambria Math"/>
+                      <w:i/>
+                      <w:lang w:val="en-GB"/>
+                    </w:rPr>
+                  </m:ctrlPr>
+                </m:dPr>
+                <m:e>
+                  <m:r>
+                    <w:rPr>
+                      <w:rFonts w:ascii="Cambria Math" w:hAnsi="Cambria Math"/>
+                      <w:lang w:val="en-GB"/>
+                    </w:rPr>
+                    <m:t>1+</m:t>
+                  </m:r>
+                  <m:sSup>
+                    <m:sSupPr>
+                      <m:ctrlPr>
+                        <w:rPr>
+                          <w:rFonts w:ascii="Cambria Math" w:hAnsi="Cambria Math"/>
+                          <w:i/>
+                          <w:lang w:val="en-GB"/>
+                        </w:rPr>
+                      </m:ctrlPr>
+                    </m:sSupPr>
+                    <m:e>
+                      <m:r>
+                        <w:rPr>
+                          <w:rFonts w:ascii="Cambria Math" w:hAnsi="Cambria Math"/>
+                          <w:lang w:val="en-GB"/>
+                        </w:rPr>
+                        <m:t>a</m:t>
+                      </m:r>
+                    </m:e>
+                    <m:sup>
+                      <m:r>
+                        <w:rPr>
+                          <w:rFonts w:ascii="Cambria Math" w:hAnsi="Cambria Math"/>
+                          <w:lang w:val="en-GB"/>
+                        </w:rPr>
+                        <m:t>'</m:t>
+                      </m:r>
+                    </m:sup>
+                  </m:sSup>
+                </m:e>
+              </m:d>
+              <m:r>
+                <w:rPr>
+                  <w:rFonts w:ascii="Cambria Math" w:hAnsi="Cambria Math"/>
+                  <w:lang w:val="en-GB"/>
+                </w:rPr>
+                <m:t>⋅ω⋅r</m:t>
+              </m:r>
+            </m:den>
+          </m:f>
+          <m:r>
+            <w:rPr>
+              <w:rFonts w:ascii="Cambria Math" w:hAnsi="Cambria Math"/>
+              <w:lang w:val="en-GB"/>
+            </w:rPr>
+            <m:t>⋅</m:t>
+          </m:r>
+          <m:f>
+            <m:fPr>
+              <m:ctrlPr>
+                <w:rPr>
+                  <w:rFonts w:ascii="Cambria Math" w:hAnsi="Cambria Math"/>
+                  <w:i/>
+                  <w:lang w:val="en-GB"/>
+                </w:rPr>
+              </m:ctrlPr>
+            </m:fPr>
+            <m:num>
+              <m:r>
+                <w:rPr>
+                  <w:rFonts w:ascii="Cambria Math" w:hAnsi="Cambria Math"/>
+                  <w:lang w:val="en-GB"/>
+                </w:rPr>
+                <m:t>λ</m:t>
+              </m:r>
+            </m:num>
+            <m:den>
+              <m:r>
+                <w:rPr>
+                  <w:rFonts w:ascii="Cambria Math" w:hAnsi="Cambria Math"/>
+                  <w:lang w:val="en-GB"/>
+                </w:rPr>
+                <m:t>λ</m:t>
+              </m:r>
+            </m:den>
+          </m:f>
+          <m:r>
+            <w:rPr>
+              <w:rFonts w:ascii="Cambria Math" w:hAnsi="Cambria Math"/>
+              <w:lang w:val="en-GB"/>
+            </w:rPr>
+            <m:t>=</m:t>
+          </m:r>
+          <m:f>
+            <m:fPr>
+              <m:ctrlPr>
+                <w:rPr>
+                  <w:rFonts w:ascii="Cambria Math" w:hAnsi="Cambria Math"/>
+                  <w:i/>
+                  <w:lang w:val="en-GB"/>
+                </w:rPr>
+              </m:ctrlPr>
+            </m:fPr>
+            <m:num>
+              <m:d>
+                <m:dPr>
+                  <m:ctrlPr>
+                    <w:rPr>
+                      <w:rFonts w:ascii="Cambria Math" w:hAnsi="Cambria Math"/>
+                      <w:i/>
+                      <w:lang w:val="en-GB"/>
+                    </w:rPr>
+                  </m:ctrlPr>
+                </m:dPr>
+                <m:e>
+                  <m:r>
+                    <w:rPr>
+                      <w:rFonts w:ascii="Cambria Math" w:hAnsi="Cambria Math"/>
+                      <w:lang w:val="en-GB"/>
+                    </w:rPr>
+                    <m:t>1-a</m:t>
+                  </m:r>
+                </m:e>
+              </m:d>
+              <m:r>
+                <w:rPr>
+                  <w:rFonts w:ascii="Cambria Math" w:hAnsi="Cambria Math"/>
+                  <w:lang w:val="en-GB"/>
+                </w:rPr>
+                <m:t>⋅</m:t>
+              </m:r>
+              <m:sSub>
+                <m:sSubPr>
+                  <m:ctrlPr>
+                    <w:rPr>
+                      <w:rFonts w:ascii="Cambria Math" w:hAnsi="Cambria Math"/>
+                      <w:i/>
+                      <w:lang w:val="en-GB"/>
+                    </w:rPr>
+                  </m:ctrlPr>
+                </m:sSubPr>
+                <m:e>
+                  <m:r>
+                    <w:rPr>
+                      <w:rFonts w:ascii="Cambria Math" w:hAnsi="Cambria Math"/>
+                      <w:lang w:val="en-GB"/>
+                    </w:rPr>
+                    <m:t>V</m:t>
+                  </m:r>
+                </m:e>
+                <m:sub>
+                  <m:r>
+                    <w:rPr>
+                      <w:rFonts w:ascii="Cambria Math" w:hAnsi="Cambria Math"/>
+                      <w:lang w:val="en-GB"/>
+                    </w:rPr>
+                    <m:t>0</m:t>
+                  </m:r>
+                </m:sub>
+              </m:sSub>
+              <m:r>
+                <w:rPr>
+                  <w:rFonts w:ascii="Cambria Math" w:hAnsi="Cambria Math"/>
+                  <w:lang w:val="en-GB"/>
+                </w:rPr>
+                <m:t xml:space="preserve"> </m:t>
+              </m:r>
+            </m:num>
+            <m:den>
+              <m:d>
+                <m:dPr>
+                  <m:ctrlPr>
+                    <w:rPr>
+                      <w:rFonts w:ascii="Cambria Math" w:hAnsi="Cambria Math"/>
+                      <w:i/>
+                      <w:lang w:val="en-GB"/>
+                    </w:rPr>
+                  </m:ctrlPr>
+                </m:dPr>
+                <m:e>
+                  <m:r>
+                    <w:rPr>
+                      <w:rFonts w:ascii="Cambria Math" w:hAnsi="Cambria Math"/>
+                      <w:lang w:val="en-GB"/>
+                    </w:rPr>
+                    <m:t>1+</m:t>
+                  </m:r>
+                  <m:sSup>
+                    <m:sSupPr>
+                      <m:ctrlPr>
+                        <w:rPr>
+                          <w:rFonts w:ascii="Cambria Math" w:hAnsi="Cambria Math"/>
+                          <w:i/>
+                          <w:lang w:val="en-GB"/>
+                        </w:rPr>
+                      </m:ctrlPr>
+                    </m:sSupPr>
+                    <m:e>
+                      <m:r>
+                        <w:rPr>
+                          <w:rFonts w:ascii="Cambria Math" w:hAnsi="Cambria Math"/>
+                          <w:lang w:val="en-GB"/>
+                        </w:rPr>
+                        <m:t>a</m:t>
+                      </m:r>
+                    </m:e>
+                    <m:sup>
+                      <m:r>
+                        <w:rPr>
+                          <w:rFonts w:ascii="Cambria Math" w:hAnsi="Cambria Math"/>
+                          <w:lang w:val="en-GB"/>
+                        </w:rPr>
+                        <m:t>'</m:t>
+                      </m:r>
+                    </m:sup>
+                  </m:sSup>
+                </m:e>
+              </m:d>
+              <m:r>
+                <w:rPr>
+                  <w:rFonts w:ascii="Cambria Math" w:hAnsi="Cambria Math"/>
+                  <w:lang w:val="en-GB"/>
+                </w:rPr>
+                <m:t>⋅ω⋅r</m:t>
+              </m:r>
+            </m:den>
+          </m:f>
+          <m:r>
+            <w:rPr>
+              <w:rFonts w:ascii="Cambria Math" w:hAnsi="Cambria Math"/>
+              <w:lang w:val="en-GB"/>
+            </w:rPr>
+            <m:t>⋅</m:t>
+          </m:r>
+          <m:f>
+            <m:fPr>
+              <m:ctrlPr>
+                <w:rPr>
+                  <w:rFonts w:ascii="Cambria Math" w:hAnsi="Cambria Math"/>
+                  <w:i/>
+                  <w:lang w:val="en-GB"/>
+                </w:rPr>
+              </m:ctrlPr>
+            </m:fPr>
+            <m:num>
+              <m:f>
+                <m:fPr>
+                  <m:ctrlPr>
+                    <w:rPr>
+                      <w:rFonts w:ascii="Cambria Math" w:hAnsi="Cambria Math"/>
+                      <w:i/>
+                      <w:lang w:val="en-GB"/>
+                    </w:rPr>
+                  </m:ctrlPr>
+                </m:fPr>
+                <m:num>
+                  <m:r>
+                    <w:rPr>
+                      <w:rFonts w:ascii="Cambria Math" w:hAnsi="Cambria Math"/>
+                      <w:lang w:val="en-GB"/>
+                    </w:rPr>
+                    <m:t>ω⋅R</m:t>
+                  </m:r>
+                </m:num>
+                <m:den>
+                  <m:sSub>
+                    <m:sSubPr>
+                      <m:ctrlPr>
+                        <w:rPr>
+                          <w:rFonts w:ascii="Cambria Math" w:hAnsi="Cambria Math"/>
+                          <w:i/>
+                          <w:lang w:val="en-GB"/>
+                        </w:rPr>
+                      </m:ctrlPr>
+                    </m:sSubPr>
+                    <m:e>
+                      <m:r>
+                        <w:rPr>
+                          <w:rFonts w:ascii="Cambria Math" w:hAnsi="Cambria Math"/>
+                          <w:lang w:val="en-GB"/>
+                        </w:rPr>
+                        <m:t>V</m:t>
+                      </m:r>
+                    </m:e>
+                    <m:sub>
+                      <m:r>
+                        <w:rPr>
+                          <w:rFonts w:ascii="Cambria Math" w:hAnsi="Cambria Math"/>
+                          <w:lang w:val="en-GB"/>
+                        </w:rPr>
+                        <m:t>0</m:t>
+                      </m:r>
+                    </m:sub>
+                  </m:sSub>
+                </m:den>
+              </m:f>
+            </m:num>
+            <m:den>
+              <m:r>
+                <w:rPr>
+                  <w:rFonts w:ascii="Cambria Math" w:hAnsi="Cambria Math"/>
+                  <w:lang w:val="en-GB"/>
+                </w:rPr>
+                <m:t>λ</m:t>
+              </m:r>
+            </m:den>
+          </m:f>
+          <m:r>
+            <w:rPr>
+              <w:rFonts w:ascii="Cambria Math" w:eastAsiaTheme="minorEastAsia" w:hAnsi="Cambria Math"/>
+              <w:lang w:val="en-GB"/>
+            </w:rPr>
+            <m:t>=</m:t>
+          </m:r>
+          <m:f>
+            <m:fPr>
+              <m:ctrlPr>
+                <w:rPr>
+                  <w:rFonts w:ascii="Cambria Math" w:hAnsi="Cambria Math"/>
+                  <w:i/>
+                  <w:lang w:val="en-GB"/>
+                </w:rPr>
+              </m:ctrlPr>
+            </m:fPr>
+            <m:num>
+              <m:d>
+                <m:dPr>
+                  <m:ctrlPr>
+                    <w:rPr>
+                      <w:rFonts w:ascii="Cambria Math" w:hAnsi="Cambria Math"/>
+                      <w:i/>
+                      <w:lang w:val="en-GB"/>
+                    </w:rPr>
+                  </m:ctrlPr>
+                </m:dPr>
+                <m:e>
+                  <m:r>
+                    <w:rPr>
+                      <w:rFonts w:ascii="Cambria Math" w:hAnsi="Cambria Math"/>
+                      <w:lang w:val="en-GB"/>
+                    </w:rPr>
+                    <m:t>1-a</m:t>
+                  </m:r>
+                </m:e>
+              </m:d>
+              <m:r>
+                <w:rPr>
+                  <w:rFonts w:ascii="Cambria Math" w:hAnsi="Cambria Math"/>
+                  <w:lang w:val="en-GB"/>
+                </w:rPr>
+                <m:t xml:space="preserve"> </m:t>
+              </m:r>
+            </m:num>
+            <m:den>
+              <m:d>
+                <m:dPr>
+                  <m:ctrlPr>
+                    <w:rPr>
+                      <w:rFonts w:ascii="Cambria Math" w:hAnsi="Cambria Math"/>
+                      <w:i/>
+                      <w:lang w:val="en-GB"/>
+                    </w:rPr>
+                  </m:ctrlPr>
+                </m:dPr>
+                <m:e>
+                  <m:r>
+                    <w:rPr>
+                      <w:rFonts w:ascii="Cambria Math" w:hAnsi="Cambria Math"/>
+                      <w:lang w:val="en-GB"/>
+                    </w:rPr>
+                    <m:t>1+</m:t>
+                  </m:r>
+                  <m:sSup>
+                    <m:sSupPr>
+                      <m:ctrlPr>
+                        <w:rPr>
+                          <w:rFonts w:ascii="Cambria Math" w:hAnsi="Cambria Math"/>
+                          <w:i/>
+                          <w:lang w:val="en-GB"/>
+                        </w:rPr>
+                      </m:ctrlPr>
+                    </m:sSupPr>
+                    <m:e>
+                      <m:r>
+                        <w:rPr>
+                          <w:rFonts w:ascii="Cambria Math" w:hAnsi="Cambria Math"/>
+                          <w:lang w:val="en-GB"/>
+                        </w:rPr>
+                        <m:t>a</m:t>
+                      </m:r>
+                    </m:e>
+                    <m:sup>
+                      <m:r>
+                        <w:rPr>
+                          <w:rFonts w:ascii="Cambria Math" w:hAnsi="Cambria Math"/>
+                          <w:lang w:val="en-GB"/>
+                        </w:rPr>
+                        <m:t>'</m:t>
+                      </m:r>
+                    </m:sup>
+                  </m:sSup>
+                </m:e>
+              </m:d>
+              <m:r>
+                <w:rPr>
+                  <w:rFonts w:ascii="Cambria Math" w:hAnsi="Cambria Math"/>
+                  <w:lang w:val="en-GB"/>
+                </w:rPr>
+                <m:t>⋅r</m:t>
+              </m:r>
+            </m:den>
+          </m:f>
+          <m:r>
+            <w:rPr>
+              <w:rFonts w:ascii="Cambria Math" w:hAnsi="Cambria Math"/>
+              <w:lang w:val="en-GB"/>
+            </w:rPr>
+            <m:t>⋅</m:t>
+          </m:r>
+          <m:f>
+            <m:fPr>
+              <m:ctrlPr>
+                <w:rPr>
+                  <w:rFonts w:ascii="Cambria Math" w:hAnsi="Cambria Math"/>
+                  <w:i/>
+                  <w:lang w:val="en-GB"/>
+                </w:rPr>
+              </m:ctrlPr>
+            </m:fPr>
+            <m:num>
+              <m:r>
+                <w:rPr>
+                  <w:rFonts w:ascii="Cambria Math" w:hAnsi="Cambria Math"/>
+                  <w:lang w:val="en-GB"/>
+                </w:rPr>
+                <m:t>R</m:t>
+              </m:r>
+            </m:num>
+            <m:den>
+              <m:r>
+                <w:rPr>
+                  <w:rFonts w:ascii="Cambria Math" w:hAnsi="Cambria Math"/>
+                  <w:lang w:val="en-GB"/>
+                </w:rPr>
+                <m:t>λ</m:t>
+              </m:r>
+            </m:den>
+          </m:f>
+          <m:r>
+            <w:rPr>
+              <w:rFonts w:ascii="Cambria Math" w:hAnsi="Cambria Math"/>
+              <w:shd w:val="clear" w:color="auto" w:fill="C1F0C7" w:themeFill="accent3" w:themeFillTint="33"/>
+              <w:lang w:val="en-GB"/>
+            </w:rPr>
+            <m:t>=</m:t>
+          </m:r>
+          <m:f>
+            <m:fPr>
+              <m:ctrlPr>
+                <w:rPr>
+                  <w:rFonts w:ascii="Cambria Math" w:hAnsi="Cambria Math"/>
+                  <w:i/>
+                  <w:shd w:val="clear" w:color="auto" w:fill="C1F0C7" w:themeFill="accent3" w:themeFillTint="33"/>
+                  <w:lang w:val="en-GB"/>
+                </w:rPr>
+              </m:ctrlPr>
+            </m:fPr>
+            <m:num>
+              <m:d>
+                <m:dPr>
+                  <m:ctrlPr>
+                    <w:rPr>
+                      <w:rFonts w:ascii="Cambria Math" w:hAnsi="Cambria Math"/>
+                      <w:i/>
+                      <w:shd w:val="clear" w:color="auto" w:fill="C1F0C7" w:themeFill="accent3" w:themeFillTint="33"/>
+                      <w:lang w:val="en-GB"/>
+                    </w:rPr>
+                  </m:ctrlPr>
+                </m:dPr>
+                <m:e>
+                  <m:r>
+                    <w:rPr>
+                      <w:rFonts w:ascii="Cambria Math" w:hAnsi="Cambria Math"/>
+                      <w:shd w:val="clear" w:color="auto" w:fill="C1F0C7" w:themeFill="accent3" w:themeFillTint="33"/>
+                      <w:lang w:val="en-GB"/>
+                    </w:rPr>
+                    <m:t>1-a</m:t>
+                  </m:r>
+                </m:e>
+              </m:d>
+              <m:r>
+                <w:rPr>
+                  <w:rFonts w:ascii="Cambria Math" w:hAnsi="Cambria Math"/>
+                  <w:shd w:val="clear" w:color="auto" w:fill="C1F0C7" w:themeFill="accent3" w:themeFillTint="33"/>
+                  <w:lang w:val="en-GB"/>
+                </w:rPr>
+                <m:t xml:space="preserve"> </m:t>
+              </m:r>
+            </m:num>
+            <m:den>
+              <m:d>
+                <m:dPr>
+                  <m:ctrlPr>
+                    <w:rPr>
+                      <w:rFonts w:ascii="Cambria Math" w:hAnsi="Cambria Math"/>
+                      <w:i/>
+                      <w:shd w:val="clear" w:color="auto" w:fill="C1F0C7" w:themeFill="accent3" w:themeFillTint="33"/>
+                      <w:lang w:val="en-GB"/>
+                    </w:rPr>
+                  </m:ctrlPr>
+                </m:dPr>
+                <m:e>
+                  <m:r>
+                    <w:rPr>
+                      <w:rFonts w:ascii="Cambria Math" w:hAnsi="Cambria Math"/>
+                      <w:shd w:val="clear" w:color="auto" w:fill="C1F0C7" w:themeFill="accent3" w:themeFillTint="33"/>
+                      <w:lang w:val="en-GB"/>
+                    </w:rPr>
+                    <m:t>1+</m:t>
+                  </m:r>
+                  <m:sSup>
+                    <m:sSupPr>
+                      <m:ctrlPr>
+                        <w:rPr>
+                          <w:rFonts w:ascii="Cambria Math" w:hAnsi="Cambria Math"/>
+                          <w:i/>
+                          <w:shd w:val="clear" w:color="auto" w:fill="C1F0C7" w:themeFill="accent3" w:themeFillTint="33"/>
+                          <w:lang w:val="en-GB"/>
+                        </w:rPr>
+                      </m:ctrlPr>
+                    </m:sSupPr>
+                    <m:e>
+                      <m:r>
+                        <w:rPr>
+                          <w:rFonts w:ascii="Cambria Math" w:hAnsi="Cambria Math"/>
+                          <w:shd w:val="clear" w:color="auto" w:fill="C1F0C7" w:themeFill="accent3" w:themeFillTint="33"/>
+                          <w:lang w:val="en-GB"/>
+                        </w:rPr>
+                        <m:t>a</m:t>
+                      </m:r>
+                    </m:e>
+                    <m:sup>
+                      <m:r>
+                        <w:rPr>
+                          <w:rFonts w:ascii="Cambria Math" w:hAnsi="Cambria Math"/>
+                          <w:shd w:val="clear" w:color="auto" w:fill="C1F0C7" w:themeFill="accent3" w:themeFillTint="33"/>
+                          <w:lang w:val="en-GB"/>
+                        </w:rPr>
+                        <m:t>'</m:t>
+                      </m:r>
+                    </m:sup>
+                  </m:sSup>
+                </m:e>
+              </m:d>
+              <m:r>
+                <w:rPr>
+                  <w:rFonts w:ascii="Cambria Math" w:hAnsi="Cambria Math"/>
+                  <w:shd w:val="clear" w:color="auto" w:fill="C1F0C7" w:themeFill="accent3" w:themeFillTint="33"/>
+                  <w:lang w:val="en-GB"/>
+                </w:rPr>
+                <m:t>⋅λ</m:t>
+              </m:r>
+            </m:den>
+          </m:f>
+          <m:r>
+            <w:rPr>
+              <w:rFonts w:ascii="Cambria Math" w:hAnsi="Cambria Math"/>
+              <w:shd w:val="clear" w:color="auto" w:fill="C1F0C7" w:themeFill="accent3" w:themeFillTint="33"/>
+              <w:lang w:val="en-GB"/>
+            </w:rPr>
+            <m:t>⋅</m:t>
+          </m:r>
+          <m:f>
+            <m:fPr>
+              <m:ctrlPr>
+                <w:rPr>
+                  <w:rFonts w:ascii="Cambria Math" w:hAnsi="Cambria Math"/>
+                  <w:i/>
+                  <w:shd w:val="clear" w:color="auto" w:fill="C1F0C7" w:themeFill="accent3" w:themeFillTint="33"/>
+                  <w:lang w:val="en-GB"/>
+                </w:rPr>
+              </m:ctrlPr>
+            </m:fPr>
+            <m:num>
+              <m:r>
+                <w:rPr>
+                  <w:rFonts w:ascii="Cambria Math" w:hAnsi="Cambria Math"/>
+                  <w:shd w:val="clear" w:color="auto" w:fill="C1F0C7" w:themeFill="accent3" w:themeFillTint="33"/>
+                  <w:lang w:val="en-GB"/>
+                </w:rPr>
+                <m:t>R</m:t>
+              </m:r>
+            </m:num>
+            <m:den>
+              <m:r>
+                <w:rPr>
+                  <w:rFonts w:ascii="Cambria Math" w:hAnsi="Cambria Math"/>
+                  <w:shd w:val="clear" w:color="auto" w:fill="C1F0C7" w:themeFill="accent3" w:themeFillTint="33"/>
+                  <w:lang w:val="en-GB"/>
+                </w:rPr>
+                <m:t>r</m:t>
+              </m:r>
+            </m:den>
+          </m:f>
+        </m:oMath>
+      </m:oMathPara>
     </w:p>
     <w:p>
       <w:pPr>
@@ -948,6 +982,22 @@
           <w:ilvl w:val="0"/>
           <w:numId w:val="2"/>
         </w:numPr>
+        <w:rPr>
+          <w:rFonts w:eastAsiaTheme="minorEastAsia"/>
+          <w:lang w:val="en-GB"/>
+        </w:rPr>
+      </w:pPr>
+      <w:r>
+        <w:rPr>
+          <w:rFonts w:eastAsiaTheme="minorEastAsia"/>
+          <w:lang w:val="en-GB"/>
+        </w:rPr>
+        <w:t>Angle of attack</w:t>
+      </w:r>
+    </w:p>
+    <w:p>
+      <w:pPr>
+        <w:pStyle w:val="ListParagraph"/>
         <w:rPr>
           <w:rFonts w:eastAsiaTheme="minorEastAsia"/>
           <w:lang w:val="en-GB"/>
@@ -1052,6 +1102,22 @@
           <w:ilvl w:val="0"/>
           <w:numId w:val="2"/>
         </w:numPr>
+        <w:rPr>
+          <w:rFonts w:eastAsiaTheme="minorEastAsia"/>
+          <w:lang w:val="en-GB"/>
+        </w:rPr>
+      </w:pPr>
+      <w:r>
+        <w:rPr>
+          <w:rFonts w:eastAsiaTheme="minorEastAsia"/>
+          <w:lang w:val="en-GB"/>
+        </w:rPr>
+        <w:t>Normal and tangential force coefficients</w:t>
+      </w:r>
+    </w:p>
+    <w:p>
+      <w:pPr>
+        <w:pStyle w:val="ListParagraph"/>
         <w:rPr>
           <w:rFonts w:eastAsiaTheme="minorEastAsia"/>
           <w:lang w:val="en-GB"/>
@@ -1477,23 +1543,7 @@
           <w:rFonts w:eastAsiaTheme="minorEastAsia"/>
           <w:lang w:val="en-GB"/>
         </w:rPr>
-        <w:t xml:space="preserve"> interpolated from </w:t>
-      </w:r>
-      <w:proofErr w:type="spellStart"/>
-      <w:r>
-        <w:rPr>
-          <w:rFonts w:eastAsiaTheme="minorEastAsia"/>
-          <w:lang w:val="en-GB"/>
-        </w:rPr>
-        <w:t>airfoil</w:t>
-      </w:r>
-      <w:proofErr w:type="spellEnd"/>
-      <w:r>
-        <w:rPr>
-          <w:rFonts w:eastAsiaTheme="minorEastAsia"/>
-          <w:lang w:val="en-GB"/>
-        </w:rPr>
-        <w:t xml:space="preserve"> data</w:t>
+        <w:t xml:space="preserve"> interpolated from airfoil data</w:t>
       </w:r>
     </w:p>
     <w:p>
@@ -1508,82 +1558,2849 @@
           <w:lang w:val="en-GB"/>
         </w:rPr>
       </w:pPr>
+      <w:r>
+        <w:rPr>
+          <w:rFonts w:eastAsiaTheme="minorEastAsia"/>
+          <w:lang w:val="en-GB"/>
+        </w:rPr>
+        <w:t>Prandtl correction factor:</w:t>
+      </w:r>
+    </w:p>
+    <w:p>
+      <w:pPr>
+        <w:pStyle w:val="ListParagraph"/>
+        <w:rPr>
+          <w:rFonts w:eastAsiaTheme="minorEastAsia"/>
+          <w:lang w:val="en-GB"/>
+        </w:rPr>
+      </w:pPr>
+      <m:oMathPara>
+        <m:oMathParaPr>
+          <m:jc m:val="left"/>
+        </m:oMathParaPr>
+        <m:oMath>
+          <m:r>
+            <w:rPr>
+              <w:rFonts w:ascii="Cambria Math" w:eastAsiaTheme="minorEastAsia" w:hAnsi="Cambria Math"/>
+              <w:lang w:val="en-GB"/>
+            </w:rPr>
+            <m:t>σ=</m:t>
+          </m:r>
+          <m:f>
+            <m:fPr>
+              <m:ctrlPr>
+                <w:rPr>
+                  <w:rFonts w:ascii="Cambria Math" w:eastAsiaTheme="minorEastAsia" w:hAnsi="Cambria Math"/>
+                  <w:i/>
+                  <w:lang w:val="en-GB"/>
+                </w:rPr>
+              </m:ctrlPr>
+            </m:fPr>
+            <m:num>
+              <m:r>
+                <w:rPr>
+                  <w:rFonts w:ascii="Cambria Math" w:eastAsiaTheme="minorEastAsia" w:hAnsi="Cambria Math"/>
+                  <w:lang w:val="en-GB"/>
+                </w:rPr>
+                <m:t>c⋅B</m:t>
+              </m:r>
+            </m:num>
+            <m:den>
+              <m:r>
+                <w:rPr>
+                  <w:rFonts w:ascii="Cambria Math" w:eastAsiaTheme="minorEastAsia" w:hAnsi="Cambria Math"/>
+                  <w:lang w:val="en-GB"/>
+                </w:rPr>
+                <m:t>2⋅π⋅r</m:t>
+              </m:r>
+            </m:den>
+          </m:f>
+        </m:oMath>
+      </m:oMathPara>
+    </w:p>
+    <w:p>
+      <w:pPr>
+        <w:pStyle w:val="ListParagraph"/>
+        <w:rPr>
+          <w:rFonts w:eastAsiaTheme="minorEastAsia"/>
+          <w:lang w:val="en-GB"/>
+        </w:rPr>
+      </w:pPr>
+      <w:r>
+        <w:rPr>
+          <w:rFonts w:eastAsiaTheme="minorEastAsia"/>
+          <w:lang w:val="en-GB"/>
+        </w:rPr>
+        <w:t xml:space="preserve">with </w:t>
+      </w:r>
+      <w:r>
+        <w:rPr>
+          <w:rFonts w:eastAsiaTheme="minorEastAsia"/>
+          <w:lang w:val="en-GB"/>
+        </w:rPr>
+        <w:t>c</w:t>
+      </w:r>
+      <w:r>
+        <w:rPr>
+          <w:rFonts w:eastAsiaTheme="minorEastAsia"/>
+          <w:lang w:val="en-GB"/>
+        </w:rPr>
+        <w:t xml:space="preserve"> from Turbine blade lookup table</w:t>
+      </w:r>
+    </w:p>
+    <w:p>
+      <w:pPr>
+        <w:pStyle w:val="ListParagraph"/>
+        <w:rPr>
+          <w:rFonts w:eastAsiaTheme="minorEastAsia"/>
+          <w:lang w:val="en-GB"/>
+        </w:rPr>
+      </w:pPr>
+      <m:oMathPara>
+        <m:oMathParaPr>
+          <m:jc m:val="left"/>
+        </m:oMathParaPr>
+        <m:oMath>
+          <m:r>
+            <w:rPr>
+              <w:rFonts w:ascii="Cambria Math" w:eastAsiaTheme="minorEastAsia" w:hAnsi="Cambria Math"/>
+              <w:lang w:val="en-GB"/>
+            </w:rPr>
+            <m:t>f=</m:t>
+          </m:r>
+          <m:f>
+            <m:fPr>
+              <m:ctrlPr>
+                <w:rPr>
+                  <w:rFonts w:ascii="Cambria Math" w:eastAsiaTheme="minorEastAsia" w:hAnsi="Cambria Math"/>
+                  <w:i/>
+                  <w:lang w:val="en-GB"/>
+                </w:rPr>
+              </m:ctrlPr>
+            </m:fPr>
+            <m:num>
+              <m:r>
+                <w:rPr>
+                  <w:rFonts w:ascii="Cambria Math" w:eastAsiaTheme="minorEastAsia" w:hAnsi="Cambria Math"/>
+                  <w:lang w:val="en-GB"/>
+                </w:rPr>
+                <m:t>B</m:t>
+              </m:r>
+            </m:num>
+            <m:den>
+              <m:r>
+                <w:rPr>
+                  <w:rFonts w:ascii="Cambria Math" w:eastAsiaTheme="minorEastAsia" w:hAnsi="Cambria Math"/>
+                  <w:lang w:val="en-GB"/>
+                </w:rPr>
+                <m:t>2</m:t>
+              </m:r>
+            </m:den>
+          </m:f>
+          <m:r>
+            <w:rPr>
+              <w:rFonts w:ascii="Cambria Math" w:eastAsiaTheme="minorEastAsia" w:hAnsi="Cambria Math"/>
+              <w:lang w:val="en-GB"/>
+            </w:rPr>
+            <m:t>⋅</m:t>
+          </m:r>
+          <m:f>
+            <m:fPr>
+              <m:ctrlPr>
+                <w:rPr>
+                  <w:rFonts w:ascii="Cambria Math" w:eastAsiaTheme="minorEastAsia" w:hAnsi="Cambria Math"/>
+                  <w:i/>
+                  <w:lang w:val="en-GB"/>
+                </w:rPr>
+              </m:ctrlPr>
+            </m:fPr>
+            <m:num>
+              <m:r>
+                <w:rPr>
+                  <w:rFonts w:ascii="Cambria Math" w:eastAsiaTheme="minorEastAsia" w:hAnsi="Cambria Math"/>
+                  <w:lang w:val="en-GB"/>
+                </w:rPr>
+                <m:t>R-r</m:t>
+              </m:r>
+            </m:num>
+            <m:den>
+              <m:r>
+                <w:rPr>
+                  <w:rFonts w:ascii="Cambria Math" w:eastAsiaTheme="minorEastAsia" w:hAnsi="Cambria Math"/>
+                  <w:lang w:val="en-GB"/>
+                </w:rPr>
+                <m:t>r⋅</m:t>
+              </m:r>
+              <m:func>
+                <m:funcPr>
+                  <m:ctrlPr>
+                    <w:rPr>
+                      <w:rFonts w:ascii="Cambria Math" w:eastAsiaTheme="minorEastAsia" w:hAnsi="Cambria Math"/>
+                      <w:lang w:val="en-GB"/>
+                    </w:rPr>
+                  </m:ctrlPr>
+                </m:funcPr>
+                <m:fName>
+                  <m:r>
+                    <m:rPr>
+                      <m:sty m:val="p"/>
+                    </m:rPr>
+                    <w:rPr>
+                      <w:rFonts w:ascii="Cambria Math" w:eastAsiaTheme="minorEastAsia" w:hAnsi="Cambria Math"/>
+                      <w:lang w:val="en-GB"/>
+                    </w:rPr>
+                    <m:t>sin</m:t>
+                  </m:r>
+                  <m:ctrlPr>
+                    <w:rPr>
+                      <w:rFonts w:ascii="Cambria Math" w:eastAsiaTheme="minorEastAsia" w:hAnsi="Cambria Math"/>
+                      <w:i/>
+                      <w:lang w:val="en-GB"/>
+                    </w:rPr>
+                  </m:ctrlPr>
+                </m:fName>
+                <m:e>
+                  <m:d>
+                    <m:dPr>
+                      <m:ctrlPr>
+                        <w:rPr>
+                          <w:rFonts w:ascii="Cambria Math" w:eastAsiaTheme="minorEastAsia" w:hAnsi="Cambria Math"/>
+                          <w:i/>
+                          <w:lang w:val="en-GB"/>
+                        </w:rPr>
+                      </m:ctrlPr>
+                    </m:dPr>
+                    <m:e>
+                      <m:r>
+                        <w:rPr>
+                          <w:rFonts w:ascii="Cambria Math" w:eastAsiaTheme="minorEastAsia" w:hAnsi="Cambria Math"/>
+                          <w:lang w:val="en-GB"/>
+                        </w:rPr>
+                        <m:t>ϕ</m:t>
+                      </m:r>
+                    </m:e>
+                  </m:d>
+                </m:e>
+              </m:func>
+            </m:den>
+          </m:f>
+        </m:oMath>
+      </m:oMathPara>
+    </w:p>
+    <w:p>
+      <w:pPr>
+        <w:pStyle w:val="ListParagraph"/>
+        <w:rPr>
+          <w:rFonts w:eastAsiaTheme="minorEastAsia"/>
+          <w:lang w:val="en-GB"/>
+        </w:rPr>
+      </w:pPr>
+      <m:oMathPara>
+        <m:oMathParaPr>
+          <m:jc m:val="left"/>
+        </m:oMathParaPr>
+        <m:oMath>
+          <m:r>
+            <w:rPr>
+              <w:rFonts w:ascii="Cambria Math" w:eastAsiaTheme="minorEastAsia" w:hAnsi="Cambria Math"/>
+              <w:lang w:val="en-GB"/>
+            </w:rPr>
+            <m:t>F=</m:t>
+          </m:r>
+          <m:f>
+            <m:fPr>
+              <m:ctrlPr>
+                <w:rPr>
+                  <w:rFonts w:ascii="Cambria Math" w:eastAsiaTheme="minorEastAsia" w:hAnsi="Cambria Math"/>
+                  <w:i/>
+                  <w:lang w:val="en-GB"/>
+                </w:rPr>
+              </m:ctrlPr>
+            </m:fPr>
+            <m:num>
+              <m:r>
+                <w:rPr>
+                  <w:rFonts w:ascii="Cambria Math" w:eastAsiaTheme="minorEastAsia" w:hAnsi="Cambria Math"/>
+                  <w:lang w:val="en-GB"/>
+                </w:rPr>
+                <m:t>n</m:t>
+              </m:r>
+            </m:num>
+            <m:den>
+              <m:r>
+                <w:rPr>
+                  <w:rFonts w:ascii="Cambria Math" w:eastAsiaTheme="minorEastAsia" w:hAnsi="Cambria Math"/>
+                  <w:lang w:val="en-GB"/>
+                </w:rPr>
+                <m:t>π</m:t>
+              </m:r>
+            </m:den>
+          </m:f>
+          <m:r>
+            <w:rPr>
+              <w:rFonts w:ascii="Cambria Math" w:eastAsiaTheme="minorEastAsia" w:hAnsi="Cambria Math"/>
+              <w:lang w:val="en-GB"/>
+            </w:rPr>
+            <m:t>⋅</m:t>
+          </m:r>
+          <m:func>
+            <m:funcPr>
+              <m:ctrlPr>
+                <w:rPr>
+                  <w:rFonts w:ascii="Cambria Math" w:eastAsiaTheme="minorEastAsia" w:hAnsi="Cambria Math"/>
+                  <w:i/>
+                  <w:lang w:val="en-GB"/>
+                </w:rPr>
+              </m:ctrlPr>
+            </m:funcPr>
+            <m:fName>
+              <m:r>
+                <m:rPr>
+                  <m:sty m:val="p"/>
+                </m:rPr>
+                <w:rPr>
+                  <w:rFonts w:ascii="Cambria Math" w:eastAsiaTheme="minorEastAsia" w:hAnsi="Cambria Math"/>
+                  <w:lang w:val="en-GB"/>
+                </w:rPr>
+                <m:t>acos</m:t>
+              </m:r>
+            </m:fName>
+            <m:e>
+              <m:d>
+                <m:dPr>
+                  <m:ctrlPr>
+                    <w:rPr>
+                      <w:rFonts w:ascii="Cambria Math" w:eastAsiaTheme="minorEastAsia" w:hAnsi="Cambria Math"/>
+                      <w:i/>
+                      <w:lang w:val="en-GB"/>
+                    </w:rPr>
+                  </m:ctrlPr>
+                </m:dPr>
+                <m:e>
+                  <m:sSup>
+                    <m:sSupPr>
+                      <m:ctrlPr>
+                        <w:rPr>
+                          <w:rFonts w:ascii="Cambria Math" w:eastAsiaTheme="minorEastAsia" w:hAnsi="Cambria Math"/>
+                          <w:i/>
+                          <w:lang w:val="en-GB"/>
+                        </w:rPr>
+                      </m:ctrlPr>
+                    </m:sSupPr>
+                    <m:e>
+                      <m:r>
+                        <w:rPr>
+                          <w:rFonts w:ascii="Cambria Math" w:eastAsiaTheme="minorEastAsia" w:hAnsi="Cambria Math"/>
+                          <w:lang w:val="en-GB"/>
+                        </w:rPr>
+                        <m:t>e</m:t>
+                      </m:r>
+                    </m:e>
+                    <m:sup>
+                      <m:r>
+                        <w:rPr>
+                          <w:rFonts w:ascii="Cambria Math" w:eastAsiaTheme="minorEastAsia" w:hAnsi="Cambria Math"/>
+                          <w:lang w:val="en-GB"/>
+                        </w:rPr>
+                        <m:t>-f</m:t>
+                      </m:r>
+                    </m:sup>
+                  </m:sSup>
+                </m:e>
+              </m:d>
+            </m:e>
+          </m:func>
+        </m:oMath>
+      </m:oMathPara>
+    </w:p>
+    <w:p>
+      <w:pPr>
+        <w:pStyle w:val="ListParagraph"/>
+        <w:numPr>
+          <w:ilvl w:val="0"/>
+          <w:numId w:val="2"/>
+        </w:numPr>
+        <w:rPr>
+          <w:rFonts w:eastAsiaTheme="minorEastAsia"/>
+          <w:lang w:val="en-GB"/>
+        </w:rPr>
+      </w:pPr>
+      <w:r>
+        <w:rPr>
+          <w:rFonts w:eastAsiaTheme="minorEastAsia"/>
+          <w:lang w:val="en-GB"/>
+        </w:rPr>
+        <w:t>Induction factors</w:t>
+      </w:r>
+    </w:p>
+    <w:p>
+      <w:pPr>
+        <w:pStyle w:val="ListParagraph"/>
+        <w:numPr>
+          <w:ilvl w:val="0"/>
+          <w:numId w:val="3"/>
+        </w:numPr>
+        <w:rPr>
+          <w:rFonts w:eastAsiaTheme="minorEastAsia"/>
+          <w:lang w:val="en-GB"/>
+        </w:rPr>
+      </w:pPr>
+      <w:r>
+        <w:rPr>
+          <w:rFonts w:eastAsiaTheme="minorEastAsia"/>
+          <w:lang w:val="en-GB"/>
+        </w:rPr>
+        <w:t xml:space="preserve">Classic </w:t>
+      </w:r>
+      <w:proofErr w:type="spellStart"/>
+      <w:r>
+        <w:rPr>
+          <w:rFonts w:eastAsiaTheme="minorEastAsia"/>
+          <w:lang w:val="en-GB"/>
+        </w:rPr>
+        <w:t>Gaulert</w:t>
+      </w:r>
+      <w:proofErr w:type="spellEnd"/>
+    </w:p>
+    <w:p>
+      <w:pPr>
+        <w:pStyle w:val="ListParagraph"/>
+        <w:ind w:left="1440"/>
+        <w:rPr>
+          <w:rFonts w:eastAsiaTheme="minorEastAsia"/>
+          <w:lang w:val="de-DE"/>
+        </w:rPr>
+      </w:pPr>
+      <m:oMathPara>
+        <m:oMathParaPr>
+          <m:jc m:val="left"/>
+        </m:oMathParaPr>
+        <m:oMath>
+          <m:sSub>
+            <m:sSubPr>
+              <m:ctrlPr>
+                <w:rPr>
+                  <w:rFonts w:ascii="Cambria Math" w:eastAsiaTheme="minorEastAsia" w:hAnsi="Cambria Math"/>
+                  <w:i/>
+                  <w:lang w:val="de-DE"/>
+                </w:rPr>
+              </m:ctrlPr>
+            </m:sSubPr>
+            <m:e>
+              <m:r>
+                <w:rPr>
+                  <w:rFonts w:ascii="Cambria Math" w:eastAsiaTheme="minorEastAsia" w:hAnsi="Cambria Math"/>
+                  <w:lang w:val="de-DE"/>
+                </w:rPr>
+                <m:t>C</m:t>
+              </m:r>
+            </m:e>
+            <m:sub>
+              <m:r>
+                <w:rPr>
+                  <w:rFonts w:ascii="Cambria Math" w:eastAsiaTheme="minorEastAsia" w:hAnsi="Cambria Math"/>
+                  <w:lang w:val="de-DE"/>
+                </w:rPr>
+                <m:t>T</m:t>
+              </m:r>
+            </m:sub>
+          </m:sSub>
+          <m:r>
+            <w:rPr>
+              <w:rFonts w:ascii="Cambria Math" w:eastAsiaTheme="minorEastAsia" w:hAnsi="Cambria Math"/>
+              <w:lang w:val="de-DE"/>
+            </w:rPr>
+            <m:t>=</m:t>
+          </m:r>
+          <m:f>
+            <m:fPr>
+              <m:ctrlPr>
+                <w:rPr>
+                  <w:rFonts w:ascii="Cambria Math" w:eastAsiaTheme="minorEastAsia" w:hAnsi="Cambria Math"/>
+                  <w:i/>
+                  <w:lang w:val="de-DE"/>
+                </w:rPr>
+              </m:ctrlPr>
+            </m:fPr>
+            <m:num>
+              <m:sSubSup>
+                <m:sSubSupPr>
+                  <m:ctrlPr>
+                    <w:rPr>
+                      <w:rFonts w:ascii="Cambria Math" w:eastAsiaTheme="minorEastAsia" w:hAnsi="Cambria Math"/>
+                      <w:i/>
+                      <w:lang w:val="de-DE"/>
+                    </w:rPr>
+                  </m:ctrlPr>
+                </m:sSubSupPr>
+                <m:e>
+                  <m:d>
+                    <m:dPr>
+                      <m:ctrlPr>
+                        <w:rPr>
+                          <w:rFonts w:ascii="Cambria Math" w:eastAsiaTheme="minorEastAsia" w:hAnsi="Cambria Math"/>
+                          <w:i/>
+                          <w:lang w:val="de-DE"/>
+                        </w:rPr>
+                      </m:ctrlPr>
+                    </m:dPr>
+                    <m:e>
+                      <m:r>
+                        <w:rPr>
+                          <w:rFonts w:ascii="Cambria Math" w:eastAsiaTheme="minorEastAsia" w:hAnsi="Cambria Math"/>
+                          <w:lang w:val="de-DE"/>
+                        </w:rPr>
+                        <m:t>1-</m:t>
+                      </m:r>
+                      <m:sSub>
+                        <m:sSubPr>
+                          <m:ctrlPr>
+                            <w:rPr>
+                              <w:rFonts w:ascii="Cambria Math" w:eastAsiaTheme="minorEastAsia" w:hAnsi="Cambria Math"/>
+                              <w:i/>
+                              <w:lang w:val="de-DE"/>
+                            </w:rPr>
+                          </m:ctrlPr>
+                        </m:sSubPr>
+                        <m:e>
+                          <m:r>
+                            <w:rPr>
+                              <w:rFonts w:ascii="Cambria Math" w:eastAsiaTheme="minorEastAsia" w:hAnsi="Cambria Math"/>
+                              <w:lang w:val="de-DE"/>
+                            </w:rPr>
+                            <m:t>a</m:t>
+                          </m:r>
+                        </m:e>
+                        <m:sub>
+                          <m:r>
+                            <w:rPr>
+                              <w:rFonts w:ascii="Cambria Math" w:eastAsiaTheme="minorEastAsia" w:hAnsi="Cambria Math"/>
+                              <w:lang w:val="de-DE"/>
+                            </w:rPr>
+                            <m:t>0</m:t>
+                          </m:r>
+                        </m:sub>
+                      </m:sSub>
+                    </m:e>
+                  </m:d>
+                </m:e>
+                <m:sub>
+                  <m:r>
+                    <w:rPr>
+                      <w:rFonts w:ascii="Cambria Math" w:eastAsiaTheme="minorEastAsia" w:hAnsi="Cambria Math"/>
+                      <w:lang w:val="de-DE"/>
+                    </w:rPr>
+                    <m:t xml:space="preserve"> </m:t>
+                  </m:r>
+                </m:sub>
+                <m:sup>
+                  <m:r>
+                    <w:rPr>
+                      <w:rFonts w:ascii="Cambria Math" w:eastAsiaTheme="minorEastAsia" w:hAnsi="Cambria Math"/>
+                      <w:lang w:val="de-DE"/>
+                    </w:rPr>
+                    <m:t>2</m:t>
+                  </m:r>
+                </m:sup>
+              </m:sSubSup>
+              <m:r>
+                <w:rPr>
+                  <w:rFonts w:ascii="Cambria Math" w:eastAsiaTheme="minorEastAsia" w:hAnsi="Cambria Math"/>
+                  <w:lang w:val="de-DE"/>
+                </w:rPr>
+                <m:t>⋅</m:t>
+              </m:r>
+              <m:sSub>
+                <m:sSubPr>
+                  <m:ctrlPr>
+                    <w:rPr>
+                      <w:rFonts w:ascii="Cambria Math" w:eastAsiaTheme="minorEastAsia" w:hAnsi="Cambria Math"/>
+                      <w:i/>
+                      <w:lang w:val="de-DE"/>
+                    </w:rPr>
+                  </m:ctrlPr>
+                </m:sSubPr>
+                <m:e>
+                  <m:r>
+                    <w:rPr>
+                      <w:rFonts w:ascii="Cambria Math" w:eastAsiaTheme="minorEastAsia" w:hAnsi="Cambria Math"/>
+                      <w:lang w:val="de-DE"/>
+                    </w:rPr>
+                    <m:t>C</m:t>
+                  </m:r>
+                </m:e>
+                <m:sub>
+                  <m:r>
+                    <w:rPr>
+                      <w:rFonts w:ascii="Cambria Math" w:eastAsiaTheme="minorEastAsia" w:hAnsi="Cambria Math"/>
+                      <w:lang w:val="de-DE"/>
+                    </w:rPr>
+                    <m:t>n</m:t>
+                  </m:r>
+                </m:sub>
+              </m:sSub>
+              <m:r>
+                <w:rPr>
+                  <w:rFonts w:ascii="Cambria Math" w:eastAsiaTheme="minorEastAsia" w:hAnsi="Cambria Math"/>
+                  <w:lang w:val="de-DE"/>
+                </w:rPr>
+                <m:t>⋅σ</m:t>
+              </m:r>
+            </m:num>
+            <m:den>
+              <m:func>
+                <m:funcPr>
+                  <m:ctrlPr>
+                    <w:rPr>
+                      <w:rFonts w:ascii="Cambria Math" w:eastAsiaTheme="minorEastAsia" w:hAnsi="Cambria Math"/>
+                      <w:i/>
+                      <w:lang w:val="de-DE"/>
+                    </w:rPr>
+                  </m:ctrlPr>
+                </m:funcPr>
+                <m:fName>
+                  <m:sSup>
+                    <m:sSupPr>
+                      <m:ctrlPr>
+                        <w:rPr>
+                          <w:rFonts w:ascii="Cambria Math" w:eastAsiaTheme="minorEastAsia" w:hAnsi="Cambria Math"/>
+                          <w:lang w:val="de-DE"/>
+                        </w:rPr>
+                      </m:ctrlPr>
+                    </m:sSupPr>
+                    <m:e>
+                      <m:r>
+                        <m:rPr>
+                          <m:sty m:val="p"/>
+                        </m:rPr>
+                        <w:rPr>
+                          <w:rFonts w:ascii="Cambria Math" w:eastAsiaTheme="minorEastAsia" w:hAnsi="Cambria Math"/>
+                          <w:lang w:val="de-DE"/>
+                        </w:rPr>
+                        <m:t>sin</m:t>
+                      </m:r>
+                    </m:e>
+                    <m:sup>
+                      <m:r>
+                        <m:rPr>
+                          <m:sty m:val="p"/>
+                        </m:rPr>
+                        <w:rPr>
+                          <w:rFonts w:ascii="Cambria Math" w:eastAsiaTheme="minorEastAsia" w:hAnsi="Cambria Math"/>
+                          <w:lang w:val="de-DE"/>
+                        </w:rPr>
+                        <m:t>2</m:t>
+                      </m:r>
+                    </m:sup>
+                  </m:sSup>
+                </m:fName>
+                <m:e>
+                  <m:d>
+                    <m:dPr>
+                      <m:ctrlPr>
+                        <w:rPr>
+                          <w:rFonts w:ascii="Cambria Math" w:eastAsiaTheme="minorEastAsia" w:hAnsi="Cambria Math"/>
+                          <w:i/>
+                          <w:lang w:val="de-DE"/>
+                        </w:rPr>
+                      </m:ctrlPr>
+                    </m:dPr>
+                    <m:e>
+                      <m:r>
+                        <w:rPr>
+                          <w:rFonts w:ascii="Cambria Math" w:eastAsiaTheme="minorEastAsia" w:hAnsi="Cambria Math"/>
+                          <w:lang w:val="de-DE"/>
+                        </w:rPr>
+                        <m:t>ϕ</m:t>
+                      </m:r>
+                    </m:e>
+                  </m:d>
+                </m:e>
+              </m:func>
+            </m:den>
+          </m:f>
+        </m:oMath>
+      </m:oMathPara>
+    </w:p>
+    <w:p>
+      <w:pPr>
+        <w:pStyle w:val="ListParagraph"/>
+        <w:numPr>
+          <w:ilvl w:val="0"/>
+          <w:numId w:val="4"/>
+        </w:numPr>
+        <w:rPr>
+          <w:rFonts w:eastAsiaTheme="minorEastAsia"/>
+          <w:lang w:val="de-DE"/>
+        </w:rPr>
+      </w:pPr>
       <m:oMath>
+        <m:sSub>
+          <m:sSubPr>
+            <m:ctrlPr>
+              <w:rPr>
+                <w:rFonts w:ascii="Cambria Math" w:eastAsiaTheme="minorEastAsia" w:hAnsi="Cambria Math"/>
+                <w:i/>
+                <w:lang w:val="de-DE"/>
+              </w:rPr>
+            </m:ctrlPr>
+          </m:sSubPr>
+          <m:e>
+            <m:r>
+              <w:rPr>
+                <w:rFonts w:ascii="Cambria Math" w:eastAsiaTheme="minorEastAsia" w:hAnsi="Cambria Math"/>
+                <w:lang w:val="de-DE"/>
+              </w:rPr>
+              <m:t>a</m:t>
+            </m:r>
+          </m:e>
+          <m:sub>
+            <m:r>
+              <w:rPr>
+                <w:rFonts w:ascii="Cambria Math" w:eastAsiaTheme="minorEastAsia" w:hAnsi="Cambria Math"/>
+                <w:lang w:val="de-DE"/>
+              </w:rPr>
+              <m:t>0</m:t>
+            </m:r>
+          </m:sub>
+        </m:sSub>
         <m:r>
           <w:rPr>
             <w:rFonts w:ascii="Cambria Math" w:eastAsiaTheme="minorEastAsia" w:hAnsi="Cambria Math"/>
+            <w:lang w:val="de-DE"/>
+          </w:rPr>
+          <m:t>&lt;0.33</m:t>
+        </m:r>
+      </m:oMath>
+      <w:r>
+        <w:rPr>
+          <w:rFonts w:eastAsiaTheme="minorEastAsia"/>
+          <w:lang w:val="de-DE"/>
+        </w:rPr>
+        <w:t>:</w:t>
+      </w:r>
+    </w:p>
+    <w:p>
+      <w:pPr>
+        <w:pStyle w:val="ListParagraph"/>
+        <w:ind w:left="2160"/>
+        <w:rPr>
+          <w:rFonts w:eastAsiaTheme="minorEastAsia"/>
+          <w:lang w:val="de-DE"/>
+        </w:rPr>
+      </w:pPr>
+      <m:oMathPara>
+        <m:oMathParaPr>
+          <m:jc m:val="left"/>
+        </m:oMathParaPr>
+        <m:oMath>
+          <m:sSub>
+            <m:sSubPr>
+              <m:ctrlPr>
+                <w:rPr>
+                  <w:rFonts w:ascii="Cambria Math" w:eastAsiaTheme="minorEastAsia" w:hAnsi="Cambria Math"/>
+                  <w:i/>
+                  <w:lang w:val="de-DE"/>
+                </w:rPr>
+              </m:ctrlPr>
+            </m:sSubPr>
+            <m:e>
+              <m:r>
+                <w:rPr>
+                  <w:rFonts w:ascii="Cambria Math" w:eastAsiaTheme="minorEastAsia" w:hAnsi="Cambria Math"/>
+                  <w:lang w:val="de-DE"/>
+                </w:rPr>
+                <m:t>a</m:t>
+              </m:r>
+            </m:e>
+            <m:sub>
+              <m:r>
+                <w:rPr>
+                  <w:rFonts w:ascii="Cambria Math" w:eastAsiaTheme="minorEastAsia" w:hAnsi="Cambria Math"/>
+                  <w:lang w:val="de-DE"/>
+                </w:rPr>
+                <m:t>tmp</m:t>
+              </m:r>
+            </m:sub>
+          </m:sSub>
+          <m:r>
+            <w:rPr>
+              <w:rFonts w:ascii="Cambria Math" w:eastAsiaTheme="minorEastAsia" w:hAnsi="Cambria Math"/>
+              <w:lang w:val="de-DE"/>
+            </w:rPr>
+            <m:t>=</m:t>
+          </m:r>
+          <m:f>
+            <m:fPr>
+              <m:ctrlPr>
+                <w:rPr>
+                  <w:rFonts w:ascii="Cambria Math" w:eastAsiaTheme="minorEastAsia" w:hAnsi="Cambria Math"/>
+                  <w:i/>
+                  <w:lang w:val="de-DE"/>
+                </w:rPr>
+              </m:ctrlPr>
+            </m:fPr>
+            <m:num>
+              <m:sSub>
+                <m:sSubPr>
+                  <m:ctrlPr>
+                    <w:rPr>
+                      <w:rFonts w:ascii="Cambria Math" w:eastAsiaTheme="minorEastAsia" w:hAnsi="Cambria Math"/>
+                      <w:i/>
+                      <w:lang w:val="de-DE"/>
+                    </w:rPr>
+                  </m:ctrlPr>
+                </m:sSubPr>
+                <m:e>
+                  <m:r>
+                    <w:rPr>
+                      <w:rFonts w:ascii="Cambria Math" w:eastAsiaTheme="minorEastAsia" w:hAnsi="Cambria Math"/>
+                      <w:lang w:val="de-DE"/>
+                    </w:rPr>
+                    <m:t>C</m:t>
+                  </m:r>
+                </m:e>
+                <m:sub>
+                  <m:r>
+                    <w:rPr>
+                      <w:rFonts w:ascii="Cambria Math" w:eastAsiaTheme="minorEastAsia" w:hAnsi="Cambria Math"/>
+                      <w:lang w:val="de-DE"/>
+                    </w:rPr>
+                    <m:t>T</m:t>
+                  </m:r>
+                </m:sub>
+              </m:sSub>
+            </m:num>
+            <m:den>
+              <m:r>
+                <w:rPr>
+                  <w:rFonts w:ascii="Cambria Math" w:eastAsiaTheme="minorEastAsia" w:hAnsi="Cambria Math"/>
+                  <w:lang w:val="de-DE"/>
+                </w:rPr>
+                <m:t>4⋅F⋅</m:t>
+              </m:r>
+              <m:d>
+                <m:dPr>
+                  <m:ctrlPr>
+                    <w:rPr>
+                      <w:rFonts w:ascii="Cambria Math" w:eastAsiaTheme="minorEastAsia" w:hAnsi="Cambria Math"/>
+                      <w:i/>
+                      <w:lang w:val="de-DE"/>
+                    </w:rPr>
+                  </m:ctrlPr>
+                </m:dPr>
+                <m:e>
+                  <m:r>
+                    <w:rPr>
+                      <w:rFonts w:ascii="Cambria Math" w:eastAsiaTheme="minorEastAsia" w:hAnsi="Cambria Math"/>
+                      <w:lang w:val="de-DE"/>
+                    </w:rPr>
+                    <m:t>1-</m:t>
+                  </m:r>
+                  <m:sSub>
+                    <m:sSubPr>
+                      <m:ctrlPr>
+                        <w:rPr>
+                          <w:rFonts w:ascii="Cambria Math" w:eastAsiaTheme="minorEastAsia" w:hAnsi="Cambria Math"/>
+                          <w:i/>
+                          <w:lang w:val="de-DE"/>
+                        </w:rPr>
+                      </m:ctrlPr>
+                    </m:sSubPr>
+                    <m:e>
+                      <m:r>
+                        <w:rPr>
+                          <w:rFonts w:ascii="Cambria Math" w:eastAsiaTheme="minorEastAsia" w:hAnsi="Cambria Math"/>
+                          <w:lang w:val="de-DE"/>
+                        </w:rPr>
+                        <m:t>a</m:t>
+                      </m:r>
+                    </m:e>
+                    <m:sub>
+                      <m:r>
+                        <w:rPr>
+                          <w:rFonts w:ascii="Cambria Math" w:eastAsiaTheme="minorEastAsia" w:hAnsi="Cambria Math"/>
+                          <w:lang w:val="de-DE"/>
+                        </w:rPr>
+                        <m:t>0</m:t>
+                      </m:r>
+                    </m:sub>
+                  </m:sSub>
+                </m:e>
+              </m:d>
+            </m:den>
+          </m:f>
+        </m:oMath>
+      </m:oMathPara>
+    </w:p>
+    <w:p>
+      <w:pPr>
+        <w:pStyle w:val="ListParagraph"/>
+        <w:numPr>
+          <w:ilvl w:val="0"/>
+          <w:numId w:val="4"/>
+        </w:numPr>
+        <w:rPr>
+          <w:rFonts w:eastAsiaTheme="minorEastAsia"/>
+          <w:lang w:val="de-DE"/>
+        </w:rPr>
+      </w:pPr>
+      <m:oMath>
+        <m:sSub>
+          <m:sSubPr>
+            <m:ctrlPr>
+              <w:rPr>
+                <w:rFonts w:ascii="Cambria Math" w:eastAsiaTheme="minorEastAsia" w:hAnsi="Cambria Math"/>
+                <w:i/>
+                <w:lang w:val="de-DE"/>
+              </w:rPr>
+            </m:ctrlPr>
+          </m:sSubPr>
+          <m:e>
+            <m:r>
+              <w:rPr>
+                <w:rFonts w:ascii="Cambria Math" w:eastAsiaTheme="minorEastAsia" w:hAnsi="Cambria Math"/>
+                <w:lang w:val="de-DE"/>
+              </w:rPr>
+              <m:t>a</m:t>
+            </m:r>
+          </m:e>
+          <m:sub>
+            <m:r>
+              <w:rPr>
+                <w:rFonts w:ascii="Cambria Math" w:eastAsiaTheme="minorEastAsia" w:hAnsi="Cambria Math"/>
+                <w:lang w:val="de-DE"/>
+              </w:rPr>
+              <m:t>0</m:t>
+            </m:r>
+          </m:sub>
+        </m:sSub>
+        <m:r>
+          <w:rPr>
+            <w:rFonts w:ascii="Cambria Math" w:eastAsiaTheme="minorEastAsia" w:hAnsi="Cambria Math"/>
+            <w:lang w:val="de-DE"/>
+          </w:rPr>
+          <m:t>≥0.33</m:t>
+        </m:r>
+      </m:oMath>
+      <w:r>
+        <w:rPr>
+          <w:rFonts w:eastAsiaTheme="minorEastAsia"/>
+          <w:lang w:val="de-DE"/>
+        </w:rPr>
+        <w:t>:</w:t>
+      </w:r>
+    </w:p>
+    <w:p>
+      <w:pPr>
+        <w:pStyle w:val="ListParagraph"/>
+        <w:ind w:left="2160"/>
+        <w:rPr>
+          <w:rFonts w:eastAsiaTheme="minorEastAsia"/>
+          <w:lang w:val="de-DE"/>
+        </w:rPr>
+      </w:pPr>
+      <m:oMathPara>
+        <m:oMathParaPr>
+          <m:jc m:val="left"/>
+        </m:oMathParaPr>
+        <m:oMath>
+          <m:sSub>
+            <m:sSubPr>
+              <m:ctrlPr>
+                <w:rPr>
+                  <w:rFonts w:ascii="Cambria Math" w:eastAsiaTheme="minorEastAsia" w:hAnsi="Cambria Math"/>
+                  <w:i/>
+                  <w:lang w:val="de-DE"/>
+                </w:rPr>
+              </m:ctrlPr>
+            </m:sSubPr>
+            <m:e>
+              <m:r>
+                <w:rPr>
+                  <w:rFonts w:ascii="Cambria Math" w:eastAsiaTheme="minorEastAsia" w:hAnsi="Cambria Math"/>
+                  <w:lang w:val="de-DE"/>
+                </w:rPr>
+                <m:t>a</m:t>
+              </m:r>
+            </m:e>
+            <m:sub>
+              <m:r>
+                <w:rPr>
+                  <w:rFonts w:ascii="Cambria Math" w:eastAsiaTheme="minorEastAsia" w:hAnsi="Cambria Math"/>
+                  <w:lang w:val="de-DE"/>
+                </w:rPr>
+                <m:t>tmp</m:t>
+              </m:r>
+            </m:sub>
+          </m:sSub>
+          <m:r>
+            <w:rPr>
+              <w:rFonts w:ascii="Cambria Math" w:eastAsiaTheme="minorEastAsia" w:hAnsi="Cambria Math"/>
+              <w:lang w:val="de-DE"/>
+            </w:rPr>
+            <m:t>=</m:t>
+          </m:r>
+          <m:f>
+            <m:fPr>
+              <m:ctrlPr>
+                <w:rPr>
+                  <w:rFonts w:ascii="Cambria Math" w:eastAsiaTheme="minorEastAsia" w:hAnsi="Cambria Math"/>
+                  <w:i/>
+                  <w:lang w:val="de-DE"/>
+                </w:rPr>
+              </m:ctrlPr>
+            </m:fPr>
+            <m:num>
+              <m:sSub>
+                <m:sSubPr>
+                  <m:ctrlPr>
+                    <w:rPr>
+                      <w:rFonts w:ascii="Cambria Math" w:eastAsiaTheme="minorEastAsia" w:hAnsi="Cambria Math"/>
+                      <w:i/>
+                      <w:lang w:val="de-DE"/>
+                    </w:rPr>
+                  </m:ctrlPr>
+                </m:sSubPr>
+                <m:e>
+                  <m:r>
+                    <w:rPr>
+                      <w:rFonts w:ascii="Cambria Math" w:eastAsiaTheme="minorEastAsia" w:hAnsi="Cambria Math"/>
+                      <w:lang w:val="de-DE"/>
+                    </w:rPr>
+                    <m:t>C</m:t>
+                  </m:r>
+                </m:e>
+                <m:sub>
+                  <m:r>
+                    <w:rPr>
+                      <w:rFonts w:ascii="Cambria Math" w:eastAsiaTheme="minorEastAsia" w:hAnsi="Cambria Math"/>
+                      <w:lang w:val="de-DE"/>
+                    </w:rPr>
+                    <m:t>T</m:t>
+                  </m:r>
+                </m:sub>
+              </m:sSub>
+            </m:num>
+            <m:den>
+              <m:r>
+                <w:rPr>
+                  <w:rFonts w:ascii="Cambria Math" w:eastAsiaTheme="minorEastAsia" w:hAnsi="Cambria Math"/>
+                  <w:lang w:val="de-DE"/>
+                </w:rPr>
+                <m:t>4</m:t>
+              </m:r>
+              <m:r>
+                <m:rPr>
+                  <m:sty m:val="p"/>
+                </m:rPr>
+                <w:rPr>
+                  <w:rFonts w:ascii="Cambria Math" w:hAnsi="Cambria Math" w:cs="Times New Roman"/>
+                  <w:noProof/>
+                  <w:kern w:val="0"/>
+                  <w:szCs w:val="20"/>
+                  <w:lang w:eastAsia="en-DE"/>
+                  <w14:ligatures w14:val="none"/>
+                </w:rPr>
+                <m:t>⋅</m:t>
+              </m:r>
+              <m:r>
+                <w:rPr>
+                  <w:rFonts w:ascii="Cambria Math" w:eastAsiaTheme="minorEastAsia" w:hAnsi="Cambria Math"/>
+                  <w:lang w:val="de-DE"/>
+                </w:rPr>
+                <m:t>F</m:t>
+              </m:r>
+              <m:r>
+                <m:rPr>
+                  <m:sty m:val="p"/>
+                </m:rPr>
+                <w:rPr>
+                  <w:rFonts w:ascii="Cambria Math" w:hAnsi="Cambria Math" w:cs="Times New Roman"/>
+                  <w:noProof/>
+                  <w:kern w:val="0"/>
+                  <w:szCs w:val="20"/>
+                  <w:lang w:eastAsia="en-DE"/>
+                  <w14:ligatures w14:val="none"/>
+                </w:rPr>
+                <m:t>⋅</m:t>
+              </m:r>
+              <m:d>
+                <m:dPr>
+                  <m:ctrlPr>
+                    <w:rPr>
+                      <w:rFonts w:ascii="Cambria Math" w:eastAsiaTheme="minorEastAsia" w:hAnsi="Cambria Math"/>
+                      <w:i/>
+                      <w:lang w:val="de-DE"/>
+                    </w:rPr>
+                  </m:ctrlPr>
+                </m:dPr>
+                <m:e>
+                  <m:r>
+                    <w:rPr>
+                      <w:rFonts w:ascii="Cambria Math" w:eastAsiaTheme="minorEastAsia" w:hAnsi="Cambria Math"/>
+                      <w:lang w:val="de-DE"/>
+                    </w:rPr>
+                    <m:t xml:space="preserve">1-0.25 </m:t>
+                  </m:r>
+                  <m:r>
+                    <m:rPr>
+                      <m:sty m:val="p"/>
+                    </m:rPr>
+                    <w:rPr>
+                      <w:rFonts w:ascii="Cambria Math" w:hAnsi="Cambria Math" w:cs="Times New Roman"/>
+                      <w:noProof/>
+                      <w:kern w:val="0"/>
+                      <w:szCs w:val="20"/>
+                      <w:lang w:eastAsia="en-DE"/>
+                      <w14:ligatures w14:val="none"/>
+                    </w:rPr>
+                    <m:t>⋅</m:t>
+                  </m:r>
+                  <m:r>
+                    <w:rPr>
+                      <w:rFonts w:ascii="Cambria Math" w:eastAsiaTheme="minorEastAsia" w:hAnsi="Cambria Math"/>
+                      <w:lang w:val="de-DE"/>
+                    </w:rPr>
+                    <m:t xml:space="preserve"> </m:t>
+                  </m:r>
+                  <m:d>
+                    <m:dPr>
+                      <m:ctrlPr>
+                        <w:rPr>
+                          <w:rFonts w:ascii="Cambria Math" w:eastAsiaTheme="minorEastAsia" w:hAnsi="Cambria Math"/>
+                          <w:i/>
+                          <w:lang w:val="de-DE"/>
+                        </w:rPr>
+                      </m:ctrlPr>
+                    </m:dPr>
+                    <m:e>
+                      <m:r>
+                        <w:rPr>
+                          <w:rFonts w:ascii="Cambria Math" w:eastAsiaTheme="minorEastAsia" w:hAnsi="Cambria Math"/>
+                          <w:lang w:val="de-DE"/>
+                        </w:rPr>
+                        <m:t>5-3</m:t>
+                      </m:r>
+                      <m:r>
+                        <m:rPr>
+                          <m:sty m:val="p"/>
+                        </m:rPr>
+                        <w:rPr>
+                          <w:rFonts w:ascii="Cambria Math" w:hAnsi="Cambria Math" w:cs="Times New Roman"/>
+                          <w:noProof/>
+                          <w:kern w:val="0"/>
+                          <w:szCs w:val="20"/>
+                          <w:lang w:eastAsia="en-DE"/>
+                          <w14:ligatures w14:val="none"/>
+                        </w:rPr>
+                        <m:t>⋅</m:t>
+                      </m:r>
+                      <m:sSub>
+                        <m:sSubPr>
+                          <m:ctrlPr>
+                            <w:rPr>
+                              <w:rFonts w:ascii="Cambria Math" w:eastAsiaTheme="minorEastAsia" w:hAnsi="Cambria Math"/>
+                              <w:i/>
+                              <w:lang w:val="de-DE"/>
+                            </w:rPr>
+                          </m:ctrlPr>
+                        </m:sSubPr>
+                        <m:e>
+                          <m:r>
+                            <w:rPr>
+                              <w:rFonts w:ascii="Cambria Math" w:eastAsiaTheme="minorEastAsia" w:hAnsi="Cambria Math"/>
+                              <w:lang w:val="de-DE"/>
+                            </w:rPr>
+                            <m:t>a</m:t>
+                          </m:r>
+                          <m:ctrlPr>
+                            <w:rPr>
+                              <w:rFonts w:ascii="Cambria Math" w:hAnsi="Cambria Math" w:cs="Times New Roman"/>
+                              <w:noProof/>
+                              <w:kern w:val="0"/>
+                              <w:szCs w:val="20"/>
+                              <w:lang w:eastAsia="en-DE"/>
+                              <w14:ligatures w14:val="none"/>
+                            </w:rPr>
+                          </m:ctrlPr>
+                        </m:e>
+                        <m:sub>
+                          <m:r>
+                            <w:rPr>
+                              <w:rFonts w:ascii="Cambria Math" w:eastAsiaTheme="minorEastAsia" w:hAnsi="Cambria Math"/>
+                              <w:lang w:val="de-DE"/>
+                            </w:rPr>
+                            <m:t>0</m:t>
+                          </m:r>
+                        </m:sub>
+                      </m:sSub>
+                    </m:e>
+                  </m:d>
+                  <m:r>
+                    <m:rPr>
+                      <m:sty m:val="p"/>
+                    </m:rPr>
+                    <w:rPr>
+                      <w:rFonts w:ascii="Cambria Math" w:hAnsi="Cambria Math" w:cs="Times New Roman"/>
+                      <w:noProof/>
+                      <w:kern w:val="0"/>
+                      <w:szCs w:val="20"/>
+                      <w:lang w:eastAsia="en-DE"/>
+                      <w14:ligatures w14:val="none"/>
+                    </w:rPr>
+                    <m:t>⋅</m:t>
+                  </m:r>
+                  <m:r>
+                    <w:rPr>
+                      <w:rFonts w:ascii="Cambria Math" w:eastAsiaTheme="minorEastAsia" w:hAnsi="Cambria Math"/>
+                      <w:lang w:val="de-DE"/>
+                    </w:rPr>
+                    <m:t xml:space="preserve"> </m:t>
+                  </m:r>
+                  <m:sSub>
+                    <m:sSubPr>
+                      <m:ctrlPr>
+                        <w:rPr>
+                          <w:rFonts w:ascii="Cambria Math" w:eastAsiaTheme="minorEastAsia" w:hAnsi="Cambria Math"/>
+                          <w:i/>
+                          <w:lang w:val="de-DE"/>
+                        </w:rPr>
+                      </m:ctrlPr>
+                    </m:sSubPr>
+                    <m:e>
+                      <m:r>
+                        <w:rPr>
+                          <w:rFonts w:ascii="Cambria Math" w:eastAsiaTheme="minorEastAsia" w:hAnsi="Cambria Math"/>
+                          <w:lang w:val="de-DE"/>
+                        </w:rPr>
+                        <m:t>a</m:t>
+                      </m:r>
+                    </m:e>
+                    <m:sub>
+                      <m:r>
+                        <w:rPr>
+                          <w:rFonts w:ascii="Cambria Math" w:eastAsiaTheme="minorEastAsia" w:hAnsi="Cambria Math"/>
+                          <w:lang w:val="de-DE"/>
+                        </w:rPr>
+                        <m:t>0</m:t>
+                      </m:r>
+                    </m:sub>
+                  </m:sSub>
+                </m:e>
+              </m:d>
+              <m:r>
+                <w:rPr>
+                  <w:rFonts w:ascii="Cambria Math" w:eastAsiaTheme="minorEastAsia" w:hAnsi="Cambria Math"/>
+                  <w:lang w:val="de-DE"/>
+                </w:rPr>
+                <m:t xml:space="preserve"> </m:t>
+              </m:r>
+            </m:den>
+          </m:f>
+          <m:r>
+            <w:rPr>
+              <w:rFonts w:ascii="Cambria Math" w:eastAsiaTheme="minorEastAsia" w:hAnsi="Cambria Math"/>
+              <w:lang w:val="de-DE"/>
+            </w:rPr>
+            <m:t xml:space="preserve"> </m:t>
+          </m:r>
+        </m:oMath>
+      </m:oMathPara>
+    </w:p>
+    <w:p>
+      <w:pPr>
+        <w:pStyle w:val="ListParagraph"/>
+        <w:ind w:left="1440"/>
+        <w:rPr>
+          <w:rFonts w:eastAsiaTheme="minorEastAsia"/>
+          <w:lang w:val="en-GB"/>
+        </w:rPr>
+      </w:pPr>
+      <m:oMathPara>
+        <m:oMathParaPr>
+          <m:jc m:val="left"/>
+        </m:oMathParaPr>
+        <m:oMath>
+          <m:r>
+            <w:rPr>
+              <w:rFonts w:ascii="Cambria Math" w:eastAsiaTheme="minorEastAsia" w:hAnsi="Cambria Math"/>
+              <w:lang w:val="de-DE"/>
+            </w:rPr>
+            <m:t>a=f⋅</m:t>
+          </m:r>
+          <m:sSub>
+            <m:sSubPr>
+              <m:ctrlPr>
+                <w:rPr>
+                  <w:rFonts w:ascii="Cambria Math" w:eastAsiaTheme="minorEastAsia" w:hAnsi="Cambria Math"/>
+                  <w:i/>
+                  <w:lang w:val="de-DE"/>
+                </w:rPr>
+              </m:ctrlPr>
+            </m:sSubPr>
+            <m:e>
+              <m:r>
+                <w:rPr>
+                  <w:rFonts w:ascii="Cambria Math" w:eastAsiaTheme="minorEastAsia" w:hAnsi="Cambria Math"/>
+                  <w:lang w:val="de-DE"/>
+                </w:rPr>
+                <m:t>a</m:t>
+              </m:r>
+            </m:e>
+            <m:sub>
+              <m:r>
+                <w:rPr>
+                  <w:rFonts w:ascii="Cambria Math" w:eastAsiaTheme="minorEastAsia" w:hAnsi="Cambria Math"/>
+                  <w:lang w:val="de-DE"/>
+                </w:rPr>
+                <m:t>tmp</m:t>
+              </m:r>
+            </m:sub>
+          </m:sSub>
+          <m:r>
+            <w:rPr>
+              <w:rFonts w:ascii="Cambria Math" w:eastAsiaTheme="minorEastAsia" w:hAnsi="Cambria Math"/>
+              <w:lang w:val="de-DE"/>
+            </w:rPr>
+            <m:t>+</m:t>
+          </m:r>
+          <m:d>
+            <m:dPr>
+              <m:ctrlPr>
+                <w:rPr>
+                  <w:rFonts w:ascii="Cambria Math" w:eastAsiaTheme="minorEastAsia" w:hAnsi="Cambria Math"/>
+                  <w:i/>
+                  <w:lang w:val="de-DE"/>
+                </w:rPr>
+              </m:ctrlPr>
+            </m:dPr>
+            <m:e>
+              <m:r>
+                <w:rPr>
+                  <w:rFonts w:ascii="Cambria Math" w:eastAsiaTheme="minorEastAsia" w:hAnsi="Cambria Math"/>
+                  <w:lang w:val="de-DE"/>
+                </w:rPr>
+                <m:t>1-f</m:t>
+              </m:r>
+            </m:e>
+          </m:d>
+          <m:r>
+            <w:rPr>
+              <w:rFonts w:ascii="Cambria Math" w:eastAsiaTheme="minorEastAsia" w:hAnsi="Cambria Math"/>
+              <w:lang w:val="de-DE"/>
+            </w:rPr>
+            <m:t>⋅</m:t>
+          </m:r>
+          <m:sSub>
+            <m:sSubPr>
+              <m:ctrlPr>
+                <w:rPr>
+                  <w:rFonts w:ascii="Cambria Math" w:eastAsiaTheme="minorEastAsia" w:hAnsi="Cambria Math"/>
+                  <w:i/>
+                  <w:lang w:val="de-DE"/>
+                </w:rPr>
+              </m:ctrlPr>
+            </m:sSubPr>
+            <m:e>
+              <m:r>
+                <w:rPr>
+                  <w:rFonts w:ascii="Cambria Math" w:eastAsiaTheme="minorEastAsia" w:hAnsi="Cambria Math"/>
+                  <w:lang w:val="de-DE"/>
+                </w:rPr>
+                <m:t>a</m:t>
+              </m:r>
+            </m:e>
+            <m:sub>
+              <m:r>
+                <w:rPr>
+                  <w:rFonts w:ascii="Cambria Math" w:eastAsiaTheme="minorEastAsia" w:hAnsi="Cambria Math"/>
+                  <w:lang w:val="de-DE"/>
+                </w:rPr>
+                <m:t>0</m:t>
+              </m:r>
+            </m:sub>
+          </m:sSub>
+        </m:oMath>
+      </m:oMathPara>
+    </w:p>
+    <w:p>
+      <w:pPr>
+        <w:pStyle w:val="ListParagraph"/>
+        <w:ind w:left="1440"/>
+        <w:rPr>
+          <w:rFonts w:eastAsiaTheme="minorEastAsia"/>
+          <w:lang w:val="en-GB"/>
+        </w:rPr>
+      </w:pPr>
+    </w:p>
+    <w:p>
+      <w:pPr>
+        <w:pStyle w:val="ListParagraph"/>
+        <w:ind w:left="1440"/>
+        <w:rPr>
+          <w:rFonts w:eastAsiaTheme="minorEastAsia"/>
+          <w:lang w:val="en-GB"/>
+        </w:rPr>
+      </w:pPr>
+      <w:r>
+        <w:rPr>
+          <w:rFonts w:eastAsiaTheme="minorEastAsia"/>
+          <w:lang w:val="en-GB"/>
+        </w:rPr>
+        <w:t>Tangential induction factor with underrelaxation</w:t>
+      </w:r>
+    </w:p>
+    <w:p>
+      <w:pPr>
+        <w:pStyle w:val="ListParagraph"/>
+        <w:ind w:left="1440"/>
+        <w:rPr>
+          <w:rFonts w:eastAsiaTheme="minorEastAsia"/>
+          <w:lang w:val="en-GB"/>
+        </w:rPr>
+      </w:pPr>
+      <m:oMathPara>
+        <m:oMathParaPr>
+          <m:jc m:val="left"/>
+        </m:oMathParaPr>
+        <m:oMath>
+          <m:sSub>
+            <m:sSubPr>
+              <m:ctrlPr>
+                <w:rPr>
+                  <w:rFonts w:ascii="Cambria Math" w:eastAsiaTheme="minorEastAsia" w:hAnsi="Cambria Math"/>
+                  <w:i/>
+                  <w:lang w:val="en-GB"/>
+                </w:rPr>
+              </m:ctrlPr>
+            </m:sSubPr>
+            <m:e>
+              <m:r>
+                <w:rPr>
+                  <w:rFonts w:ascii="Cambria Math" w:eastAsiaTheme="minorEastAsia" w:hAnsi="Cambria Math"/>
+                  <w:lang w:val="en-GB"/>
+                </w:rPr>
+                <m:t>a</m:t>
+              </m:r>
+            </m:e>
+            <m:sub>
+              <m:r>
+                <w:rPr>
+                  <w:rFonts w:ascii="Cambria Math" w:eastAsiaTheme="minorEastAsia" w:hAnsi="Cambria Math"/>
+                  <w:lang w:val="en-GB"/>
+                </w:rPr>
+                <m:t>p,tmp</m:t>
+              </m:r>
+            </m:sub>
+          </m:sSub>
+          <m:r>
+            <w:rPr>
+              <w:rFonts w:ascii="Cambria Math" w:eastAsiaTheme="minorEastAsia" w:hAnsi="Cambria Math"/>
+              <w:lang w:val="en-GB"/>
+            </w:rPr>
+            <m:t xml:space="preserve"> = </m:t>
+          </m:r>
+          <m:d>
+            <m:dPr>
+              <m:ctrlPr>
+                <w:rPr>
+                  <w:rFonts w:ascii="Cambria Math" w:eastAsiaTheme="minorEastAsia" w:hAnsi="Cambria Math"/>
+                  <w:i/>
+                  <w:lang w:val="en-GB"/>
+                </w:rPr>
+              </m:ctrlPr>
+            </m:dPr>
+            <m:e>
+              <m:r>
+                <w:rPr>
+                  <w:rFonts w:ascii="Cambria Math" w:eastAsiaTheme="minorEastAsia" w:hAnsi="Cambria Math"/>
+                  <w:lang w:val="en-GB"/>
+                </w:rPr>
+                <m:t>1+</m:t>
+              </m:r>
+              <m:sSub>
+                <m:sSubPr>
+                  <m:ctrlPr>
+                    <w:rPr>
+                      <w:rFonts w:ascii="Cambria Math" w:eastAsiaTheme="minorEastAsia" w:hAnsi="Cambria Math"/>
+                      <w:i/>
+                      <w:lang w:val="en-GB"/>
+                    </w:rPr>
+                  </m:ctrlPr>
+                </m:sSubPr>
+                <m:e>
+                  <m:r>
+                    <w:rPr>
+                      <w:rFonts w:ascii="Cambria Math" w:eastAsiaTheme="minorEastAsia" w:hAnsi="Cambria Math"/>
+                      <w:lang w:val="en-GB"/>
+                    </w:rPr>
+                    <m:t>a</m:t>
+                  </m:r>
+                </m:e>
+                <m:sub>
+                  <m:r>
+                    <w:rPr>
+                      <w:rFonts w:ascii="Cambria Math" w:eastAsiaTheme="minorEastAsia" w:hAnsi="Cambria Math"/>
+                      <w:lang w:val="en-GB"/>
+                    </w:rPr>
+                    <m:t>p,0</m:t>
+                  </m:r>
+                </m:sub>
+              </m:sSub>
+            </m:e>
+          </m:d>
+          <m:r>
+            <w:rPr>
+              <w:rFonts w:ascii="Cambria Math" w:eastAsiaTheme="minorEastAsia" w:hAnsi="Cambria Math"/>
+              <w:lang w:val="en-GB"/>
+            </w:rPr>
+            <m:t>⋅</m:t>
+          </m:r>
+          <m:f>
+            <m:fPr>
+              <m:ctrlPr>
+                <w:rPr>
+                  <w:rFonts w:ascii="Cambria Math" w:eastAsiaTheme="minorEastAsia" w:hAnsi="Cambria Math"/>
+                  <w:i/>
+                  <w:lang w:val="en-GB"/>
+                </w:rPr>
+              </m:ctrlPr>
+            </m:fPr>
+            <m:num>
+              <m:r>
+                <w:rPr>
+                  <w:rFonts w:ascii="Cambria Math" w:eastAsiaTheme="minorEastAsia" w:hAnsi="Cambria Math"/>
+                  <w:lang w:val="en-GB"/>
+                </w:rPr>
+                <m:t>σ⋅</m:t>
+              </m:r>
+              <m:sSub>
+                <m:sSubPr>
+                  <m:ctrlPr>
+                    <w:rPr>
+                      <w:rFonts w:ascii="Cambria Math" w:eastAsiaTheme="minorEastAsia" w:hAnsi="Cambria Math"/>
+                      <w:i/>
+                      <w:lang w:val="en-GB"/>
+                    </w:rPr>
+                  </m:ctrlPr>
+                </m:sSubPr>
+                <m:e>
+                  <m:r>
+                    <w:rPr>
+                      <w:rFonts w:ascii="Cambria Math" w:eastAsiaTheme="minorEastAsia" w:hAnsi="Cambria Math"/>
+                      <w:lang w:val="en-GB"/>
+                    </w:rPr>
+                    <m:t>C</m:t>
+                  </m:r>
+                </m:e>
+                <m:sub>
+                  <m:r>
+                    <w:rPr>
+                      <w:rFonts w:ascii="Cambria Math" w:eastAsiaTheme="minorEastAsia" w:hAnsi="Cambria Math"/>
+                      <w:lang w:val="en-GB"/>
+                    </w:rPr>
+                    <m:t>t</m:t>
+                  </m:r>
+                </m:sub>
+              </m:sSub>
+            </m:num>
+            <m:den>
+              <m:r>
+                <w:rPr>
+                  <w:rFonts w:ascii="Cambria Math" w:eastAsiaTheme="minorEastAsia" w:hAnsi="Cambria Math"/>
+                  <w:lang w:val="en-GB"/>
+                </w:rPr>
+                <m:t xml:space="preserve"> 4⋅F⋅</m:t>
+              </m:r>
+              <m:func>
+                <m:funcPr>
+                  <m:ctrlPr>
+                    <w:rPr>
+                      <w:rFonts w:ascii="Cambria Math" w:eastAsiaTheme="minorEastAsia" w:hAnsi="Cambria Math"/>
+                      <w:i/>
+                      <w:lang w:val="en-GB"/>
+                    </w:rPr>
+                  </m:ctrlPr>
+                </m:funcPr>
+                <m:fName>
+                  <m:r>
+                    <m:rPr>
+                      <m:sty m:val="p"/>
+                    </m:rPr>
+                    <w:rPr>
+                      <w:rFonts w:ascii="Cambria Math" w:eastAsiaTheme="minorEastAsia" w:hAnsi="Cambria Math"/>
+                      <w:lang w:val="en-GB"/>
+                    </w:rPr>
+                    <m:t>sin</m:t>
+                  </m:r>
+                </m:fName>
+                <m:e>
+                  <m:d>
+                    <m:dPr>
+                      <m:ctrlPr>
+                        <w:rPr>
+                          <w:rFonts w:ascii="Cambria Math" w:eastAsiaTheme="minorEastAsia" w:hAnsi="Cambria Math"/>
+                          <w:i/>
+                          <w:lang w:val="en-GB"/>
+                        </w:rPr>
+                      </m:ctrlPr>
+                    </m:dPr>
+                    <m:e>
+                      <m:r>
+                        <w:rPr>
+                          <w:rFonts w:ascii="Cambria Math" w:eastAsiaTheme="minorEastAsia" w:hAnsi="Cambria Math"/>
+                          <w:lang w:val="en-GB"/>
+                        </w:rPr>
+                        <m:t>ϕ</m:t>
+                      </m:r>
+                    </m:e>
+                  </m:d>
+                </m:e>
+              </m:func>
+              <m:r>
+                <w:rPr>
+                  <w:rFonts w:ascii="Cambria Math" w:eastAsiaTheme="minorEastAsia" w:hAnsi="Cambria Math"/>
+                  <w:lang w:val="en-GB"/>
+                </w:rPr>
+                <m:t>⋅</m:t>
+              </m:r>
+              <m:func>
+                <m:funcPr>
+                  <m:ctrlPr>
+                    <w:rPr>
+                      <w:rFonts w:ascii="Cambria Math" w:eastAsiaTheme="minorEastAsia" w:hAnsi="Cambria Math"/>
+                      <w:i/>
+                      <w:lang w:val="en-GB"/>
+                    </w:rPr>
+                  </m:ctrlPr>
+                </m:funcPr>
+                <m:fName>
+                  <m:r>
+                    <m:rPr>
+                      <m:sty m:val="p"/>
+                    </m:rPr>
+                    <w:rPr>
+                      <w:rFonts w:ascii="Cambria Math" w:eastAsiaTheme="minorEastAsia" w:hAnsi="Cambria Math"/>
+                      <w:lang w:val="en-GB"/>
+                    </w:rPr>
+                    <m:t>cos</m:t>
+                  </m:r>
+                </m:fName>
+                <m:e>
+                  <m:d>
+                    <m:dPr>
+                      <m:ctrlPr>
+                        <w:rPr>
+                          <w:rFonts w:ascii="Cambria Math" w:eastAsiaTheme="minorEastAsia" w:hAnsi="Cambria Math"/>
+                          <w:i/>
+                          <w:lang w:val="en-GB"/>
+                        </w:rPr>
+                      </m:ctrlPr>
+                    </m:dPr>
+                    <m:e>
+                      <m:r>
+                        <w:rPr>
+                          <w:rFonts w:ascii="Cambria Math" w:eastAsiaTheme="minorEastAsia" w:hAnsi="Cambria Math"/>
+                          <w:lang w:val="en-GB"/>
+                        </w:rPr>
+                        <m:t>ϕ</m:t>
+                      </m:r>
+                    </m:e>
+                  </m:d>
+                </m:e>
+              </m:func>
+            </m:den>
+          </m:f>
+        </m:oMath>
+      </m:oMathPara>
+    </w:p>
+    <w:p>
+      <w:pPr>
+        <w:pStyle w:val="ListParagraph"/>
+        <w:ind w:left="1440"/>
+        <w:rPr>
+          <w:rFonts w:eastAsiaTheme="minorEastAsia"/>
+          <w:lang w:val="en-GB"/>
+        </w:rPr>
+      </w:pPr>
+      <m:oMathPara>
+        <m:oMathParaPr>
+          <m:jc m:val="left"/>
+        </m:oMathParaPr>
+        <m:oMath>
+          <m:sSub>
+            <m:sSubPr>
+              <m:ctrlPr>
+                <w:rPr>
+                  <w:rFonts w:ascii="Cambria Math" w:eastAsiaTheme="minorEastAsia" w:hAnsi="Cambria Math"/>
+                  <w:i/>
+                  <w:lang w:val="de-DE"/>
+                </w:rPr>
+              </m:ctrlPr>
+            </m:sSubPr>
+            <m:e>
+              <m:r>
+                <w:rPr>
+                  <w:rFonts w:ascii="Cambria Math" w:eastAsiaTheme="minorEastAsia" w:hAnsi="Cambria Math"/>
+                  <w:lang w:val="de-DE"/>
+                </w:rPr>
+                <m:t>a</m:t>
+              </m:r>
+            </m:e>
+            <m:sub>
+              <m:r>
+                <w:rPr>
+                  <w:rFonts w:ascii="Cambria Math" w:eastAsiaTheme="minorEastAsia" w:hAnsi="Cambria Math"/>
+                  <w:lang w:val="de-DE"/>
+                </w:rPr>
+                <m:t>p</m:t>
+              </m:r>
+            </m:sub>
+          </m:sSub>
+          <m:r>
+            <w:rPr>
+              <w:rFonts w:ascii="Cambria Math" w:eastAsiaTheme="minorEastAsia" w:hAnsi="Cambria Math"/>
+              <w:lang w:val="de-DE"/>
+            </w:rPr>
+            <m:t>=f⋅</m:t>
+          </m:r>
+          <m:sSub>
+            <m:sSubPr>
+              <m:ctrlPr>
+                <w:rPr>
+                  <w:rFonts w:ascii="Cambria Math" w:eastAsiaTheme="minorEastAsia" w:hAnsi="Cambria Math"/>
+                  <w:i/>
+                  <w:lang w:val="de-DE"/>
+                </w:rPr>
+              </m:ctrlPr>
+            </m:sSubPr>
+            <m:e>
+              <m:r>
+                <w:rPr>
+                  <w:rFonts w:ascii="Cambria Math" w:eastAsiaTheme="minorEastAsia" w:hAnsi="Cambria Math"/>
+                  <w:lang w:val="de-DE"/>
+                </w:rPr>
+                <m:t>a</m:t>
+              </m:r>
+            </m:e>
+            <m:sub>
+              <m:r>
+                <w:rPr>
+                  <w:rFonts w:ascii="Cambria Math" w:eastAsiaTheme="minorEastAsia" w:hAnsi="Cambria Math"/>
+                  <w:lang w:val="de-DE"/>
+                </w:rPr>
+                <m:t>p,tmp</m:t>
+              </m:r>
+            </m:sub>
+          </m:sSub>
+          <m:r>
+            <w:rPr>
+              <w:rFonts w:ascii="Cambria Math" w:eastAsiaTheme="minorEastAsia" w:hAnsi="Cambria Math"/>
+              <w:lang w:val="de-DE"/>
+            </w:rPr>
+            <m:t>+</m:t>
+          </m:r>
+          <m:d>
+            <m:dPr>
+              <m:ctrlPr>
+                <w:rPr>
+                  <w:rFonts w:ascii="Cambria Math" w:eastAsiaTheme="minorEastAsia" w:hAnsi="Cambria Math"/>
+                  <w:i/>
+                  <w:lang w:val="de-DE"/>
+                </w:rPr>
+              </m:ctrlPr>
+            </m:dPr>
+            <m:e>
+              <m:r>
+                <w:rPr>
+                  <w:rFonts w:ascii="Cambria Math" w:eastAsiaTheme="minorEastAsia" w:hAnsi="Cambria Math"/>
+                  <w:lang w:val="de-DE"/>
+                </w:rPr>
+                <m:t>1-f</m:t>
+              </m:r>
+            </m:e>
+          </m:d>
+          <m:r>
+            <w:rPr>
+              <w:rFonts w:ascii="Cambria Math" w:eastAsiaTheme="minorEastAsia" w:hAnsi="Cambria Math"/>
+              <w:lang w:val="de-DE"/>
+            </w:rPr>
+            <m:t>⋅</m:t>
+          </m:r>
+          <m:sSub>
+            <m:sSubPr>
+              <m:ctrlPr>
+                <w:rPr>
+                  <w:rFonts w:ascii="Cambria Math" w:eastAsiaTheme="minorEastAsia" w:hAnsi="Cambria Math"/>
+                  <w:i/>
+                  <w:lang w:val="de-DE"/>
+                </w:rPr>
+              </m:ctrlPr>
+            </m:sSubPr>
+            <m:e>
+              <m:r>
+                <w:rPr>
+                  <w:rFonts w:ascii="Cambria Math" w:eastAsiaTheme="minorEastAsia" w:hAnsi="Cambria Math"/>
+                  <w:lang w:val="de-DE"/>
+                </w:rPr>
+                <m:t>a</m:t>
+              </m:r>
+            </m:e>
+            <m:sub>
+              <m:r>
+                <w:rPr>
+                  <w:rFonts w:ascii="Cambria Math" w:eastAsiaTheme="minorEastAsia" w:hAnsi="Cambria Math"/>
+                  <w:lang w:val="de-DE"/>
+                </w:rPr>
+                <m:t>p,0</m:t>
+              </m:r>
+            </m:sub>
+          </m:sSub>
+        </m:oMath>
+      </m:oMathPara>
+    </w:p>
+    <w:p>
+      <w:pPr>
+        <w:pStyle w:val="ListParagraph"/>
+        <w:numPr>
+          <w:ilvl w:val="0"/>
+          <w:numId w:val="3"/>
+        </w:numPr>
+        <w:rPr>
+          <w:rFonts w:eastAsiaTheme="minorEastAsia"/>
+          <w:lang w:val="en-GB"/>
+        </w:rPr>
+      </w:pPr>
+      <w:r>
+        <w:rPr>
+          <w:rFonts w:eastAsiaTheme="minorEastAsia"/>
+          <w:lang w:val="en-GB"/>
+        </w:rPr>
+        <w:t>Madsen</w:t>
+      </w:r>
+    </w:p>
+    <w:p>
+      <w:pPr>
+        <w:pStyle w:val="ListParagraph"/>
+        <w:ind w:left="1440"/>
+        <w:rPr>
+          <w:rFonts w:eastAsiaTheme="minorEastAsia"/>
+          <w:lang w:val="en-GB"/>
+        </w:rPr>
+      </w:pPr>
+      <m:oMathPara>
+        <m:oMathParaPr>
+          <m:jc m:val="left"/>
+        </m:oMathParaPr>
+        <m:oMath>
+          <m:sSub>
+            <m:sSubPr>
+              <m:ctrlPr>
+                <w:rPr>
+                  <w:rFonts w:ascii="Cambria Math" w:eastAsiaTheme="minorEastAsia" w:hAnsi="Cambria Math"/>
+                  <w:i/>
+                  <w:lang w:val="de-DE"/>
+                </w:rPr>
+              </m:ctrlPr>
+            </m:sSubPr>
+            <m:e>
+              <m:r>
+                <w:rPr>
+                  <w:rFonts w:ascii="Cambria Math" w:eastAsiaTheme="minorEastAsia" w:hAnsi="Cambria Math"/>
+                  <w:lang w:val="de-DE"/>
+                </w:rPr>
+                <m:t>C</m:t>
+              </m:r>
+            </m:e>
+            <m:sub>
+              <m:r>
+                <w:rPr>
+                  <w:rFonts w:ascii="Cambria Math" w:eastAsiaTheme="minorEastAsia" w:hAnsi="Cambria Math"/>
+                  <w:lang w:val="de-DE"/>
+                </w:rPr>
+                <m:t>T,tmp</m:t>
+              </m:r>
+            </m:sub>
+          </m:sSub>
+          <m:r>
+            <w:rPr>
+              <w:rFonts w:ascii="Cambria Math" w:eastAsiaTheme="minorEastAsia" w:hAnsi="Cambria Math"/>
+              <w:lang w:val="de-DE"/>
+            </w:rPr>
+            <m:t>=</m:t>
+          </m:r>
+          <m:f>
+            <m:fPr>
+              <m:ctrlPr>
+                <w:rPr>
+                  <w:rFonts w:ascii="Cambria Math" w:eastAsiaTheme="minorEastAsia" w:hAnsi="Cambria Math"/>
+                  <w:i/>
+                  <w:lang w:val="de-DE"/>
+                </w:rPr>
+              </m:ctrlPr>
+            </m:fPr>
+            <m:num>
+              <m:sSubSup>
+                <m:sSubSupPr>
+                  <m:ctrlPr>
+                    <w:rPr>
+                      <w:rFonts w:ascii="Cambria Math" w:eastAsiaTheme="minorEastAsia" w:hAnsi="Cambria Math"/>
+                      <w:i/>
+                      <w:lang w:val="de-DE"/>
+                    </w:rPr>
+                  </m:ctrlPr>
+                </m:sSubSupPr>
+                <m:e>
+                  <m:d>
+                    <m:dPr>
+                      <m:ctrlPr>
+                        <w:rPr>
+                          <w:rFonts w:ascii="Cambria Math" w:eastAsiaTheme="minorEastAsia" w:hAnsi="Cambria Math"/>
+                          <w:i/>
+                          <w:lang w:val="de-DE"/>
+                        </w:rPr>
+                      </m:ctrlPr>
+                    </m:dPr>
+                    <m:e>
+                      <m:r>
+                        <w:rPr>
+                          <w:rFonts w:ascii="Cambria Math" w:eastAsiaTheme="minorEastAsia" w:hAnsi="Cambria Math"/>
+                          <w:lang w:val="de-DE"/>
+                        </w:rPr>
+                        <m:t>1-</m:t>
+                      </m:r>
+                      <m:sSub>
+                        <m:sSubPr>
+                          <m:ctrlPr>
+                            <w:rPr>
+                              <w:rFonts w:ascii="Cambria Math" w:eastAsiaTheme="minorEastAsia" w:hAnsi="Cambria Math"/>
+                              <w:i/>
+                              <w:lang w:val="de-DE"/>
+                            </w:rPr>
+                          </m:ctrlPr>
+                        </m:sSubPr>
+                        <m:e>
+                          <m:r>
+                            <w:rPr>
+                              <w:rFonts w:ascii="Cambria Math" w:eastAsiaTheme="minorEastAsia" w:hAnsi="Cambria Math"/>
+                              <w:lang w:val="de-DE"/>
+                            </w:rPr>
+                            <m:t>a</m:t>
+                          </m:r>
+                        </m:e>
+                        <m:sub>
+                          <m:r>
+                            <w:rPr>
+                              <w:rFonts w:ascii="Cambria Math" w:eastAsiaTheme="minorEastAsia" w:hAnsi="Cambria Math"/>
+                              <w:lang w:val="de-DE"/>
+                            </w:rPr>
+                            <m:t>0</m:t>
+                          </m:r>
+                        </m:sub>
+                      </m:sSub>
+                    </m:e>
+                  </m:d>
+                </m:e>
+                <m:sub>
+                  <m:r>
+                    <w:rPr>
+                      <w:rFonts w:ascii="Cambria Math" w:eastAsiaTheme="minorEastAsia" w:hAnsi="Cambria Math"/>
+                      <w:lang w:val="de-DE"/>
+                    </w:rPr>
+                    <m:t xml:space="preserve"> </m:t>
+                  </m:r>
+                </m:sub>
+                <m:sup>
+                  <m:r>
+                    <w:rPr>
+                      <w:rFonts w:ascii="Cambria Math" w:eastAsiaTheme="minorEastAsia" w:hAnsi="Cambria Math"/>
+                      <w:lang w:val="de-DE"/>
+                    </w:rPr>
+                    <m:t>2</m:t>
+                  </m:r>
+                </m:sup>
+              </m:sSubSup>
+              <m:r>
+                <w:rPr>
+                  <w:rFonts w:ascii="Cambria Math" w:eastAsiaTheme="minorEastAsia" w:hAnsi="Cambria Math"/>
+                  <w:lang w:val="de-DE"/>
+                </w:rPr>
+                <m:t>⋅</m:t>
+              </m:r>
+              <m:sSub>
+                <m:sSubPr>
+                  <m:ctrlPr>
+                    <w:rPr>
+                      <w:rFonts w:ascii="Cambria Math" w:eastAsiaTheme="minorEastAsia" w:hAnsi="Cambria Math"/>
+                      <w:i/>
+                      <w:lang w:val="de-DE"/>
+                    </w:rPr>
+                  </m:ctrlPr>
+                </m:sSubPr>
+                <m:e>
+                  <m:r>
+                    <w:rPr>
+                      <w:rFonts w:ascii="Cambria Math" w:eastAsiaTheme="minorEastAsia" w:hAnsi="Cambria Math"/>
+                      <w:lang w:val="de-DE"/>
+                    </w:rPr>
+                    <m:t>C</m:t>
+                  </m:r>
+                </m:e>
+                <m:sub>
+                  <m:r>
+                    <w:rPr>
+                      <w:rFonts w:ascii="Cambria Math" w:eastAsiaTheme="minorEastAsia" w:hAnsi="Cambria Math"/>
+                      <w:lang w:val="de-DE"/>
+                    </w:rPr>
+                    <m:t>n</m:t>
+                  </m:r>
+                </m:sub>
+              </m:sSub>
+              <m:r>
+                <w:rPr>
+                  <w:rFonts w:ascii="Cambria Math" w:eastAsiaTheme="minorEastAsia" w:hAnsi="Cambria Math"/>
+                  <w:lang w:val="de-DE"/>
+                </w:rPr>
+                <m:t>⋅σ</m:t>
+              </m:r>
+            </m:num>
+            <m:den>
+              <m:func>
+                <m:funcPr>
+                  <m:ctrlPr>
+                    <w:rPr>
+                      <w:rFonts w:ascii="Cambria Math" w:eastAsiaTheme="minorEastAsia" w:hAnsi="Cambria Math"/>
+                      <w:i/>
+                      <w:lang w:val="de-DE"/>
+                    </w:rPr>
+                  </m:ctrlPr>
+                </m:funcPr>
+                <m:fName>
+                  <m:sSup>
+                    <m:sSupPr>
+                      <m:ctrlPr>
+                        <w:rPr>
+                          <w:rFonts w:ascii="Cambria Math" w:eastAsiaTheme="minorEastAsia" w:hAnsi="Cambria Math"/>
+                          <w:lang w:val="de-DE"/>
+                        </w:rPr>
+                      </m:ctrlPr>
+                    </m:sSupPr>
+                    <m:e>
+                      <m:r>
+                        <m:rPr>
+                          <m:sty m:val="p"/>
+                        </m:rPr>
+                        <w:rPr>
+                          <w:rFonts w:ascii="Cambria Math" w:eastAsiaTheme="minorEastAsia" w:hAnsi="Cambria Math"/>
+                          <w:lang w:val="de-DE"/>
+                        </w:rPr>
+                        <m:t>sin</m:t>
+                      </m:r>
+                    </m:e>
+                    <m:sup>
+                      <m:r>
+                        <m:rPr>
+                          <m:sty m:val="p"/>
+                        </m:rPr>
+                        <w:rPr>
+                          <w:rFonts w:ascii="Cambria Math" w:eastAsiaTheme="minorEastAsia" w:hAnsi="Cambria Math"/>
+                          <w:lang w:val="de-DE"/>
+                        </w:rPr>
+                        <m:t>2</m:t>
+                      </m:r>
+                    </m:sup>
+                  </m:sSup>
+                </m:fName>
+                <m:e>
+                  <m:d>
+                    <m:dPr>
+                      <m:ctrlPr>
+                        <w:rPr>
+                          <w:rFonts w:ascii="Cambria Math" w:eastAsiaTheme="minorEastAsia" w:hAnsi="Cambria Math"/>
+                          <w:i/>
+                          <w:lang w:val="de-DE"/>
+                        </w:rPr>
+                      </m:ctrlPr>
+                    </m:dPr>
+                    <m:e>
+                      <m:r>
+                        <w:rPr>
+                          <w:rFonts w:ascii="Cambria Math" w:eastAsiaTheme="minorEastAsia" w:hAnsi="Cambria Math"/>
+                          <w:lang w:val="de-DE"/>
+                        </w:rPr>
+                        <m:t>ϕ</m:t>
+                      </m:r>
+                    </m:e>
+                  </m:d>
+                </m:e>
+              </m:func>
+            </m:den>
+          </m:f>
+        </m:oMath>
+      </m:oMathPara>
+    </w:p>
+    <w:p>
+      <w:pPr>
+        <w:pStyle w:val="ListParagraph"/>
+        <w:ind w:left="1440"/>
+        <w:rPr>
+          <w:rFonts w:eastAsiaTheme="minorEastAsia"/>
+          <w:lang w:val="en-GB"/>
+        </w:rPr>
+      </w:pPr>
+      <m:oMathPara>
+        <m:oMathParaPr>
+          <m:jc m:val="left"/>
+        </m:oMathParaPr>
+        <m:oMath>
+          <m:sSub>
+            <m:sSubPr>
+              <m:ctrlPr>
+                <w:rPr>
+                  <w:rFonts w:ascii="Cambria Math" w:eastAsiaTheme="minorEastAsia" w:hAnsi="Cambria Math"/>
+                  <w:i/>
+                  <w:lang w:val="de-DE"/>
+                </w:rPr>
+              </m:ctrlPr>
+            </m:sSubPr>
+            <m:e>
+              <m:r>
+                <w:rPr>
+                  <w:rFonts w:ascii="Cambria Math" w:eastAsiaTheme="minorEastAsia" w:hAnsi="Cambria Math"/>
+                  <w:lang w:val="de-DE"/>
+                </w:rPr>
+                <m:t>C</m:t>
+              </m:r>
+            </m:e>
+            <m:sub>
+              <m:r>
+                <w:rPr>
+                  <w:rFonts w:ascii="Cambria Math" w:eastAsiaTheme="minorEastAsia" w:hAnsi="Cambria Math"/>
+                  <w:lang w:val="de-DE"/>
+                </w:rPr>
+                <m:t>T</m:t>
+              </m:r>
+            </m:sub>
+          </m:sSub>
+          <m:r>
+            <w:rPr>
+              <w:rFonts w:ascii="Cambria Math" w:eastAsiaTheme="minorEastAsia" w:hAnsi="Cambria Math"/>
+              <w:lang w:val="de-DE"/>
+            </w:rPr>
+            <m:t>=f⋅</m:t>
+          </m:r>
+          <m:sSub>
+            <m:sSubPr>
+              <m:ctrlPr>
+                <w:rPr>
+                  <w:rFonts w:ascii="Cambria Math" w:eastAsiaTheme="minorEastAsia" w:hAnsi="Cambria Math"/>
+                  <w:i/>
+                  <w:lang w:val="de-DE"/>
+                </w:rPr>
+              </m:ctrlPr>
+            </m:sSubPr>
+            <m:e>
+              <m:r>
+                <w:rPr>
+                  <w:rFonts w:ascii="Cambria Math" w:eastAsiaTheme="minorEastAsia" w:hAnsi="Cambria Math"/>
+                  <w:lang w:val="de-DE"/>
+                </w:rPr>
+                <m:t>C</m:t>
+              </m:r>
+            </m:e>
+            <m:sub>
+              <m:r>
+                <w:rPr>
+                  <w:rFonts w:ascii="Cambria Math" w:eastAsiaTheme="minorEastAsia" w:hAnsi="Cambria Math"/>
+                  <w:lang w:val="de-DE"/>
+                </w:rPr>
+                <m:t>T, tmp</m:t>
+              </m:r>
+            </m:sub>
+          </m:sSub>
+          <m:r>
+            <w:rPr>
+              <w:rFonts w:ascii="Cambria Math" w:eastAsiaTheme="minorEastAsia" w:hAnsi="Cambria Math"/>
+              <w:lang w:val="de-DE"/>
+            </w:rPr>
+            <m:t>+</m:t>
+          </m:r>
+          <m:d>
+            <m:dPr>
+              <m:ctrlPr>
+                <w:rPr>
+                  <w:rFonts w:ascii="Cambria Math" w:eastAsiaTheme="minorEastAsia" w:hAnsi="Cambria Math"/>
+                  <w:i/>
+                  <w:lang w:val="de-DE"/>
+                </w:rPr>
+              </m:ctrlPr>
+            </m:dPr>
+            <m:e>
+              <m:r>
+                <w:rPr>
+                  <w:rFonts w:ascii="Cambria Math" w:eastAsiaTheme="minorEastAsia" w:hAnsi="Cambria Math"/>
+                  <w:lang w:val="de-DE"/>
+                </w:rPr>
+                <m:t>1-f</m:t>
+              </m:r>
+            </m:e>
+          </m:d>
+          <m:r>
+            <w:rPr>
+              <w:rFonts w:ascii="Cambria Math" w:eastAsiaTheme="minorEastAsia" w:hAnsi="Cambria Math"/>
+              <w:lang w:val="de-DE"/>
+            </w:rPr>
+            <m:t>⋅d</m:t>
+          </m:r>
+          <m:sSub>
+            <m:sSubPr>
+              <m:ctrlPr>
+                <w:rPr>
+                  <w:rFonts w:ascii="Cambria Math" w:eastAsiaTheme="minorEastAsia" w:hAnsi="Cambria Math"/>
+                  <w:i/>
+                  <w:lang w:val="de-DE"/>
+                </w:rPr>
+              </m:ctrlPr>
+            </m:sSubPr>
+            <m:e>
+              <m:r>
+                <w:rPr>
+                  <w:rFonts w:ascii="Cambria Math" w:eastAsiaTheme="minorEastAsia" w:hAnsi="Cambria Math"/>
+                  <w:lang w:val="de-DE"/>
+                </w:rPr>
+                <m:t>C</m:t>
+              </m:r>
+            </m:e>
+            <m:sub>
+              <m:r>
+                <w:rPr>
+                  <w:rFonts w:ascii="Cambria Math" w:eastAsiaTheme="minorEastAsia" w:hAnsi="Cambria Math"/>
+                  <w:lang w:val="de-DE"/>
+                </w:rPr>
+                <m:t>T,0</m:t>
+              </m:r>
+            </m:sub>
+          </m:sSub>
+        </m:oMath>
+      </m:oMathPara>
+    </w:p>
+    <w:p>
+      <w:pPr>
+        <w:pStyle w:val="ListParagraph"/>
+        <w:ind w:left="1440"/>
+        <w:rPr>
+          <w:rFonts w:eastAsiaTheme="minorEastAsia"/>
+          <w:lang w:val="en-GB"/>
+        </w:rPr>
+      </w:pPr>
+    </w:p>
+    <w:p>
+      <w:pPr>
+        <w:pStyle w:val="ListParagraph"/>
+        <w:ind w:left="1440"/>
+        <w:rPr>
+          <w:rFonts w:eastAsiaTheme="minorEastAsia"/>
+          <w:lang w:val="en-GB"/>
+        </w:rPr>
+      </w:pPr>
+      <m:oMathPara>
+        <m:oMathParaPr>
+          <m:jc m:val="left"/>
+        </m:oMathParaPr>
+        <m:oMath>
+          <m:r>
+            <w:rPr>
+              <w:rFonts w:ascii="Cambria Math" w:eastAsiaTheme="minorEastAsia" w:hAnsi="Cambria Math"/>
+              <w:lang w:val="en-GB"/>
+            </w:rPr>
+            <m:t>a = 0.246⋅</m:t>
+          </m:r>
+          <m:sSub>
+            <m:sSubPr>
+              <m:ctrlPr>
+                <w:rPr>
+                  <w:rFonts w:ascii="Cambria Math" w:eastAsiaTheme="minorEastAsia" w:hAnsi="Cambria Math"/>
+                  <w:i/>
+                  <w:lang w:val="en-GB"/>
+                </w:rPr>
+              </m:ctrlPr>
+            </m:sSubPr>
+            <m:e>
+              <m:r>
+                <w:rPr>
+                  <w:rFonts w:ascii="Cambria Math" w:eastAsiaTheme="minorEastAsia" w:hAnsi="Cambria Math"/>
+                  <w:lang w:val="en-GB"/>
+                </w:rPr>
+                <m:t>C</m:t>
+              </m:r>
+            </m:e>
+            <m:sub>
+              <m:r>
+                <w:rPr>
+                  <w:rFonts w:ascii="Cambria Math" w:eastAsiaTheme="minorEastAsia" w:hAnsi="Cambria Math"/>
+                  <w:lang w:val="en-GB"/>
+                </w:rPr>
+                <m:t>T</m:t>
+              </m:r>
+            </m:sub>
+          </m:sSub>
+          <m:r>
+            <w:rPr>
+              <w:rFonts w:ascii="Cambria Math" w:eastAsiaTheme="minorEastAsia" w:hAnsi="Cambria Math"/>
+              <w:lang w:val="en-GB"/>
+            </w:rPr>
+            <m:t xml:space="preserve"> + 0.0586⋅</m:t>
+          </m:r>
+          <m:sSubSup>
+            <m:sSubSupPr>
+              <m:ctrlPr>
+                <w:rPr>
+                  <w:rFonts w:ascii="Cambria Math" w:eastAsiaTheme="minorEastAsia" w:hAnsi="Cambria Math"/>
+                  <w:i/>
+                  <w:lang w:val="en-GB"/>
+                </w:rPr>
+              </m:ctrlPr>
+            </m:sSubSupPr>
+            <m:e>
+              <m:r>
+                <w:rPr>
+                  <w:rFonts w:ascii="Cambria Math" w:eastAsiaTheme="minorEastAsia" w:hAnsi="Cambria Math"/>
+                  <w:lang w:val="en-GB"/>
+                </w:rPr>
+                <m:t>C</m:t>
+              </m:r>
+            </m:e>
+            <m:sub>
+              <m:r>
+                <w:rPr>
+                  <w:rFonts w:ascii="Cambria Math" w:eastAsiaTheme="minorEastAsia" w:hAnsi="Cambria Math"/>
+                  <w:lang w:val="en-GB"/>
+                </w:rPr>
+                <m:t>T</m:t>
+              </m:r>
+            </m:sub>
+            <m:sup>
+              <m:r>
+                <w:rPr>
+                  <w:rFonts w:ascii="Cambria Math" w:eastAsiaTheme="minorEastAsia" w:hAnsi="Cambria Math"/>
+                  <w:lang w:val="en-GB"/>
+                </w:rPr>
+                <m:t>2</m:t>
+              </m:r>
+            </m:sup>
+          </m:sSubSup>
+          <m:r>
+            <w:rPr>
+              <w:rFonts w:ascii="Cambria Math" w:eastAsiaTheme="minorEastAsia" w:hAnsi="Cambria Math"/>
+              <w:lang w:val="en-GB"/>
+            </w:rPr>
+            <m:t xml:space="preserve"> + 0.0883⋅</m:t>
+          </m:r>
+          <m:sSubSup>
+            <m:sSubSupPr>
+              <m:ctrlPr>
+                <w:rPr>
+                  <w:rFonts w:ascii="Cambria Math" w:eastAsiaTheme="minorEastAsia" w:hAnsi="Cambria Math"/>
+                  <w:i/>
+                  <w:lang w:val="en-GB"/>
+                </w:rPr>
+              </m:ctrlPr>
+            </m:sSubSupPr>
+            <m:e>
+              <m:r>
+                <w:rPr>
+                  <w:rFonts w:ascii="Cambria Math" w:eastAsiaTheme="minorEastAsia" w:hAnsi="Cambria Math"/>
+                  <w:lang w:val="en-GB"/>
+                </w:rPr>
+                <m:t>C</m:t>
+              </m:r>
+            </m:e>
+            <m:sub>
+              <m:r>
+                <w:rPr>
+                  <w:rFonts w:ascii="Cambria Math" w:eastAsiaTheme="minorEastAsia" w:hAnsi="Cambria Math"/>
+                  <w:lang w:val="en-GB"/>
+                </w:rPr>
+                <m:t>T</m:t>
+              </m:r>
+            </m:sub>
+            <m:sup>
+              <m:r>
+                <w:rPr>
+                  <w:rFonts w:ascii="Cambria Math" w:eastAsiaTheme="minorEastAsia" w:hAnsi="Cambria Math"/>
+                  <w:lang w:val="en-GB"/>
+                </w:rPr>
+                <m:t>3</m:t>
+              </m:r>
+            </m:sup>
+          </m:sSubSup>
+        </m:oMath>
+      </m:oMathPara>
+    </w:p>
+    <w:p>
+      <w:pPr>
+        <w:pStyle w:val="ListParagraph"/>
+        <w:ind w:left="1440"/>
+        <w:rPr>
+          <w:rFonts w:eastAsiaTheme="minorEastAsia"/>
+          <w:lang w:val="en-GB"/>
+        </w:rPr>
+      </w:pPr>
+      <w:r>
+        <w:rPr>
+          <w:noProof/>
+          <w:lang w:val="en-GB"/>
+        </w:rPr>
+        <w:lastRenderedPageBreak/>
+        <w:drawing>
+          <wp:inline distT="0" distB="0" distL="0" distR="0" wp14:anchorId="213F4099" wp14:editId="37AAD5AA">
+            <wp:extent cx="1335405" cy="624717"/>
+            <wp:effectExtent l="0" t="0" r="0" b="4445"/>
+            <wp:docPr id="593897989" name="Picture 1"/>
+            <wp:cNvGraphicFramePr>
+              <a:graphicFrameLocks xmlns:a="http://schemas.openxmlformats.org/drawingml/2006/main" noChangeAspect="1"/>
+            </wp:cNvGraphicFramePr>
+            <a:graphic xmlns:a="http://schemas.openxmlformats.org/drawingml/2006/main">
+              <a:graphicData uri="http://schemas.openxmlformats.org/drawingml/2006/picture">
+                <pic:pic xmlns:pic="http://schemas.openxmlformats.org/drawingml/2006/picture">
+                  <pic:nvPicPr>
+                    <pic:cNvPr id="593897989" name=""/>
+                    <pic:cNvPicPr/>
+                  </pic:nvPicPr>
+                  <pic:blipFill>
+                    <a:blip r:embed="rId5"/>
+                    <a:stretch>
+                      <a:fillRect/>
+                    </a:stretch>
+                  </pic:blipFill>
+                  <pic:spPr>
+                    <a:xfrm>
+                      <a:off x="0" y="0"/>
+                      <a:ext cx="1341479" cy="627558"/>
+                    </a:xfrm>
+                    <a:prstGeom prst="rect">
+                      <a:avLst/>
+                    </a:prstGeom>
+                    <a:ln>
+                      <a:noFill/>
+                    </a:ln>
+                  </pic:spPr>
+                </pic:pic>
+              </a:graphicData>
+            </a:graphic>
+          </wp:inline>
+        </w:drawing>
+      </w:r>
+    </w:p>
+    <w:p>
+      <w:pPr>
+        <w:rPr>
+          <w:rFonts w:eastAsiaTheme="minorEastAsia"/>
+          <w:lang w:val="en-GB"/>
+        </w:rPr>
+      </w:pPr>
+      <w:r>
+        <w:rPr>
+          <w:rFonts w:eastAsiaTheme="minorEastAsia"/>
+          <w:lang w:val="en-GB"/>
+        </w:rPr>
+        <w:t>Power coefficient</w:t>
+      </w:r>
+    </w:p>
+    <w:p>
+      <w:pPr>
+        <w:rPr>
+          <w:lang w:val="en-GB"/>
+        </w:rPr>
+      </w:pPr>
+      <w:r>
+        <w:rPr>
+          <w:lang w:val="en-GB"/>
+        </w:rPr>
+        <w:t xml:space="preserve">From </w:t>
+      </w:r>
+      <w:r>
+        <w:rPr>
+          <w:noProof/>
+        </w:rPr>
+        <w:drawing>
+          <wp:inline distT="0" distB="0" distL="0" distR="0" wp14:anchorId="2BC54861" wp14:editId="4A768B74">
+            <wp:extent cx="1891145" cy="310726"/>
+            <wp:effectExtent l="0" t="0" r="0" b="0"/>
+            <wp:docPr id="791109281" name="Picture 1"/>
+            <wp:cNvGraphicFramePr>
+              <a:graphicFrameLocks xmlns:a="http://schemas.openxmlformats.org/drawingml/2006/main" noChangeAspect="1"/>
+            </wp:cNvGraphicFramePr>
+            <a:graphic xmlns:a="http://schemas.openxmlformats.org/drawingml/2006/main">
+              <a:graphicData uri="http://schemas.openxmlformats.org/drawingml/2006/picture">
+                <pic:pic xmlns:pic="http://schemas.openxmlformats.org/drawingml/2006/picture">
+                  <pic:nvPicPr>
+                    <pic:cNvPr id="791109281" name=""/>
+                    <pic:cNvPicPr/>
+                  </pic:nvPicPr>
+                  <pic:blipFill>
+                    <a:blip r:embed="rId6"/>
+                    <a:stretch>
+                      <a:fillRect/>
+                    </a:stretch>
+                  </pic:blipFill>
+                  <pic:spPr>
+                    <a:xfrm>
+                      <a:off x="0" y="0"/>
+                      <a:ext cx="1908302" cy="313545"/>
+                    </a:xfrm>
+                    <a:prstGeom prst="rect">
+                      <a:avLst/>
+                    </a:prstGeom>
+                  </pic:spPr>
+                </pic:pic>
+              </a:graphicData>
+            </a:graphic>
+          </wp:inline>
+        </w:drawing>
+      </w:r>
+      <w:r>
+        <w:rPr>
+          <w:lang w:val="en-GB"/>
+        </w:rPr>
+        <w:tab/>
+      </w:r>
+      <m:oMath>
+        <m:sSub>
+          <m:sSubPr>
+            <m:ctrlPr>
+              <w:rPr>
+                <w:rFonts w:ascii="Cambria Math" w:hAnsi="Cambria Math"/>
+                <w:i/>
+                <w:lang w:val="en-GB"/>
+              </w:rPr>
+            </m:ctrlPr>
+          </m:sSubPr>
+          <m:e>
+            <m:r>
+              <w:rPr>
+                <w:rFonts w:ascii="Cambria Math" w:hAnsi="Cambria Math"/>
+                <w:lang w:val="en-GB"/>
+              </w:rPr>
+              <m:t>C</m:t>
+            </m:r>
+          </m:e>
+          <m:sub>
+            <m:r>
+              <w:rPr>
+                <w:rFonts w:ascii="Cambria Math" w:hAnsi="Cambria Math"/>
+                <w:lang w:val="en-GB"/>
+              </w:rPr>
+              <m:t>p</m:t>
+            </m:r>
+          </m:sub>
+        </m:sSub>
+      </m:oMath>
+      <w:r>
+        <w:rPr>
+          <w:rFonts w:eastAsiaTheme="minorEastAsia"/>
+          <w:lang w:val="en-GB"/>
+        </w:rPr>
+        <w:t xml:space="preserve"> can be expressed as </w:t>
+      </w:r>
+      <m:oMath>
+        <m:sSub>
+          <m:sSubPr>
+            <m:ctrlPr>
+              <w:rPr>
+                <w:rFonts w:ascii="Cambria Math" w:hAnsi="Cambria Math"/>
+                <w:i/>
+                <w:shd w:val="clear" w:color="auto" w:fill="C1F0C7" w:themeFill="accent3" w:themeFillTint="33"/>
+                <w:lang w:val="en-GB"/>
+              </w:rPr>
+            </m:ctrlPr>
+          </m:sSubPr>
+          <m:e>
+            <m:r>
+              <w:rPr>
+                <w:rFonts w:ascii="Cambria Math" w:hAnsi="Cambria Math"/>
+                <w:shd w:val="clear" w:color="auto" w:fill="C1F0C7" w:themeFill="accent3" w:themeFillTint="33"/>
+                <w:lang w:val="en-GB"/>
+              </w:rPr>
+              <m:t>C</m:t>
+            </m:r>
+          </m:e>
+          <m:sub>
+            <m:r>
+              <w:rPr>
+                <w:rFonts w:ascii="Cambria Math" w:hAnsi="Cambria Math"/>
+                <w:shd w:val="clear" w:color="auto" w:fill="C1F0C7" w:themeFill="accent3" w:themeFillTint="33"/>
+                <w:lang w:val="en-GB"/>
+              </w:rPr>
+              <m:t>p</m:t>
+            </m:r>
+          </m:sub>
+        </m:sSub>
+        <m:r>
+          <w:rPr>
+            <w:rFonts w:ascii="Cambria Math" w:eastAsiaTheme="minorEastAsia" w:hAnsi="Cambria Math"/>
+            <w:shd w:val="clear" w:color="auto" w:fill="C1F0C7" w:themeFill="accent3" w:themeFillTint="33"/>
             <w:lang w:val="en-GB"/>
           </w:rPr>
-          <m:t>σ=</m:t>
+          <m:t>=8⋅</m:t>
         </m:r>
         <m:f>
           <m:fPr>
             <m:ctrlPr>
               <w:rPr>
-                <w:rFonts w:ascii="Cambria Math" w:eastAsiaTheme="minorEastAsia" w:hAnsi="Cambria Math"/>
+                <w:rFonts w:ascii="Cambria Math" w:hAnsi="Cambria Math"/>
                 <w:i/>
+                <w:shd w:val="clear" w:color="auto" w:fill="C1F0C7" w:themeFill="accent3" w:themeFillTint="33"/>
                 <w:lang w:val="en-GB"/>
               </w:rPr>
             </m:ctrlPr>
           </m:fPr>
           <m:num>
+            <m:sSup>
+              <m:sSupPr>
+                <m:ctrlPr>
+                  <w:rPr>
+                    <w:rFonts w:ascii="Cambria Math" w:hAnsi="Cambria Math"/>
+                    <w:i/>
+                    <w:shd w:val="clear" w:color="auto" w:fill="C1F0C7" w:themeFill="accent3" w:themeFillTint="33"/>
+                    <w:lang w:val="en-GB"/>
+                  </w:rPr>
+                </m:ctrlPr>
+              </m:sSupPr>
+              <m:e>
+                <m:r>
+                  <w:rPr>
+                    <w:rFonts w:ascii="Cambria Math" w:hAnsi="Cambria Math"/>
+                    <w:shd w:val="clear" w:color="auto" w:fill="C1F0C7" w:themeFill="accent3" w:themeFillTint="33"/>
+                    <w:lang w:val="en-GB"/>
+                  </w:rPr>
+                  <m:t>λ</m:t>
+                </m:r>
+              </m:e>
+              <m:sup>
+                <m:r>
+                  <w:rPr>
+                    <w:rFonts w:ascii="Cambria Math" w:hAnsi="Cambria Math"/>
+                    <w:shd w:val="clear" w:color="auto" w:fill="C1F0C7" w:themeFill="accent3" w:themeFillTint="33"/>
+                    <w:lang w:val="en-GB"/>
+                  </w:rPr>
+                  <m:t>2</m:t>
+                </m:r>
+              </m:sup>
+            </m:sSup>
+          </m:num>
+          <m:den>
+            <m:sSup>
+              <m:sSupPr>
+                <m:ctrlPr>
+                  <w:rPr>
+                    <w:rFonts w:ascii="Cambria Math" w:hAnsi="Cambria Math"/>
+                    <w:i/>
+                    <w:shd w:val="clear" w:color="auto" w:fill="C1F0C7" w:themeFill="accent3" w:themeFillTint="33"/>
+                    <w:lang w:val="en-GB"/>
+                  </w:rPr>
+                </m:ctrlPr>
+              </m:sSupPr>
+              <m:e>
+                <m:r>
+                  <w:rPr>
+                    <w:rFonts w:ascii="Cambria Math" w:hAnsi="Cambria Math"/>
+                    <w:shd w:val="clear" w:color="auto" w:fill="C1F0C7" w:themeFill="accent3" w:themeFillTint="33"/>
+                    <w:lang w:val="en-GB"/>
+                  </w:rPr>
+                  <m:t>R</m:t>
+                </m:r>
+              </m:e>
+              <m:sup>
+                <m:r>
+                  <w:rPr>
+                    <w:rFonts w:ascii="Cambria Math" w:hAnsi="Cambria Math"/>
+                    <w:shd w:val="clear" w:color="auto" w:fill="C1F0C7" w:themeFill="accent3" w:themeFillTint="33"/>
+                    <w:lang w:val="en-GB"/>
+                  </w:rPr>
+                  <m:t>4</m:t>
+                </m:r>
+              </m:sup>
+            </m:sSup>
+          </m:den>
+        </m:f>
+        <m:r>
+          <w:rPr>
+            <w:rFonts w:ascii="Cambria Math" w:hAnsi="Cambria Math"/>
+            <w:shd w:val="clear" w:color="auto" w:fill="C1F0C7" w:themeFill="accent3" w:themeFillTint="33"/>
+            <w:lang w:val="en-GB"/>
+          </w:rPr>
+          <m:t>⋅</m:t>
+        </m:r>
+        <m:nary>
+          <m:naryPr>
+            <m:limLoc m:val="undOvr"/>
+            <m:ctrlPr>
+              <w:rPr>
+                <w:rFonts w:ascii="Cambria Math" w:hAnsi="Cambria Math"/>
+                <w:i/>
+                <w:shd w:val="clear" w:color="auto" w:fill="C1F0C7" w:themeFill="accent3" w:themeFillTint="33"/>
+                <w:lang w:val="en-GB"/>
+              </w:rPr>
+            </m:ctrlPr>
+          </m:naryPr>
+          <m:sub>
             <m:r>
               <w:rPr>
-                <w:rFonts w:ascii="Cambria Math" w:eastAsiaTheme="minorEastAsia" w:hAnsi="Cambria Math"/>
+                <w:rFonts w:ascii="Cambria Math" w:hAnsi="Cambria Math"/>
+                <w:shd w:val="clear" w:color="auto" w:fill="C1F0C7" w:themeFill="accent3" w:themeFillTint="33"/>
                 <w:lang w:val="en-GB"/>
               </w:rPr>
-              <m:t>c⋅B</m:t>
+              <m:t>0</m:t>
             </m:r>
-          </m:num>
-          <m:den>
+          </m:sub>
+          <m:sup>
             <m:r>
               <w:rPr>
-                <w:rFonts w:ascii="Cambria Math" w:eastAsiaTheme="minorEastAsia" w:hAnsi="Cambria Math"/>
+                <w:rFonts w:ascii="Cambria Math" w:hAnsi="Cambria Math"/>
+                <w:shd w:val="clear" w:color="auto" w:fill="C1F0C7" w:themeFill="accent3" w:themeFillTint="33"/>
                 <w:lang w:val="en-GB"/>
               </w:rPr>
-              <m:t>2⋅π⋅r</m:t>
+              <m:t>R</m:t>
             </m:r>
-          </m:den>
-        </m:f>
+          </m:sup>
+          <m:e>
+            <m:sSup>
+              <m:sSupPr>
+                <m:ctrlPr>
+                  <w:rPr>
+                    <w:rFonts w:ascii="Cambria Math" w:hAnsi="Cambria Math"/>
+                    <w:i/>
+                    <w:shd w:val="clear" w:color="auto" w:fill="C1F0C7" w:themeFill="accent3" w:themeFillTint="33"/>
+                    <w:lang w:val="en-GB"/>
+                  </w:rPr>
+                </m:ctrlPr>
+              </m:sSupPr>
+              <m:e>
+                <m:r>
+                  <w:rPr>
+                    <w:rFonts w:ascii="Cambria Math" w:hAnsi="Cambria Math"/>
+                    <w:shd w:val="clear" w:color="auto" w:fill="C1F0C7" w:themeFill="accent3" w:themeFillTint="33"/>
+                    <w:lang w:val="en-GB"/>
+                  </w:rPr>
+                  <m:t>a</m:t>
+                </m:r>
+              </m:e>
+              <m:sup>
+                <m:r>
+                  <w:rPr>
+                    <w:rFonts w:ascii="Cambria Math" w:hAnsi="Cambria Math"/>
+                    <w:shd w:val="clear" w:color="auto" w:fill="C1F0C7" w:themeFill="accent3" w:themeFillTint="33"/>
+                    <w:lang w:val="en-GB"/>
+                  </w:rPr>
+                  <m:t>'</m:t>
+                </m:r>
+              </m:sup>
+            </m:sSup>
+            <m:r>
+              <w:rPr>
+                <w:rFonts w:ascii="Cambria Math" w:hAnsi="Cambria Math"/>
+                <w:shd w:val="clear" w:color="auto" w:fill="C1F0C7" w:themeFill="accent3" w:themeFillTint="33"/>
+                <w:lang w:val="en-GB"/>
+              </w:rPr>
+              <m:t>⋅</m:t>
+            </m:r>
+            <m:d>
+              <m:dPr>
+                <m:ctrlPr>
+                  <w:rPr>
+                    <w:rFonts w:ascii="Cambria Math" w:hAnsi="Cambria Math"/>
+                    <w:i/>
+                    <w:shd w:val="clear" w:color="auto" w:fill="C1F0C7" w:themeFill="accent3" w:themeFillTint="33"/>
+                    <w:lang w:val="en-GB"/>
+                  </w:rPr>
+                </m:ctrlPr>
+              </m:dPr>
+              <m:e>
+                <m:r>
+                  <w:rPr>
+                    <w:rFonts w:ascii="Cambria Math" w:hAnsi="Cambria Math"/>
+                    <w:shd w:val="clear" w:color="auto" w:fill="C1F0C7" w:themeFill="accent3" w:themeFillTint="33"/>
+                    <w:lang w:val="en-GB"/>
+                  </w:rPr>
+                  <m:t>1-a</m:t>
+                </m:r>
+              </m:e>
+            </m:d>
+            <m:r>
+              <w:rPr>
+                <w:rFonts w:ascii="Cambria Math" w:hAnsi="Cambria Math"/>
+                <w:shd w:val="clear" w:color="auto" w:fill="C1F0C7" w:themeFill="accent3" w:themeFillTint="33"/>
+                <w:lang w:val="en-GB"/>
+              </w:rPr>
+              <m:t>⋅</m:t>
+            </m:r>
+            <m:sSup>
+              <m:sSupPr>
+                <m:ctrlPr>
+                  <w:rPr>
+                    <w:rFonts w:ascii="Cambria Math" w:hAnsi="Cambria Math"/>
+                    <w:i/>
+                    <w:shd w:val="clear" w:color="auto" w:fill="C1F0C7" w:themeFill="accent3" w:themeFillTint="33"/>
+                    <w:lang w:val="en-GB"/>
+                  </w:rPr>
+                </m:ctrlPr>
+              </m:sSupPr>
+              <m:e>
+                <m:r>
+                  <w:rPr>
+                    <w:rFonts w:ascii="Cambria Math" w:hAnsi="Cambria Math"/>
+                    <w:shd w:val="clear" w:color="auto" w:fill="C1F0C7" w:themeFill="accent3" w:themeFillTint="33"/>
+                    <w:lang w:val="en-GB"/>
+                  </w:rPr>
+                  <m:t>r</m:t>
+                </m:r>
+              </m:e>
+              <m:sup>
+                <m:r>
+                  <w:rPr>
+                    <w:rFonts w:ascii="Cambria Math" w:hAnsi="Cambria Math"/>
+                    <w:shd w:val="clear" w:color="auto" w:fill="C1F0C7" w:themeFill="accent3" w:themeFillTint="33"/>
+                    <w:lang w:val="en-GB"/>
+                  </w:rPr>
+                  <m:t>3</m:t>
+                </m:r>
+              </m:sup>
+            </m:sSup>
+            <m:r>
+              <w:rPr>
+                <w:rFonts w:ascii="Cambria Math" w:hAnsi="Cambria Math"/>
+                <w:shd w:val="clear" w:color="auto" w:fill="C1F0C7" w:themeFill="accent3" w:themeFillTint="33"/>
+                <w:lang w:val="en-GB"/>
+              </w:rPr>
+              <m:t>dr</m:t>
+            </m:r>
+          </m:e>
+        </m:nary>
       </m:oMath>
     </w:p>
     <w:p>
       <w:pPr>
-        <w:pStyle w:val="ListParagraph"/>
         <w:rPr>
           <w:rFonts w:eastAsiaTheme="minorEastAsia"/>
           <w:lang w:val="en-GB"/>
         </w:rPr>
       </w:pPr>
-      <w:r>
-        <w:rPr>
-          <w:rFonts w:eastAsiaTheme="minorEastAsia"/>
-          <w:lang w:val="en-GB"/>
-        </w:rPr>
-        <w:t xml:space="preserve">with </w:t>
-      </w:r>
-      <w:r>
-        <w:rPr>
-          <w:rFonts w:eastAsiaTheme="minorEastAsia"/>
-          <w:lang w:val="en-GB"/>
-        </w:rPr>
-        <w:t>c</w:t>
-      </w:r>
-      <w:r>
-        <w:rPr>
-          <w:rFonts w:eastAsiaTheme="minorEastAsia"/>
-          <w:lang w:val="en-GB"/>
-        </w:rPr>
-        <w:t xml:space="preserve"> from Turbine blade lookup table</w:t>
-      </w:r>
     </w:p>
     <w:p>
       <w:pPr>
         <w:pStyle w:val="ListParagraph"/>
-        <w:numPr>
-          <w:ilvl w:val="0"/>
-          <w:numId w:val="2"/>
-        </w:numPr>
+        <w:ind w:left="1440"/>
+        <w:rPr>
+          <w:rFonts w:eastAsiaTheme="minorEastAsia"/>
+          <w:lang w:val="en-GB"/>
+        </w:rPr>
+      </w:pPr>
+    </w:p>
+    <w:p>
+      <w:pPr>
+        <w:pStyle w:val="ListParagraph"/>
         <w:rPr>
           <w:rFonts w:eastAsiaTheme="minorEastAsia"/>
           <w:lang w:val="en-GB"/>
@@ -1612,6 +4429,119 @@
 <file path=word/numbering.xml><?xml version="1.0" encoding="utf-8"?>
 <w:numbering xmlns:wpc="http://schemas.microsoft.com/office/word/2010/wordprocessingCanvas" xmlns:cx="http://schemas.microsoft.com/office/drawing/2014/chartex" xmlns:cx1="http://schemas.microsoft.com/office/drawing/2015/9/8/chartex" xmlns:cx2="http://schemas.microsoft.com/office/drawing/2015/10/21/chartex" xmlns:cx3="http://schemas.microsoft.com/office/drawing/2016/5/9/chartex" xmlns:cx4="http://schemas.microsoft.com/office/drawing/2016/5/10/chartex" xmlns:cx5="http://schemas.microsoft.com/office/drawing/2016/5/11/chartex" xmlns:cx6="http://schemas.microsoft.com/office/drawing/2016/5/12/chartex" xmlns:cx7="http://schemas.microsoft.com/office/drawing/2016/5/13/chartex" xmlns:cx8="http://schemas.microsoft.com/office/drawing/2016/5/14/chartex" xmlns:mc="http://schemas.openxmlformats.org/markup-compatibility/2006" xmlns:aink="http://schemas.microsoft.com/office/drawing/2016/ink" xmlns:am3d="http://schemas.microsoft.com/office/drawing/2017/model3d" xmlns:o="urn:schemas-microsoft-com:office:office" xmlns:oel="http://schemas.microsoft.com/office/2019/extlst" xmlns:r="http://schemas.openxmlformats.org/officeDocument/2006/relationships" xmlns:m="http://schemas.openxmlformats.org/officeDocument/2006/math" xmlns:v="urn:schemas-microsoft-com:vml" xmlns:wp14="http://schemas.microsoft.com/office/word/2010/wordprocessingDrawing" xmlns:wp="http://schemas.openxmlformats.org/drawingml/2006/wordprocessingDrawing" xmlns:w10="urn:schemas-microsoft-com:office:word" xmlns:w="http://schemas.openxmlformats.org/wordprocessingml/2006/main" xmlns:w14="http://schemas.microsoft.com/office/word/2010/wordml" xmlns:w15="http://schemas.microsoft.com/office/word/2012/wordml" xmlns:w16cex="http://schemas.microsoft.com/office/word/2018/wordml/cex" xmlns:w16cid="http://schemas.microsoft.com/office/word/2016/wordml/cid" xmlns:w16="http://schemas.microsoft.com/office/word/2018/wordml" xmlns:w16du="http://schemas.microsoft.com/office/word/2023/wordml/word16du" xmlns:w16sdtdh="http://schemas.microsoft.com/office/word/2020/wordml/sdtdatahash" xmlns:w16se="http://schemas.microsoft.com/office/word/2015/wordml/symex" xmlns:wpg="http://schemas.microsoft.com/office/word/2010/wordprocessingGroup" xmlns:wpi="http://schemas.microsoft.com/office/word/2010/wordprocessingInk" xmlns:wne="http://schemas.microsoft.com/office/word/2006/wordml" xmlns:wps="http://schemas.microsoft.com/office/word/2010/wordprocessingShape" mc:Ignorable="w14 w15 w16se w16cid w16 w16cex w16sdtdh w16du wp14">
   <w:abstractNum w:abstractNumId="0" w15:restartNumberingAfterBreak="0">
+    <w:nsid w:val="09B64A28"/>
+    <w:multiLevelType w:val="hybridMultilevel"/>
+    <w:tmpl w:val="BF3605D4"/>
+    <w:lvl w:ilvl="0" w:tplc="20000001">
+      <w:start w:val="1"/>
+      <w:numFmt w:val="bullet"/>
+      <w:lvlText w:val=""/>
+      <w:lvlJc w:val="left"/>
+      <w:pPr>
+        <w:ind w:left="1440" w:hanging="360"/>
+      </w:pPr>
+      <w:rPr>
+        <w:rFonts w:ascii="Symbol" w:hAnsi="Symbol" w:hint="default"/>
+      </w:rPr>
+    </w:lvl>
+    <w:lvl w:ilvl="1" w:tplc="20000003" w:tentative="1">
+      <w:start w:val="1"/>
+      <w:numFmt w:val="bullet"/>
+      <w:lvlText w:val="o"/>
+      <w:lvlJc w:val="left"/>
+      <w:pPr>
+        <w:ind w:left="2160" w:hanging="360"/>
+      </w:pPr>
+      <w:rPr>
+        <w:rFonts w:ascii="Courier New" w:hAnsi="Courier New" w:cs="Courier New" w:hint="default"/>
+      </w:rPr>
+    </w:lvl>
+    <w:lvl w:ilvl="2" w:tplc="20000005" w:tentative="1">
+      <w:start w:val="1"/>
+      <w:numFmt w:val="bullet"/>
+      <w:lvlText w:val=""/>
+      <w:lvlJc w:val="left"/>
+      <w:pPr>
+        <w:ind w:left="2880" w:hanging="360"/>
+      </w:pPr>
+      <w:rPr>
+        <w:rFonts w:ascii="Wingdings" w:hAnsi="Wingdings" w:hint="default"/>
+      </w:rPr>
+    </w:lvl>
+    <w:lvl w:ilvl="3" w:tplc="20000001" w:tentative="1">
+      <w:start w:val="1"/>
+      <w:numFmt w:val="bullet"/>
+      <w:lvlText w:val=""/>
+      <w:lvlJc w:val="left"/>
+      <w:pPr>
+        <w:ind w:left="3600" w:hanging="360"/>
+      </w:pPr>
+      <w:rPr>
+        <w:rFonts w:ascii="Symbol" w:hAnsi="Symbol" w:hint="default"/>
+      </w:rPr>
+    </w:lvl>
+    <w:lvl w:ilvl="4" w:tplc="20000003" w:tentative="1">
+      <w:start w:val="1"/>
+      <w:numFmt w:val="bullet"/>
+      <w:lvlText w:val="o"/>
+      <w:lvlJc w:val="left"/>
+      <w:pPr>
+        <w:ind w:left="4320" w:hanging="360"/>
+      </w:pPr>
+      <w:rPr>
+        <w:rFonts w:ascii="Courier New" w:hAnsi="Courier New" w:cs="Courier New" w:hint="default"/>
+      </w:rPr>
+    </w:lvl>
+    <w:lvl w:ilvl="5" w:tplc="20000005" w:tentative="1">
+      <w:start w:val="1"/>
+      <w:numFmt w:val="bullet"/>
+      <w:lvlText w:val=""/>
+      <w:lvlJc w:val="left"/>
+      <w:pPr>
+        <w:ind w:left="5040" w:hanging="360"/>
+      </w:pPr>
+      <w:rPr>
+        <w:rFonts w:ascii="Wingdings" w:hAnsi="Wingdings" w:hint="default"/>
+      </w:rPr>
+    </w:lvl>
+    <w:lvl w:ilvl="6" w:tplc="20000001" w:tentative="1">
+      <w:start w:val="1"/>
+      <w:numFmt w:val="bullet"/>
+      <w:lvlText w:val=""/>
+      <w:lvlJc w:val="left"/>
+      <w:pPr>
+        <w:ind w:left="5760" w:hanging="360"/>
+      </w:pPr>
+      <w:rPr>
+        <w:rFonts w:ascii="Symbol" w:hAnsi="Symbol" w:hint="default"/>
+      </w:rPr>
+    </w:lvl>
+    <w:lvl w:ilvl="7" w:tplc="20000003" w:tentative="1">
+      <w:start w:val="1"/>
+      <w:numFmt w:val="bullet"/>
+      <w:lvlText w:val="o"/>
+      <w:lvlJc w:val="left"/>
+      <w:pPr>
+        <w:ind w:left="6480" w:hanging="360"/>
+      </w:pPr>
+      <w:rPr>
+        <w:rFonts w:ascii="Courier New" w:hAnsi="Courier New" w:cs="Courier New" w:hint="default"/>
+      </w:rPr>
+    </w:lvl>
+    <w:lvl w:ilvl="8" w:tplc="20000005" w:tentative="1">
+      <w:start w:val="1"/>
+      <w:numFmt w:val="bullet"/>
+      <w:lvlText w:val=""/>
+      <w:lvlJc w:val="left"/>
+      <w:pPr>
+        <w:ind w:left="7200" w:hanging="360"/>
+      </w:pPr>
+      <w:rPr>
+        <w:rFonts w:ascii="Wingdings" w:hAnsi="Wingdings" w:hint="default"/>
+      </w:rPr>
+    </w:lvl>
+  </w:abstractNum>
+  <w:abstractNum w:abstractNumId="1" w15:restartNumberingAfterBreak="0">
     <w:nsid w:val="0A396D94"/>
     <w:multiLevelType w:val="hybridMultilevel"/>
     <w:tmpl w:val="0BA074C8"/>
@@ -1724,10 +4654,123 @@
       </w:rPr>
     </w:lvl>
   </w:abstractNum>
-  <w:abstractNum w:abstractNumId="1" w15:restartNumberingAfterBreak="0">
+  <w:abstractNum w:abstractNumId="2" w15:restartNumberingAfterBreak="0">
+    <w:nsid w:val="23AB0594"/>
+    <w:multiLevelType w:val="hybridMultilevel"/>
+    <w:tmpl w:val="45A41160"/>
+    <w:lvl w:ilvl="0" w:tplc="A852F9DE">
+      <w:start w:val="1"/>
+      <w:numFmt w:val="bullet"/>
+      <w:lvlText w:val="▫"/>
+      <w:lvlJc w:val="left"/>
+      <w:pPr>
+        <w:ind w:left="2160" w:hanging="360"/>
+      </w:pPr>
+      <w:rPr>
+        <w:rFonts w:ascii="Cambria Math" w:hAnsi="Cambria Math" w:hint="default"/>
+      </w:rPr>
+    </w:lvl>
+    <w:lvl w:ilvl="1" w:tplc="20000003" w:tentative="1">
+      <w:start w:val="1"/>
+      <w:numFmt w:val="bullet"/>
+      <w:lvlText w:val="o"/>
+      <w:lvlJc w:val="left"/>
+      <w:pPr>
+        <w:ind w:left="2880" w:hanging="360"/>
+      </w:pPr>
+      <w:rPr>
+        <w:rFonts w:ascii="Courier New" w:hAnsi="Courier New" w:cs="Courier New" w:hint="default"/>
+      </w:rPr>
+    </w:lvl>
+    <w:lvl w:ilvl="2" w:tplc="20000005" w:tentative="1">
+      <w:start w:val="1"/>
+      <w:numFmt w:val="bullet"/>
+      <w:lvlText w:val=""/>
+      <w:lvlJc w:val="left"/>
+      <w:pPr>
+        <w:ind w:left="3600" w:hanging="360"/>
+      </w:pPr>
+      <w:rPr>
+        <w:rFonts w:ascii="Wingdings" w:hAnsi="Wingdings" w:hint="default"/>
+      </w:rPr>
+    </w:lvl>
+    <w:lvl w:ilvl="3" w:tplc="20000001" w:tentative="1">
+      <w:start w:val="1"/>
+      <w:numFmt w:val="bullet"/>
+      <w:lvlText w:val=""/>
+      <w:lvlJc w:val="left"/>
+      <w:pPr>
+        <w:ind w:left="4320" w:hanging="360"/>
+      </w:pPr>
+      <w:rPr>
+        <w:rFonts w:ascii="Symbol" w:hAnsi="Symbol" w:hint="default"/>
+      </w:rPr>
+    </w:lvl>
+    <w:lvl w:ilvl="4" w:tplc="20000003" w:tentative="1">
+      <w:start w:val="1"/>
+      <w:numFmt w:val="bullet"/>
+      <w:lvlText w:val="o"/>
+      <w:lvlJc w:val="left"/>
+      <w:pPr>
+        <w:ind w:left="5040" w:hanging="360"/>
+      </w:pPr>
+      <w:rPr>
+        <w:rFonts w:ascii="Courier New" w:hAnsi="Courier New" w:cs="Courier New" w:hint="default"/>
+      </w:rPr>
+    </w:lvl>
+    <w:lvl w:ilvl="5" w:tplc="20000005" w:tentative="1">
+      <w:start w:val="1"/>
+      <w:numFmt w:val="bullet"/>
+      <w:lvlText w:val=""/>
+      <w:lvlJc w:val="left"/>
+      <w:pPr>
+        <w:ind w:left="5760" w:hanging="360"/>
+      </w:pPr>
+      <w:rPr>
+        <w:rFonts w:ascii="Wingdings" w:hAnsi="Wingdings" w:hint="default"/>
+      </w:rPr>
+    </w:lvl>
+    <w:lvl w:ilvl="6" w:tplc="20000001" w:tentative="1">
+      <w:start w:val="1"/>
+      <w:numFmt w:val="bullet"/>
+      <w:lvlText w:val=""/>
+      <w:lvlJc w:val="left"/>
+      <w:pPr>
+        <w:ind w:left="6480" w:hanging="360"/>
+      </w:pPr>
+      <w:rPr>
+        <w:rFonts w:ascii="Symbol" w:hAnsi="Symbol" w:hint="default"/>
+      </w:rPr>
+    </w:lvl>
+    <w:lvl w:ilvl="7" w:tplc="20000003" w:tentative="1">
+      <w:start w:val="1"/>
+      <w:numFmt w:val="bullet"/>
+      <w:lvlText w:val="o"/>
+      <w:lvlJc w:val="left"/>
+      <w:pPr>
+        <w:ind w:left="7200" w:hanging="360"/>
+      </w:pPr>
+      <w:rPr>
+        <w:rFonts w:ascii="Courier New" w:hAnsi="Courier New" w:cs="Courier New" w:hint="default"/>
+      </w:rPr>
+    </w:lvl>
+    <w:lvl w:ilvl="8" w:tplc="20000005" w:tentative="1">
+      <w:start w:val="1"/>
+      <w:numFmt w:val="bullet"/>
+      <w:lvlText w:val=""/>
+      <w:lvlJc w:val="left"/>
+      <w:pPr>
+        <w:ind w:left="7920" w:hanging="360"/>
+      </w:pPr>
+      <w:rPr>
+        <w:rFonts w:ascii="Wingdings" w:hAnsi="Wingdings" w:hint="default"/>
+      </w:rPr>
+    </w:lvl>
+  </w:abstractNum>
+  <w:abstractNum w:abstractNumId="3" w15:restartNumberingAfterBreak="0">
     <w:nsid w:val="2D827DFB"/>
     <w:multiLevelType w:val="hybridMultilevel"/>
-    <w:tmpl w:val="86A268C6"/>
+    <w:tmpl w:val="8004A0B6"/>
     <w:lvl w:ilvl="0" w:tplc="2000000F">
       <w:start w:val="1"/>
       <w:numFmt w:val="decimal"/>
@@ -1810,11 +4853,106 @@
       </w:pPr>
     </w:lvl>
   </w:abstractNum>
+  <w:abstractNum w:abstractNumId="4" w15:restartNumberingAfterBreak="0">
+    <w:nsid w:val="4E596ECF"/>
+    <w:multiLevelType w:val="hybridMultilevel"/>
+    <w:tmpl w:val="25687B9C"/>
+    <w:lvl w:ilvl="0" w:tplc="20000015">
+      <w:start w:val="1"/>
+      <w:numFmt w:val="upperLetter"/>
+      <w:lvlText w:val="%1."/>
+      <w:lvlJc w:val="left"/>
+      <w:pPr>
+        <w:ind w:left="1440" w:hanging="360"/>
+      </w:pPr>
+    </w:lvl>
+    <w:lvl w:ilvl="1" w:tplc="20000019" w:tentative="1">
+      <w:start w:val="1"/>
+      <w:numFmt w:val="lowerLetter"/>
+      <w:lvlText w:val="%2."/>
+      <w:lvlJc w:val="left"/>
+      <w:pPr>
+        <w:ind w:left="2160" w:hanging="360"/>
+      </w:pPr>
+    </w:lvl>
+    <w:lvl w:ilvl="2" w:tplc="2000001B" w:tentative="1">
+      <w:start w:val="1"/>
+      <w:numFmt w:val="lowerRoman"/>
+      <w:lvlText w:val="%3."/>
+      <w:lvlJc w:val="right"/>
+      <w:pPr>
+        <w:ind w:left="2880" w:hanging="180"/>
+      </w:pPr>
+    </w:lvl>
+    <w:lvl w:ilvl="3" w:tplc="2000000F" w:tentative="1">
+      <w:start w:val="1"/>
+      <w:numFmt w:val="decimal"/>
+      <w:lvlText w:val="%4."/>
+      <w:lvlJc w:val="left"/>
+      <w:pPr>
+        <w:ind w:left="3600" w:hanging="360"/>
+      </w:pPr>
+    </w:lvl>
+    <w:lvl w:ilvl="4" w:tplc="20000019" w:tentative="1">
+      <w:start w:val="1"/>
+      <w:numFmt w:val="lowerLetter"/>
+      <w:lvlText w:val="%5."/>
+      <w:lvlJc w:val="left"/>
+      <w:pPr>
+        <w:ind w:left="4320" w:hanging="360"/>
+      </w:pPr>
+    </w:lvl>
+    <w:lvl w:ilvl="5" w:tplc="2000001B" w:tentative="1">
+      <w:start w:val="1"/>
+      <w:numFmt w:val="lowerRoman"/>
+      <w:lvlText w:val="%6."/>
+      <w:lvlJc w:val="right"/>
+      <w:pPr>
+        <w:ind w:left="5040" w:hanging="180"/>
+      </w:pPr>
+    </w:lvl>
+    <w:lvl w:ilvl="6" w:tplc="2000000F" w:tentative="1">
+      <w:start w:val="1"/>
+      <w:numFmt w:val="decimal"/>
+      <w:lvlText w:val="%7."/>
+      <w:lvlJc w:val="left"/>
+      <w:pPr>
+        <w:ind w:left="5760" w:hanging="360"/>
+      </w:pPr>
+    </w:lvl>
+    <w:lvl w:ilvl="7" w:tplc="20000019" w:tentative="1">
+      <w:start w:val="1"/>
+      <w:numFmt w:val="lowerLetter"/>
+      <w:lvlText w:val="%8."/>
+      <w:lvlJc w:val="left"/>
+      <w:pPr>
+        <w:ind w:left="6480" w:hanging="360"/>
+      </w:pPr>
+    </w:lvl>
+    <w:lvl w:ilvl="8" w:tplc="2000001B" w:tentative="1">
+      <w:start w:val="1"/>
+      <w:numFmt w:val="lowerRoman"/>
+      <w:lvlText w:val="%9."/>
+      <w:lvlJc w:val="right"/>
+      <w:pPr>
+        <w:ind w:left="7200" w:hanging="180"/>
+      </w:pPr>
+    </w:lvl>
+  </w:abstractNum>
   <w:num w:numId="1" w16cid:durableId="465394030">
-    <w:abstractNumId w:val="0"/>
+    <w:abstractNumId w:val="1"/>
   </w:num>
   <w:num w:numId="2" w16cid:durableId="1462113462">
-    <w:abstractNumId w:val="1"/>
+    <w:abstractNumId w:val="3"/>
+  </w:num>
+  <w:num w:numId="3" w16cid:durableId="1597178321">
+    <w:abstractNumId w:val="4"/>
+  </w:num>
+  <w:num w:numId="4" w16cid:durableId="1123378606">
+    <w:abstractNumId w:val="2"/>
+  </w:num>
+  <w:num w:numId="5" w16cid:durableId="885995536">
+    <w:abstractNumId w:val="0"/>
   </w:num>
 </w:numbering>
 </file>

</xml_diff>

<commit_message>
Efficiency of BEM improved (np.array instead of xarrays for airfoil data, amount of interpolations reduced)
</commit_message>
<xml_diff>
--- a/Assignment 1 Formulas.docx
+++ b/Assignment 1 Formulas.docx
@@ -3566,6 +3566,13 @@
               </m:r>
             </m:num>
             <m:den>
+              <m:r>
+                <w:rPr>
+                  <w:rFonts w:ascii="Cambria Math" w:eastAsiaTheme="minorEastAsia" w:hAnsi="Cambria Math"/>
+                  <w:lang w:val="de-DE"/>
+                </w:rPr>
+                <m:t>F⋅</m:t>
+              </m:r>
               <m:func>
                 <m:funcPr>
                   <m:ctrlPr>
@@ -4005,12 +4012,59 @@
           <w:rFonts w:eastAsiaTheme="minorEastAsia"/>
           <w:lang w:val="en-GB"/>
         </w:rPr>
-        <w:t>Power coefficient</w:t>
+        <w:t>Power</w:t>
+      </w:r>
+      <w:r>
+        <w:rPr>
+          <w:rFonts w:eastAsiaTheme="minorEastAsia"/>
+          <w:lang w:val="en-GB"/>
+        </w:rPr>
+        <w:t xml:space="preserve"> &amp; Thrust</w:t>
+      </w:r>
+      <w:r>
+        <w:rPr>
+          <w:rFonts w:eastAsiaTheme="minorEastAsia"/>
+          <w:lang w:val="en-GB"/>
+        </w:rPr>
+        <w:t xml:space="preserve"> coefficient</w:t>
       </w:r>
     </w:p>
     <w:p>
       <w:pPr>
-        <w:rPr>
+        <w:pStyle w:val="ListParagraph"/>
+        <w:numPr>
+          <w:ilvl w:val="0"/>
+          <w:numId w:val="1"/>
+        </w:numPr>
+        <w:rPr>
+          <w:rFonts w:eastAsiaTheme="minorEastAsia"/>
+          <w:shd w:val="clear" w:color="auto" w:fill="C1F0C7" w:themeFill="accent3" w:themeFillTint="33"/>
+          <w:lang w:val="en-GB"/>
+        </w:rPr>
+      </w:pPr>
+      <w:r>
+        <w:rPr>
+          <w:rFonts w:eastAsiaTheme="minorEastAsia"/>
+          <w:lang w:val="en-GB"/>
+        </w:rPr>
+        <w:t xml:space="preserve">Power </w:t>
+      </w:r>
+      <w:proofErr w:type="spellStart"/>
+      <w:r>
+        <w:rPr>
+          <w:rFonts w:eastAsiaTheme="minorEastAsia"/>
+          <w:lang w:val="en-GB"/>
+        </w:rPr>
+        <w:t>Coefficent</w:t>
+      </w:r>
+      <w:proofErr w:type="spellEnd"/>
+    </w:p>
+    <w:p>
+      <w:pPr>
+        <w:pStyle w:val="ListParagraph"/>
+        <w:rPr>
+          <w:rFonts w:eastAsiaTheme="minorEastAsia"/>
+          <w:shd w:val="clear" w:color="auto" w:fill="C1F0C7" w:themeFill="accent3" w:themeFillTint="33"/>
           <w:lang w:val="en-GB"/>
         </w:rPr>
       </w:pPr>
@@ -4066,6 +4120,15 @@
         </w:rPr>
         <w:tab/>
       </w:r>
+    </w:p>
+    <w:p>
+      <w:pPr>
+        <w:pStyle w:val="ListParagraph"/>
+        <w:rPr>
+          <w:rFonts w:eastAsiaTheme="minorEastAsia"/>
+          <w:lang w:val="en-GB"/>
+        </w:rPr>
+      </w:pPr>
       <m:oMath>
         <m:sSub>
           <m:sSubPr>
@@ -4104,6 +4167,399 @@
         </w:rPr>
         <w:t xml:space="preserve"> can be expressed as </w:t>
       </w:r>
+    </w:p>
+    <w:p>
+      <w:pPr>
+        <w:pStyle w:val="ListParagraph"/>
+        <w:rPr>
+          <w:rFonts w:eastAsiaTheme="minorEastAsia"/>
+          <w:shd w:val="clear" w:color="auto" w:fill="C1F0C7" w:themeFill="accent3" w:themeFillTint="33"/>
+          <w:lang w:val="en-GB"/>
+        </w:rPr>
+      </w:pPr>
+      <m:oMathPara>
+        <m:oMathParaPr>
+          <m:jc m:val="left"/>
+        </m:oMathParaPr>
+        <m:oMath>
+          <m:sSub>
+            <m:sSubPr>
+              <m:ctrlPr>
+                <w:rPr>
+                  <w:rFonts w:ascii="Cambria Math" w:hAnsi="Cambria Math"/>
+                  <w:i/>
+                  <w:shd w:val="clear" w:color="auto" w:fill="C1F0C7" w:themeFill="accent3" w:themeFillTint="33"/>
+                  <w:lang w:val="en-GB"/>
+                </w:rPr>
+              </m:ctrlPr>
+            </m:sSubPr>
+            <m:e>
+              <m:r>
+                <w:rPr>
+                  <w:rFonts w:ascii="Cambria Math" w:hAnsi="Cambria Math"/>
+                  <w:shd w:val="clear" w:color="auto" w:fill="C1F0C7" w:themeFill="accent3" w:themeFillTint="33"/>
+                  <w:lang w:val="en-GB"/>
+                </w:rPr>
+                <m:t>C</m:t>
+              </m:r>
+            </m:e>
+            <m:sub>
+              <m:r>
+                <w:rPr>
+                  <w:rFonts w:ascii="Cambria Math" w:hAnsi="Cambria Math"/>
+                  <w:shd w:val="clear" w:color="auto" w:fill="C1F0C7" w:themeFill="accent3" w:themeFillTint="33"/>
+                  <w:lang w:val="en-GB"/>
+                </w:rPr>
+                <m:t>p</m:t>
+              </m:r>
+            </m:sub>
+          </m:sSub>
+          <m:r>
+            <w:rPr>
+              <w:rFonts w:ascii="Cambria Math" w:eastAsiaTheme="minorEastAsia" w:hAnsi="Cambria Math"/>
+              <w:shd w:val="clear" w:color="auto" w:fill="C1F0C7" w:themeFill="accent3" w:themeFillTint="33"/>
+              <w:lang w:val="en-GB"/>
+            </w:rPr>
+            <m:t>=8⋅</m:t>
+          </m:r>
+          <m:f>
+            <m:fPr>
+              <m:ctrlPr>
+                <w:rPr>
+                  <w:rFonts w:ascii="Cambria Math" w:hAnsi="Cambria Math"/>
+                  <w:i/>
+                  <w:shd w:val="clear" w:color="auto" w:fill="C1F0C7" w:themeFill="accent3" w:themeFillTint="33"/>
+                  <w:lang w:val="en-GB"/>
+                </w:rPr>
+              </m:ctrlPr>
+            </m:fPr>
+            <m:num>
+              <m:sSup>
+                <m:sSupPr>
+                  <m:ctrlPr>
+                    <w:rPr>
+                      <w:rFonts w:ascii="Cambria Math" w:hAnsi="Cambria Math"/>
+                      <w:i/>
+                      <w:shd w:val="clear" w:color="auto" w:fill="C1F0C7" w:themeFill="accent3" w:themeFillTint="33"/>
+                      <w:lang w:val="en-GB"/>
+                    </w:rPr>
+                  </m:ctrlPr>
+                </m:sSupPr>
+                <m:e>
+                  <m:r>
+                    <w:rPr>
+                      <w:rFonts w:ascii="Cambria Math" w:hAnsi="Cambria Math"/>
+                      <w:shd w:val="clear" w:color="auto" w:fill="C1F0C7" w:themeFill="accent3" w:themeFillTint="33"/>
+                      <w:lang w:val="en-GB"/>
+                    </w:rPr>
+                    <m:t>λ</m:t>
+                  </m:r>
+                </m:e>
+                <m:sup>
+                  <m:r>
+                    <w:rPr>
+                      <w:rFonts w:ascii="Cambria Math" w:hAnsi="Cambria Math"/>
+                      <w:shd w:val="clear" w:color="auto" w:fill="C1F0C7" w:themeFill="accent3" w:themeFillTint="33"/>
+                      <w:lang w:val="en-GB"/>
+                    </w:rPr>
+                    <m:t>2</m:t>
+                  </m:r>
+                </m:sup>
+              </m:sSup>
+            </m:num>
+            <m:den>
+              <m:sSup>
+                <m:sSupPr>
+                  <m:ctrlPr>
+                    <w:rPr>
+                      <w:rFonts w:ascii="Cambria Math" w:hAnsi="Cambria Math"/>
+                      <w:i/>
+                      <w:shd w:val="clear" w:color="auto" w:fill="C1F0C7" w:themeFill="accent3" w:themeFillTint="33"/>
+                      <w:lang w:val="en-GB"/>
+                    </w:rPr>
+                  </m:ctrlPr>
+                </m:sSupPr>
+                <m:e>
+                  <m:r>
+                    <w:rPr>
+                      <w:rFonts w:ascii="Cambria Math" w:hAnsi="Cambria Math"/>
+                      <w:shd w:val="clear" w:color="auto" w:fill="C1F0C7" w:themeFill="accent3" w:themeFillTint="33"/>
+                      <w:lang w:val="en-GB"/>
+                    </w:rPr>
+                    <m:t>R</m:t>
+                  </m:r>
+                </m:e>
+                <m:sup>
+                  <m:r>
+                    <w:rPr>
+                      <w:rFonts w:ascii="Cambria Math" w:hAnsi="Cambria Math"/>
+                      <w:shd w:val="clear" w:color="auto" w:fill="C1F0C7" w:themeFill="accent3" w:themeFillTint="33"/>
+                      <w:lang w:val="en-GB"/>
+                    </w:rPr>
+                    <m:t>4</m:t>
+                  </m:r>
+                </m:sup>
+              </m:sSup>
+            </m:den>
+          </m:f>
+          <m:r>
+            <w:rPr>
+              <w:rFonts w:ascii="Cambria Math" w:hAnsi="Cambria Math"/>
+              <w:shd w:val="clear" w:color="auto" w:fill="C1F0C7" w:themeFill="accent3" w:themeFillTint="33"/>
+              <w:lang w:val="en-GB"/>
+            </w:rPr>
+            <m:t>⋅</m:t>
+          </m:r>
+          <m:nary>
+            <m:naryPr>
+              <m:limLoc m:val="undOvr"/>
+              <m:ctrlPr>
+                <w:rPr>
+                  <w:rFonts w:ascii="Cambria Math" w:hAnsi="Cambria Math"/>
+                  <w:i/>
+                  <w:shd w:val="clear" w:color="auto" w:fill="C1F0C7" w:themeFill="accent3" w:themeFillTint="33"/>
+                  <w:lang w:val="en-GB"/>
+                </w:rPr>
+              </m:ctrlPr>
+            </m:naryPr>
+            <m:sub>
+              <m:r>
+                <w:rPr>
+                  <w:rFonts w:ascii="Cambria Math" w:hAnsi="Cambria Math"/>
+                  <w:shd w:val="clear" w:color="auto" w:fill="C1F0C7" w:themeFill="accent3" w:themeFillTint="33"/>
+                  <w:lang w:val="en-GB"/>
+                </w:rPr>
+                <m:t>0</m:t>
+              </m:r>
+            </m:sub>
+            <m:sup>
+              <m:r>
+                <w:rPr>
+                  <w:rFonts w:ascii="Cambria Math" w:hAnsi="Cambria Math"/>
+                  <w:shd w:val="clear" w:color="auto" w:fill="C1F0C7" w:themeFill="accent3" w:themeFillTint="33"/>
+                  <w:lang w:val="en-GB"/>
+                </w:rPr>
+                <m:t>R</m:t>
+              </m:r>
+            </m:sup>
+            <m:e>
+              <m:sSup>
+                <m:sSupPr>
+                  <m:ctrlPr>
+                    <w:rPr>
+                      <w:rFonts w:ascii="Cambria Math" w:hAnsi="Cambria Math"/>
+                      <w:i/>
+                      <w:shd w:val="clear" w:color="auto" w:fill="C1F0C7" w:themeFill="accent3" w:themeFillTint="33"/>
+                      <w:lang w:val="en-GB"/>
+                    </w:rPr>
+                  </m:ctrlPr>
+                </m:sSupPr>
+                <m:e>
+                  <m:r>
+                    <w:rPr>
+                      <w:rFonts w:ascii="Cambria Math" w:hAnsi="Cambria Math"/>
+                      <w:shd w:val="clear" w:color="auto" w:fill="C1F0C7" w:themeFill="accent3" w:themeFillTint="33"/>
+                      <w:lang w:val="en-GB"/>
+                    </w:rPr>
+                    <m:t>a</m:t>
+                  </m:r>
+                </m:e>
+                <m:sup>
+                  <m:r>
+                    <w:rPr>
+                      <w:rFonts w:ascii="Cambria Math" w:hAnsi="Cambria Math"/>
+                      <w:shd w:val="clear" w:color="auto" w:fill="C1F0C7" w:themeFill="accent3" w:themeFillTint="33"/>
+                      <w:lang w:val="en-GB"/>
+                    </w:rPr>
+                    <m:t>'</m:t>
+                  </m:r>
+                </m:sup>
+              </m:sSup>
+              <m:r>
+                <w:rPr>
+                  <w:rFonts w:ascii="Cambria Math" w:hAnsi="Cambria Math"/>
+                  <w:shd w:val="clear" w:color="auto" w:fill="C1F0C7" w:themeFill="accent3" w:themeFillTint="33"/>
+                  <w:lang w:val="en-GB"/>
+                </w:rPr>
+                <m:t>⋅</m:t>
+              </m:r>
+              <m:d>
+                <m:dPr>
+                  <m:ctrlPr>
+                    <w:rPr>
+                      <w:rFonts w:ascii="Cambria Math" w:hAnsi="Cambria Math"/>
+                      <w:i/>
+                      <w:shd w:val="clear" w:color="auto" w:fill="C1F0C7" w:themeFill="accent3" w:themeFillTint="33"/>
+                      <w:lang w:val="en-GB"/>
+                    </w:rPr>
+                  </m:ctrlPr>
+                </m:dPr>
+                <m:e>
+                  <m:r>
+                    <w:rPr>
+                      <w:rFonts w:ascii="Cambria Math" w:hAnsi="Cambria Math"/>
+                      <w:shd w:val="clear" w:color="auto" w:fill="C1F0C7" w:themeFill="accent3" w:themeFillTint="33"/>
+                      <w:lang w:val="en-GB"/>
+                    </w:rPr>
+                    <m:t>1-a</m:t>
+                  </m:r>
+                </m:e>
+              </m:d>
+              <m:r>
+                <w:rPr>
+                  <w:rFonts w:ascii="Cambria Math" w:hAnsi="Cambria Math"/>
+                  <w:shd w:val="clear" w:color="auto" w:fill="C1F0C7" w:themeFill="accent3" w:themeFillTint="33"/>
+                  <w:lang w:val="en-GB"/>
+                </w:rPr>
+                <m:t>⋅</m:t>
+              </m:r>
+              <m:sSup>
+                <m:sSupPr>
+                  <m:ctrlPr>
+                    <w:rPr>
+                      <w:rFonts w:ascii="Cambria Math" w:hAnsi="Cambria Math"/>
+                      <w:i/>
+                      <w:shd w:val="clear" w:color="auto" w:fill="C1F0C7" w:themeFill="accent3" w:themeFillTint="33"/>
+                      <w:lang w:val="en-GB"/>
+                    </w:rPr>
+                  </m:ctrlPr>
+                </m:sSupPr>
+                <m:e>
+                  <m:r>
+                    <w:rPr>
+                      <w:rFonts w:ascii="Cambria Math" w:hAnsi="Cambria Math"/>
+                      <w:shd w:val="clear" w:color="auto" w:fill="C1F0C7" w:themeFill="accent3" w:themeFillTint="33"/>
+                      <w:lang w:val="en-GB"/>
+                    </w:rPr>
+                    <m:t>r</m:t>
+                  </m:r>
+                </m:e>
+                <m:sup>
+                  <m:r>
+                    <w:rPr>
+                      <w:rFonts w:ascii="Cambria Math" w:hAnsi="Cambria Math"/>
+                      <w:shd w:val="clear" w:color="auto" w:fill="C1F0C7" w:themeFill="accent3" w:themeFillTint="33"/>
+                      <w:lang w:val="en-GB"/>
+                    </w:rPr>
+                    <m:t>3</m:t>
+                  </m:r>
+                </m:sup>
+              </m:sSup>
+              <m:r>
+                <w:rPr>
+                  <w:rFonts w:ascii="Cambria Math" w:hAnsi="Cambria Math"/>
+                  <w:shd w:val="clear" w:color="auto" w:fill="C1F0C7" w:themeFill="accent3" w:themeFillTint="33"/>
+                  <w:lang w:val="en-GB"/>
+                </w:rPr>
+                <m:t>dr</m:t>
+              </m:r>
+            </m:e>
+          </m:nary>
+        </m:oMath>
+      </m:oMathPara>
+    </w:p>
+    <w:p>
+      <w:pPr>
+        <w:pStyle w:val="ListParagraph"/>
+        <w:numPr>
+          <w:ilvl w:val="0"/>
+          <w:numId w:val="1"/>
+        </w:numPr>
+        <w:rPr>
+          <w:lang w:val="en-GB"/>
+        </w:rPr>
+      </w:pPr>
+      <w:r>
+        <w:rPr>
+          <w:lang w:val="en-GB"/>
+        </w:rPr>
+        <w:t>Thrust coefficient:</w:t>
+      </w:r>
+    </w:p>
+    <w:p>
+      <w:pPr>
+        <w:pStyle w:val="ListParagraph"/>
+        <w:rPr>
+          <w:rFonts w:eastAsiaTheme="minorEastAsia"/>
+          <w:lang w:val="en-GB"/>
+        </w:rPr>
+      </w:pPr>
+      <w:r>
+        <w:rPr>
+          <w:lang w:val="en-GB"/>
+        </w:rPr>
+        <w:t xml:space="preserve">From Eq. 6.31 </w:t>
+      </w:r>
+      <w:r>
+        <w:rPr>
+          <w:noProof/>
+          <w:lang w:val="en-GB"/>
+        </w:rPr>
+        <w:drawing>
+          <wp:inline distT="0" distB="0" distL="0" distR="0" wp14:anchorId="4F857BA7" wp14:editId="4EE58BC3">
+            <wp:extent cx="2063115" cy="266714"/>
+            <wp:effectExtent l="19050" t="19050" r="13335" b="19050"/>
+            <wp:docPr id="1811688270" name="Picture 1"/>
+            <wp:cNvGraphicFramePr>
+              <a:graphicFrameLocks xmlns:a="http://schemas.openxmlformats.org/drawingml/2006/main" noChangeAspect="1"/>
+            </wp:cNvGraphicFramePr>
+            <a:graphic xmlns:a="http://schemas.openxmlformats.org/drawingml/2006/main">
+              <a:graphicData uri="http://schemas.openxmlformats.org/drawingml/2006/picture">
+                <pic:pic xmlns:pic="http://schemas.openxmlformats.org/drawingml/2006/picture">
+                  <pic:nvPicPr>
+                    <pic:cNvPr id="1811688270" name=""/>
+                    <pic:cNvPicPr/>
+                  </pic:nvPicPr>
+                  <pic:blipFill>
+                    <a:blip r:embed="rId7"/>
+                    <a:stretch>
+                      <a:fillRect/>
+                    </a:stretch>
+                  </pic:blipFill>
+                  <pic:spPr>
+                    <a:xfrm>
+                      <a:off x="0" y="0"/>
+                      <a:ext cx="2079979" cy="268894"/>
+                    </a:xfrm>
+                    <a:prstGeom prst="rect">
+                      <a:avLst/>
+                    </a:prstGeom>
+                    <a:ln>
+                      <a:solidFill>
+                        <a:srgbClr val="00B050"/>
+                      </a:solidFill>
+                    </a:ln>
+                  </pic:spPr>
+                </pic:pic>
+              </a:graphicData>
+            </a:graphic>
+          </wp:inline>
+        </w:drawing>
+      </w:r>
+      <w:r>
+        <w:rPr>
+          <w:lang w:val="en-GB"/>
+        </w:rPr>
+        <w:t xml:space="preserve"> </w:t>
+      </w:r>
+      <w:r>
+        <w:rPr>
+          <w:rFonts w:eastAsiaTheme="minorEastAsia"/>
+          <w:lang w:val="en-GB"/>
+        </w:rPr>
+        <w:t xml:space="preserve"> </w:t>
+      </w:r>
+    </w:p>
+    <w:p>
+      <w:pPr>
+        <w:pStyle w:val="ListParagraph"/>
+        <w:rPr>
+          <w:rFonts w:ascii="Cambria Math" w:hAnsi="Cambria Math"/>
+          <w:i/>
+          <w:noProof/>
+          <w:lang w:val="en-GB"/>
+        </w:rPr>
+      </w:pPr>
       <m:oMath>
         <m:sSub>
           <m:sSubPr>
@@ -4111,7 +4567,6 @@
               <w:rPr>
                 <w:rFonts w:ascii="Cambria Math" w:hAnsi="Cambria Math"/>
                 <w:i/>
-                <w:shd w:val="clear" w:color="auto" w:fill="C1F0C7" w:themeFill="accent3" w:themeFillTint="33"/>
                 <w:lang w:val="en-GB"/>
               </w:rPr>
             </m:ctrlPr>
@@ -4120,7 +4575,6 @@
             <m:r>
               <w:rPr>
                 <w:rFonts w:ascii="Cambria Math" w:hAnsi="Cambria Math"/>
-                <w:shd w:val="clear" w:color="auto" w:fill="C1F0C7" w:themeFill="accent3" w:themeFillTint="33"/>
                 <w:lang w:val="en-GB"/>
               </w:rPr>
               <m:t>C</m:t>
@@ -4130,255 +4584,608 @@
             <m:r>
               <w:rPr>
                 <w:rFonts w:ascii="Cambria Math" w:hAnsi="Cambria Math"/>
-                <w:shd w:val="clear" w:color="auto" w:fill="C1F0C7" w:themeFill="accent3" w:themeFillTint="33"/>
                 <w:lang w:val="en-GB"/>
               </w:rPr>
-              <m:t>p</m:t>
+              <m:t>T</m:t>
             </m:r>
           </m:sub>
         </m:sSub>
-        <m:r>
-          <w:rPr>
-            <w:rFonts w:ascii="Cambria Math" w:eastAsiaTheme="minorEastAsia" w:hAnsi="Cambria Math"/>
-            <w:shd w:val="clear" w:color="auto" w:fill="C1F0C7" w:themeFill="accent3" w:themeFillTint="33"/>
-            <w:lang w:val="en-GB"/>
-          </w:rPr>
-          <m:t>=8⋅</m:t>
-        </m:r>
-        <m:f>
-          <m:fPr>
-            <m:ctrlPr>
-              <w:rPr>
-                <w:rFonts w:ascii="Cambria Math" w:hAnsi="Cambria Math"/>
-                <w:i/>
-                <w:shd w:val="clear" w:color="auto" w:fill="C1F0C7" w:themeFill="accent3" w:themeFillTint="33"/>
-                <w:lang w:val="en-GB"/>
-              </w:rPr>
-            </m:ctrlPr>
-          </m:fPr>
-          <m:num>
-            <m:sSup>
-              <m:sSupPr>
-                <m:ctrlPr>
-                  <w:rPr>
-                    <w:rFonts w:ascii="Cambria Math" w:hAnsi="Cambria Math"/>
-                    <w:i/>
-                    <w:shd w:val="clear" w:color="auto" w:fill="C1F0C7" w:themeFill="accent3" w:themeFillTint="33"/>
-                    <w:lang w:val="en-GB"/>
-                  </w:rPr>
-                </m:ctrlPr>
-              </m:sSupPr>
-              <m:e>
-                <m:r>
-                  <w:rPr>
-                    <w:rFonts w:ascii="Cambria Math" w:hAnsi="Cambria Math"/>
-                    <w:shd w:val="clear" w:color="auto" w:fill="C1F0C7" w:themeFill="accent3" w:themeFillTint="33"/>
-                    <w:lang w:val="en-GB"/>
-                  </w:rPr>
-                  <m:t>λ</m:t>
-                </m:r>
-              </m:e>
-              <m:sup>
-                <m:r>
-                  <w:rPr>
-                    <w:rFonts w:ascii="Cambria Math" w:hAnsi="Cambria Math"/>
-                    <w:shd w:val="clear" w:color="auto" w:fill="C1F0C7" w:themeFill="accent3" w:themeFillTint="33"/>
-                    <w:lang w:val="en-GB"/>
-                  </w:rPr>
-                  <m:t>2</m:t>
-                </m:r>
-              </m:sup>
-            </m:sSup>
-          </m:num>
-          <m:den>
-            <m:sSup>
-              <m:sSupPr>
-                <m:ctrlPr>
-                  <w:rPr>
-                    <w:rFonts w:ascii="Cambria Math" w:hAnsi="Cambria Math"/>
-                    <w:i/>
-                    <w:shd w:val="clear" w:color="auto" w:fill="C1F0C7" w:themeFill="accent3" w:themeFillTint="33"/>
-                    <w:lang w:val="en-GB"/>
-                  </w:rPr>
-                </m:ctrlPr>
-              </m:sSupPr>
-              <m:e>
-                <m:r>
-                  <w:rPr>
-                    <w:rFonts w:ascii="Cambria Math" w:hAnsi="Cambria Math"/>
-                    <w:shd w:val="clear" w:color="auto" w:fill="C1F0C7" w:themeFill="accent3" w:themeFillTint="33"/>
-                    <w:lang w:val="en-GB"/>
-                  </w:rPr>
-                  <m:t>R</m:t>
-                </m:r>
-              </m:e>
-              <m:sup>
-                <m:r>
-                  <w:rPr>
-                    <w:rFonts w:ascii="Cambria Math" w:hAnsi="Cambria Math"/>
-                    <w:shd w:val="clear" w:color="auto" w:fill="C1F0C7" w:themeFill="accent3" w:themeFillTint="33"/>
-                    <w:lang w:val="en-GB"/>
-                  </w:rPr>
-                  <m:t>4</m:t>
-                </m:r>
-              </m:sup>
-            </m:sSup>
-          </m:den>
-        </m:f>
-        <m:r>
-          <w:rPr>
-            <w:rFonts w:ascii="Cambria Math" w:hAnsi="Cambria Math"/>
-            <w:shd w:val="clear" w:color="auto" w:fill="C1F0C7" w:themeFill="accent3" w:themeFillTint="33"/>
-            <w:lang w:val="en-GB"/>
-          </w:rPr>
-          <m:t>⋅</m:t>
-        </m:r>
-        <m:nary>
-          <m:naryPr>
-            <m:limLoc m:val="undOvr"/>
-            <m:ctrlPr>
-              <w:rPr>
-                <w:rFonts w:ascii="Cambria Math" w:hAnsi="Cambria Math"/>
-                <w:i/>
-                <w:shd w:val="clear" w:color="auto" w:fill="C1F0C7" w:themeFill="accent3" w:themeFillTint="33"/>
-                <w:lang w:val="en-GB"/>
-              </w:rPr>
-            </m:ctrlPr>
-          </m:naryPr>
-          <m:sub>
-            <m:r>
-              <w:rPr>
-                <w:rFonts w:ascii="Cambria Math" w:hAnsi="Cambria Math"/>
-                <w:shd w:val="clear" w:color="auto" w:fill="C1F0C7" w:themeFill="accent3" w:themeFillTint="33"/>
-                <w:lang w:val="en-GB"/>
-              </w:rPr>
-              <m:t>0</m:t>
-            </m:r>
-          </m:sub>
-          <m:sup>
-            <m:r>
-              <w:rPr>
-                <w:rFonts w:ascii="Cambria Math" w:hAnsi="Cambria Math"/>
-                <w:shd w:val="clear" w:color="auto" w:fill="C1F0C7" w:themeFill="accent3" w:themeFillTint="33"/>
-                <w:lang w:val="en-GB"/>
-              </w:rPr>
-              <m:t>R</m:t>
-            </m:r>
-          </m:sup>
-          <m:e>
-            <m:sSup>
-              <m:sSupPr>
-                <m:ctrlPr>
-                  <w:rPr>
-                    <w:rFonts w:ascii="Cambria Math" w:hAnsi="Cambria Math"/>
-                    <w:i/>
-                    <w:shd w:val="clear" w:color="auto" w:fill="C1F0C7" w:themeFill="accent3" w:themeFillTint="33"/>
-                    <w:lang w:val="en-GB"/>
-                  </w:rPr>
-                </m:ctrlPr>
-              </m:sSupPr>
-              <m:e>
-                <m:r>
-                  <w:rPr>
-                    <w:rFonts w:ascii="Cambria Math" w:hAnsi="Cambria Math"/>
-                    <w:shd w:val="clear" w:color="auto" w:fill="C1F0C7" w:themeFill="accent3" w:themeFillTint="33"/>
-                    <w:lang w:val="en-GB"/>
-                  </w:rPr>
-                  <m:t>a</m:t>
-                </m:r>
-              </m:e>
-              <m:sup>
-                <m:r>
-                  <w:rPr>
-                    <w:rFonts w:ascii="Cambria Math" w:hAnsi="Cambria Math"/>
-                    <w:shd w:val="clear" w:color="auto" w:fill="C1F0C7" w:themeFill="accent3" w:themeFillTint="33"/>
-                    <w:lang w:val="en-GB"/>
-                  </w:rPr>
-                  <m:t>'</m:t>
-                </m:r>
-              </m:sup>
-            </m:sSup>
-            <m:r>
-              <w:rPr>
-                <w:rFonts w:ascii="Cambria Math" w:hAnsi="Cambria Math"/>
-                <w:shd w:val="clear" w:color="auto" w:fill="C1F0C7" w:themeFill="accent3" w:themeFillTint="33"/>
-                <w:lang w:val="en-GB"/>
-              </w:rPr>
-              <m:t>⋅</m:t>
-            </m:r>
-            <m:d>
-              <m:dPr>
-                <m:ctrlPr>
-                  <w:rPr>
-                    <w:rFonts w:ascii="Cambria Math" w:hAnsi="Cambria Math"/>
-                    <w:i/>
-                    <w:shd w:val="clear" w:color="auto" w:fill="C1F0C7" w:themeFill="accent3" w:themeFillTint="33"/>
-                    <w:lang w:val="en-GB"/>
-                  </w:rPr>
-                </m:ctrlPr>
-              </m:dPr>
-              <m:e>
-                <m:r>
-                  <w:rPr>
-                    <w:rFonts w:ascii="Cambria Math" w:hAnsi="Cambria Math"/>
-                    <w:shd w:val="clear" w:color="auto" w:fill="C1F0C7" w:themeFill="accent3" w:themeFillTint="33"/>
-                    <w:lang w:val="en-GB"/>
-                  </w:rPr>
-                  <m:t>1-a</m:t>
-                </m:r>
-              </m:e>
-            </m:d>
-            <m:r>
-              <w:rPr>
-                <w:rFonts w:ascii="Cambria Math" w:hAnsi="Cambria Math"/>
-                <w:shd w:val="clear" w:color="auto" w:fill="C1F0C7" w:themeFill="accent3" w:themeFillTint="33"/>
-                <w:lang w:val="en-GB"/>
-              </w:rPr>
-              <m:t>⋅</m:t>
-            </m:r>
-            <m:sSup>
-              <m:sSupPr>
-                <m:ctrlPr>
-                  <w:rPr>
-                    <w:rFonts w:ascii="Cambria Math" w:hAnsi="Cambria Math"/>
-                    <w:i/>
-                    <w:shd w:val="clear" w:color="auto" w:fill="C1F0C7" w:themeFill="accent3" w:themeFillTint="33"/>
-                    <w:lang w:val="en-GB"/>
-                  </w:rPr>
-                </m:ctrlPr>
-              </m:sSupPr>
-              <m:e>
-                <m:r>
-                  <w:rPr>
-                    <w:rFonts w:ascii="Cambria Math" w:hAnsi="Cambria Math"/>
-                    <w:shd w:val="clear" w:color="auto" w:fill="C1F0C7" w:themeFill="accent3" w:themeFillTint="33"/>
-                    <w:lang w:val="en-GB"/>
-                  </w:rPr>
-                  <m:t>r</m:t>
-                </m:r>
-              </m:e>
-              <m:sup>
-                <m:r>
-                  <w:rPr>
-                    <w:rFonts w:ascii="Cambria Math" w:hAnsi="Cambria Math"/>
-                    <w:shd w:val="clear" w:color="auto" w:fill="C1F0C7" w:themeFill="accent3" w:themeFillTint="33"/>
-                    <w:lang w:val="en-GB"/>
-                  </w:rPr>
-                  <m:t>3</m:t>
-                </m:r>
-              </m:sup>
-            </m:sSup>
-            <m:r>
-              <w:rPr>
-                <w:rFonts w:ascii="Cambria Math" w:hAnsi="Cambria Math"/>
-                <w:shd w:val="clear" w:color="auto" w:fill="C1F0C7" w:themeFill="accent3" w:themeFillTint="33"/>
-                <w:lang w:val="en-GB"/>
-              </w:rPr>
-              <m:t>dr</m:t>
-            </m:r>
-          </m:e>
-        </m:nary>
       </m:oMath>
+      <w:r>
+        <w:rPr>
+          <w:rFonts w:eastAsiaTheme="minorEastAsia"/>
+          <w:lang w:val="en-GB"/>
+        </w:rPr>
+        <w:t xml:space="preserve"> can be expressed as </w:t>
+      </w:r>
+    </w:p>
+    <w:p>
+      <w:pPr>
+        <w:pStyle w:val="ListParagraph"/>
+        <w:rPr>
+          <w:lang w:val="en-GB"/>
+        </w:rPr>
+      </w:pPr>
+      <m:oMathPara>
+        <m:oMathParaPr>
+          <m:jc m:val="left"/>
+        </m:oMathParaPr>
+        <m:oMath>
+          <m:sSub>
+            <m:sSubPr>
+              <m:ctrlPr>
+                <w:rPr>
+                  <w:rFonts w:ascii="Cambria Math" w:hAnsi="Cambria Math"/>
+                  <w:i/>
+                  <w:noProof/>
+                  <w:lang w:val="en-GB"/>
+                </w:rPr>
+              </m:ctrlPr>
+            </m:sSubPr>
+            <m:e>
+              <m:r>
+                <w:rPr>
+                  <w:rFonts w:ascii="Cambria Math" w:hAnsi="Cambria Math"/>
+                  <w:noProof/>
+                  <w:lang w:val="en-GB"/>
+                </w:rPr>
+                <m:t>C</m:t>
+              </m:r>
+            </m:e>
+            <m:sub>
+              <m:r>
+                <w:rPr>
+                  <w:rFonts w:ascii="Cambria Math" w:hAnsi="Cambria Math"/>
+                  <w:noProof/>
+                  <w:lang w:val="en-GB"/>
+                </w:rPr>
+                <m:t>T</m:t>
+              </m:r>
+            </m:sub>
+          </m:sSub>
+          <m:r>
+            <w:rPr>
+              <w:rFonts w:ascii="Cambria Math" w:hAnsi="Cambria Math"/>
+              <w:noProof/>
+              <w:lang w:val="en-GB"/>
+            </w:rPr>
+            <m:t>=</m:t>
+          </m:r>
+          <m:f>
+            <m:fPr>
+              <m:ctrlPr>
+                <w:rPr>
+                  <w:rFonts w:ascii="Cambria Math" w:hAnsi="Cambria Math"/>
+                  <w:i/>
+                  <w:noProof/>
+                  <w:lang w:val="en-GB"/>
+                </w:rPr>
+              </m:ctrlPr>
+            </m:fPr>
+            <m:num>
+              <m:nary>
+                <m:naryPr>
+                  <m:limLoc m:val="subSup"/>
+                  <m:ctrlPr>
+                    <w:rPr>
+                      <w:rFonts w:ascii="Cambria Math" w:hAnsi="Cambria Math"/>
+                      <w:i/>
+                      <w:noProof/>
+                      <w:lang w:val="en-GB"/>
+                    </w:rPr>
+                  </m:ctrlPr>
+                </m:naryPr>
+                <m:sub>
+                  <m:r>
+                    <w:rPr>
+                      <w:rFonts w:ascii="Cambria Math" w:hAnsi="Cambria Math"/>
+                      <w:noProof/>
+                      <w:lang w:val="en-GB"/>
+                    </w:rPr>
+                    <m:t>0</m:t>
+                  </m:r>
+                </m:sub>
+                <m:sup>
+                  <m:r>
+                    <w:rPr>
+                      <w:rFonts w:ascii="Cambria Math" w:hAnsi="Cambria Math"/>
+                      <w:noProof/>
+                      <w:lang w:val="en-GB"/>
+                    </w:rPr>
+                    <m:t>R</m:t>
+                  </m:r>
+                </m:sup>
+                <m:e>
+                  <m:r>
+                    <w:rPr>
+                      <w:rFonts w:ascii="Cambria Math" w:hAnsi="Cambria Math"/>
+                      <w:noProof/>
+                      <w:lang w:val="en-GB"/>
+                    </w:rPr>
+                    <m:t>4⋅π⋅r⋅ρ⋅</m:t>
+                  </m:r>
+                  <m:sSubSup>
+                    <m:sSubSupPr>
+                      <m:ctrlPr>
+                        <w:rPr>
+                          <w:rFonts w:ascii="Cambria Math" w:hAnsi="Cambria Math"/>
+                          <w:i/>
+                          <w:noProof/>
+                          <w:lang w:val="en-GB"/>
+                        </w:rPr>
+                      </m:ctrlPr>
+                    </m:sSubSupPr>
+                    <m:e>
+                      <m:r>
+                        <w:rPr>
+                          <w:rFonts w:ascii="Cambria Math" w:hAnsi="Cambria Math"/>
+                          <w:noProof/>
+                          <w:lang w:val="en-GB"/>
+                        </w:rPr>
+                        <m:t>V</m:t>
+                      </m:r>
+                    </m:e>
+                    <m:sub>
+                      <m:r>
+                        <w:rPr>
+                          <w:rFonts w:ascii="Cambria Math" w:hAnsi="Cambria Math"/>
+                          <w:noProof/>
+                          <w:lang w:val="en-GB"/>
+                        </w:rPr>
+                        <m:t>0</m:t>
+                      </m:r>
+                    </m:sub>
+                    <m:sup>
+                      <m:r>
+                        <w:rPr>
+                          <w:rFonts w:ascii="Cambria Math" w:hAnsi="Cambria Math"/>
+                          <w:noProof/>
+                          <w:lang w:val="en-GB"/>
+                        </w:rPr>
+                        <m:t>2</m:t>
+                      </m:r>
+                    </m:sup>
+                  </m:sSubSup>
+                  <m:r>
+                    <w:rPr>
+                      <w:rFonts w:ascii="Cambria Math" w:hAnsi="Cambria Math"/>
+                      <w:noProof/>
+                      <w:lang w:val="en-GB"/>
+                    </w:rPr>
+                    <m:t>⋅a⋅</m:t>
+                  </m:r>
+                  <m:d>
+                    <m:dPr>
+                      <m:ctrlPr>
+                        <w:rPr>
+                          <w:rFonts w:ascii="Cambria Math" w:hAnsi="Cambria Math"/>
+                          <w:i/>
+                          <w:noProof/>
+                          <w:lang w:val="en-GB"/>
+                        </w:rPr>
+                      </m:ctrlPr>
+                    </m:dPr>
+                    <m:e>
+                      <m:r>
+                        <w:rPr>
+                          <w:rFonts w:ascii="Cambria Math" w:hAnsi="Cambria Math"/>
+                          <w:noProof/>
+                          <w:lang w:val="en-GB"/>
+                        </w:rPr>
+                        <m:t>1-a</m:t>
+                      </m:r>
+                    </m:e>
+                  </m:d>
+                  <m:r>
+                    <w:rPr>
+                      <w:rFonts w:ascii="Cambria Math" w:hAnsi="Cambria Math"/>
+                      <w:noProof/>
+                      <w:lang w:val="en-GB"/>
+                    </w:rPr>
+                    <m:t>⋅F⋅dr</m:t>
+                  </m:r>
+                </m:e>
+              </m:nary>
+            </m:num>
+            <m:den>
+              <m:f>
+                <m:fPr>
+                  <m:ctrlPr>
+                    <w:rPr>
+                      <w:rFonts w:ascii="Cambria Math" w:hAnsi="Cambria Math"/>
+                      <w:i/>
+                      <w:noProof/>
+                      <w:lang w:val="en-GB"/>
+                    </w:rPr>
+                  </m:ctrlPr>
+                </m:fPr>
+                <m:num>
+                  <m:r>
+                    <w:rPr>
+                      <w:rFonts w:ascii="Cambria Math" w:hAnsi="Cambria Math"/>
+                      <w:noProof/>
+                      <w:lang w:val="en-GB"/>
+                    </w:rPr>
+                    <m:t>1</m:t>
+                  </m:r>
+                </m:num>
+                <m:den>
+                  <m:r>
+                    <w:rPr>
+                      <w:rFonts w:ascii="Cambria Math" w:hAnsi="Cambria Math"/>
+                      <w:noProof/>
+                      <w:lang w:val="en-GB"/>
+                    </w:rPr>
+                    <m:t>2</m:t>
+                  </m:r>
+                </m:den>
+              </m:f>
+              <m:r>
+                <w:rPr>
+                  <w:rFonts w:ascii="Cambria Math" w:hAnsi="Cambria Math"/>
+                  <w:noProof/>
+                  <w:lang w:val="en-GB"/>
+                </w:rPr>
+                <m:t>⋅ρ⋅</m:t>
+              </m:r>
+              <m:sSubSup>
+                <m:sSubSupPr>
+                  <m:ctrlPr>
+                    <w:rPr>
+                      <w:rFonts w:ascii="Cambria Math" w:hAnsi="Cambria Math"/>
+                      <w:i/>
+                      <w:noProof/>
+                      <w:lang w:val="en-GB"/>
+                    </w:rPr>
+                  </m:ctrlPr>
+                </m:sSubSupPr>
+                <m:e>
+                  <m:r>
+                    <w:rPr>
+                      <w:rFonts w:ascii="Cambria Math" w:hAnsi="Cambria Math"/>
+                      <w:noProof/>
+                      <w:lang w:val="en-GB"/>
+                    </w:rPr>
+                    <m:t>V</m:t>
+                  </m:r>
+                </m:e>
+                <m:sub>
+                  <m:r>
+                    <w:rPr>
+                      <w:rFonts w:ascii="Cambria Math" w:hAnsi="Cambria Math"/>
+                      <w:noProof/>
+                      <w:lang w:val="en-GB"/>
+                    </w:rPr>
+                    <m:t>0</m:t>
+                  </m:r>
+                </m:sub>
+                <m:sup>
+                  <m:r>
+                    <w:rPr>
+                      <w:rFonts w:ascii="Cambria Math" w:hAnsi="Cambria Math"/>
+                      <w:noProof/>
+                      <w:lang w:val="en-GB"/>
+                    </w:rPr>
+                    <m:t>2</m:t>
+                  </m:r>
+                </m:sup>
+              </m:sSubSup>
+              <m:r>
+                <w:rPr>
+                  <w:rFonts w:ascii="Cambria Math" w:hAnsi="Cambria Math"/>
+                  <w:noProof/>
+                  <w:lang w:val="en-GB"/>
+                </w:rPr>
+                <m:t>⋅A</m:t>
+              </m:r>
+            </m:den>
+          </m:f>
+          <m:r>
+            <w:rPr>
+              <w:rFonts w:ascii="Cambria Math" w:hAnsi="Cambria Math"/>
+              <w:noProof/>
+              <w:lang w:val="en-GB"/>
+            </w:rPr>
+            <m:t>=</m:t>
+          </m:r>
+          <m:f>
+            <m:fPr>
+              <m:ctrlPr>
+                <w:rPr>
+                  <w:rFonts w:ascii="Cambria Math" w:hAnsi="Cambria Math"/>
+                  <w:i/>
+                  <w:noProof/>
+                  <w:lang w:val="en-GB"/>
+                </w:rPr>
+              </m:ctrlPr>
+            </m:fPr>
+            <m:num>
+              <m:r>
+                <w:rPr>
+                  <w:rFonts w:ascii="Cambria Math" w:hAnsi="Cambria Math"/>
+                  <w:noProof/>
+                  <w:lang w:val="en-GB"/>
+                </w:rPr>
+                <m:t>8⋅π⋅</m:t>
+              </m:r>
+              <m:nary>
+                <m:naryPr>
+                  <m:limLoc m:val="subSup"/>
+                  <m:ctrlPr>
+                    <w:rPr>
+                      <w:rFonts w:ascii="Cambria Math" w:hAnsi="Cambria Math"/>
+                      <w:i/>
+                      <w:noProof/>
+                      <w:lang w:val="en-GB"/>
+                    </w:rPr>
+                  </m:ctrlPr>
+                </m:naryPr>
+                <m:sub>
+                  <m:r>
+                    <w:rPr>
+                      <w:rFonts w:ascii="Cambria Math" w:hAnsi="Cambria Math"/>
+                      <w:noProof/>
+                      <w:lang w:val="en-GB"/>
+                    </w:rPr>
+                    <m:t>0</m:t>
+                  </m:r>
+                </m:sub>
+                <m:sup>
+                  <m:r>
+                    <w:rPr>
+                      <w:rFonts w:ascii="Cambria Math" w:hAnsi="Cambria Math"/>
+                      <w:noProof/>
+                      <w:lang w:val="en-GB"/>
+                    </w:rPr>
+                    <m:t>R</m:t>
+                  </m:r>
+                </m:sup>
+                <m:e>
+                  <m:r>
+                    <w:rPr>
+                      <w:rFonts w:ascii="Cambria Math" w:hAnsi="Cambria Math"/>
+                      <w:noProof/>
+                      <w:lang w:val="en-GB"/>
+                    </w:rPr>
+                    <m:t>r⋅a⋅</m:t>
+                  </m:r>
+                  <m:d>
+                    <m:dPr>
+                      <m:ctrlPr>
+                        <w:rPr>
+                          <w:rFonts w:ascii="Cambria Math" w:hAnsi="Cambria Math"/>
+                          <w:i/>
+                          <w:noProof/>
+                          <w:lang w:val="en-GB"/>
+                        </w:rPr>
+                      </m:ctrlPr>
+                    </m:dPr>
+                    <m:e>
+                      <m:r>
+                        <w:rPr>
+                          <w:rFonts w:ascii="Cambria Math" w:hAnsi="Cambria Math"/>
+                          <w:noProof/>
+                          <w:lang w:val="en-GB"/>
+                        </w:rPr>
+                        <m:t>1-a</m:t>
+                      </m:r>
+                    </m:e>
+                  </m:d>
+                  <m:r>
+                    <w:rPr>
+                      <w:rFonts w:ascii="Cambria Math" w:hAnsi="Cambria Math"/>
+                      <w:noProof/>
+                      <w:lang w:val="en-GB"/>
+                    </w:rPr>
+                    <m:t>⋅F⋅dr</m:t>
+                  </m:r>
+                </m:e>
+              </m:nary>
+            </m:num>
+            <m:den>
+              <m:r>
+                <w:rPr>
+                  <w:rFonts w:ascii="Cambria Math" w:hAnsi="Cambria Math"/>
+                  <w:noProof/>
+                  <w:lang w:val="en-GB"/>
+                </w:rPr>
+                <m:t>π⋅</m:t>
+              </m:r>
+              <m:sSup>
+                <m:sSupPr>
+                  <m:ctrlPr>
+                    <w:rPr>
+                      <w:rFonts w:ascii="Cambria Math" w:hAnsi="Cambria Math"/>
+                      <w:i/>
+                      <w:noProof/>
+                      <w:lang w:val="en-GB"/>
+                    </w:rPr>
+                  </m:ctrlPr>
+                </m:sSupPr>
+                <m:e>
+                  <m:r>
+                    <w:rPr>
+                      <w:rFonts w:ascii="Cambria Math" w:hAnsi="Cambria Math"/>
+                      <w:noProof/>
+                      <w:lang w:val="en-GB"/>
+                    </w:rPr>
+                    <m:t>R</m:t>
+                  </m:r>
+                </m:e>
+                <m:sup>
+                  <m:r>
+                    <w:rPr>
+                      <w:rFonts w:ascii="Cambria Math" w:hAnsi="Cambria Math"/>
+                      <w:noProof/>
+                      <w:lang w:val="en-GB"/>
+                    </w:rPr>
+                    <m:t>2</m:t>
+                  </m:r>
+                </m:sup>
+              </m:sSup>
+            </m:den>
+          </m:f>
+          <m:r>
+            <w:rPr>
+              <w:rFonts w:ascii="Cambria Math" w:hAnsi="Cambria Math"/>
+              <w:noProof/>
+              <w:shd w:val="clear" w:color="auto" w:fill="C1F0C7" w:themeFill="accent3" w:themeFillTint="33"/>
+              <w:lang w:val="en-GB"/>
+            </w:rPr>
+            <m:t>=</m:t>
+          </m:r>
+          <m:f>
+            <m:fPr>
+              <m:ctrlPr>
+                <w:rPr>
+                  <w:rFonts w:ascii="Cambria Math" w:hAnsi="Cambria Math"/>
+                  <w:i/>
+                  <w:noProof/>
+                  <w:shd w:val="clear" w:color="auto" w:fill="C1F0C7" w:themeFill="accent3" w:themeFillTint="33"/>
+                  <w:lang w:val="en-GB"/>
+                </w:rPr>
+              </m:ctrlPr>
+            </m:fPr>
+            <m:num>
+              <m:r>
+                <w:rPr>
+                  <w:rFonts w:ascii="Cambria Math" w:hAnsi="Cambria Math"/>
+                  <w:noProof/>
+                  <w:shd w:val="clear" w:color="auto" w:fill="C1F0C7" w:themeFill="accent3" w:themeFillTint="33"/>
+                  <w:lang w:val="en-GB"/>
+                </w:rPr>
+                <m:t>8</m:t>
+              </m:r>
+            </m:num>
+            <m:den>
+              <m:sSup>
+                <m:sSupPr>
+                  <m:ctrlPr>
+                    <w:rPr>
+                      <w:rFonts w:ascii="Cambria Math" w:hAnsi="Cambria Math"/>
+                      <w:i/>
+                      <w:noProof/>
+                      <w:shd w:val="clear" w:color="auto" w:fill="C1F0C7" w:themeFill="accent3" w:themeFillTint="33"/>
+                      <w:lang w:val="en-GB"/>
+                    </w:rPr>
+                  </m:ctrlPr>
+                </m:sSupPr>
+                <m:e>
+                  <m:r>
+                    <w:rPr>
+                      <w:rFonts w:ascii="Cambria Math" w:hAnsi="Cambria Math"/>
+                      <w:noProof/>
+                      <w:shd w:val="clear" w:color="auto" w:fill="C1F0C7" w:themeFill="accent3" w:themeFillTint="33"/>
+                      <w:lang w:val="en-GB"/>
+                    </w:rPr>
+                    <m:t>R</m:t>
+                  </m:r>
+                </m:e>
+                <m:sup>
+                  <m:r>
+                    <w:rPr>
+                      <w:rFonts w:ascii="Cambria Math" w:hAnsi="Cambria Math"/>
+                      <w:noProof/>
+                      <w:shd w:val="clear" w:color="auto" w:fill="C1F0C7" w:themeFill="accent3" w:themeFillTint="33"/>
+                      <w:lang w:val="en-GB"/>
+                    </w:rPr>
+                    <m:t>2</m:t>
+                  </m:r>
+                </m:sup>
+              </m:sSup>
+            </m:den>
+          </m:f>
+          <m:r>
+            <w:rPr>
+              <w:rFonts w:ascii="Cambria Math" w:hAnsi="Cambria Math"/>
+              <w:noProof/>
+              <w:shd w:val="clear" w:color="auto" w:fill="C1F0C7" w:themeFill="accent3" w:themeFillTint="33"/>
+              <w:lang w:val="en-GB"/>
+            </w:rPr>
+            <m:t>⋅</m:t>
+          </m:r>
+          <m:nary>
+            <m:naryPr>
+              <m:limLoc m:val="subSup"/>
+              <m:ctrlPr>
+                <w:rPr>
+                  <w:rFonts w:ascii="Cambria Math" w:hAnsi="Cambria Math"/>
+                  <w:i/>
+                  <w:noProof/>
+                  <w:shd w:val="clear" w:color="auto" w:fill="C1F0C7" w:themeFill="accent3" w:themeFillTint="33"/>
+                  <w:lang w:val="en-GB"/>
+                </w:rPr>
+              </m:ctrlPr>
+            </m:naryPr>
+            <m:sub>
+              <m:r>
+                <w:rPr>
+                  <w:rFonts w:ascii="Cambria Math" w:hAnsi="Cambria Math"/>
+                  <w:noProof/>
+                  <w:shd w:val="clear" w:color="auto" w:fill="C1F0C7" w:themeFill="accent3" w:themeFillTint="33"/>
+                  <w:lang w:val="en-GB"/>
+                </w:rPr>
+                <m:t>0</m:t>
+              </m:r>
+            </m:sub>
+            <m:sup>
+              <m:r>
+                <w:rPr>
+                  <w:rFonts w:ascii="Cambria Math" w:hAnsi="Cambria Math"/>
+                  <w:noProof/>
+                  <w:shd w:val="clear" w:color="auto" w:fill="C1F0C7" w:themeFill="accent3" w:themeFillTint="33"/>
+                  <w:lang w:val="en-GB"/>
+                </w:rPr>
+                <m:t>R</m:t>
+              </m:r>
+            </m:sup>
+            <m:e>
+              <m:r>
+                <w:rPr>
+                  <w:rFonts w:ascii="Cambria Math" w:hAnsi="Cambria Math"/>
+                  <w:noProof/>
+                  <w:shd w:val="clear" w:color="auto" w:fill="C1F0C7" w:themeFill="accent3" w:themeFillTint="33"/>
+                  <w:lang w:val="en-GB"/>
+                </w:rPr>
+                <m:t>r⋅a⋅</m:t>
+              </m:r>
+              <m:d>
+                <m:dPr>
+                  <m:ctrlPr>
+                    <w:rPr>
+                      <w:rFonts w:ascii="Cambria Math" w:hAnsi="Cambria Math"/>
+                      <w:i/>
+                      <w:noProof/>
+                      <w:shd w:val="clear" w:color="auto" w:fill="C1F0C7" w:themeFill="accent3" w:themeFillTint="33"/>
+                      <w:lang w:val="en-GB"/>
+                    </w:rPr>
+                  </m:ctrlPr>
+                </m:dPr>
+                <m:e>
+                  <m:r>
+                    <w:rPr>
+                      <w:rFonts w:ascii="Cambria Math" w:hAnsi="Cambria Math"/>
+                      <w:noProof/>
+                      <w:shd w:val="clear" w:color="auto" w:fill="C1F0C7" w:themeFill="accent3" w:themeFillTint="33"/>
+                      <w:lang w:val="en-GB"/>
+                    </w:rPr>
+                    <m:t>1-a</m:t>
+                  </m:r>
+                </m:e>
+              </m:d>
+              <m:r>
+                <w:rPr>
+                  <w:rFonts w:ascii="Cambria Math" w:hAnsi="Cambria Math"/>
+                  <w:noProof/>
+                  <w:shd w:val="clear" w:color="auto" w:fill="C1F0C7" w:themeFill="accent3" w:themeFillTint="33"/>
+                  <w:lang w:val="en-GB"/>
+                </w:rPr>
+                <m:t>⋅F⋅dr</m:t>
+              </m:r>
+            </m:e>
+          </m:nary>
+        </m:oMath>
+      </m:oMathPara>
     </w:p>
     <w:p>
       <w:pPr>
@@ -4544,7 +5351,7 @@
   <w:abstractNum w:abstractNumId="1" w15:restartNumberingAfterBreak="0">
     <w:nsid w:val="0A396D94"/>
     <w:multiLevelType w:val="hybridMultilevel"/>
-    <w:tmpl w:val="0BA074C8"/>
+    <w:tmpl w:val="519C47CE"/>
     <w:lvl w:ilvl="0" w:tplc="130C0316">
       <w:start w:val="1"/>
       <w:numFmt w:val="bullet"/>

</xml_diff>

<commit_message>
First Draft of Taks 1 & 2 done
</commit_message>
<xml_diff>
--- a/Assignment 1 Formulas.docx
+++ b/Assignment 1 Formulas.docx
@@ -13,12 +13,11 @@
         <w:rPr>
           <w:lang w:val="en-GB"/>
         </w:rPr>
-        <w:t>Assignment 1 Formulas</w:t>
+        <w:t>General Formulas</w:t>
       </w:r>
     </w:p>
     <w:p>
       <w:pPr>
-        <w:pStyle w:val="Heading2"/>
         <w:rPr>
           <w:lang w:val="en-GB"/>
         </w:rPr>
@@ -4002,6 +4001,7 @@
     </w:p>
     <w:p>
       <w:pPr>
+        <w:pStyle w:val="Heading1"/>
         <w:rPr>
           <w:rFonts w:eastAsiaTheme="minorEastAsia"/>
           <w:lang w:val="en-GB"/>
@@ -4010,20 +4010,31 @@
       <w:r>
         <w:rPr>
           <w:rFonts w:eastAsiaTheme="minorEastAsia"/>
+          <w:lang w:val="en-GB"/>
+        </w:rPr>
+        <w:t>Task 1</w:t>
+      </w:r>
+    </w:p>
+    <w:p>
+      <w:pPr>
+        <w:rPr>
+          <w:lang w:val="en-GB"/>
+        </w:rPr>
+      </w:pPr>
+      <w:r>
+        <w:rPr>
           <w:lang w:val="en-GB"/>
         </w:rPr>
         <w:t>Power</w:t>
       </w:r>
       <w:r>
         <w:rPr>
-          <w:rFonts w:eastAsiaTheme="minorEastAsia"/>
           <w:lang w:val="en-GB"/>
         </w:rPr>
         <w:t xml:space="preserve"> &amp; Thrust</w:t>
       </w:r>
       <w:r>
         <w:rPr>
-          <w:rFonts w:eastAsiaTheme="minorEastAsia"/>
           <w:lang w:val="en-GB"/>
         </w:rPr>
         <w:t xml:space="preserve"> coefficient</w:t>
@@ -4603,6 +4614,8 @@
       <w:pPr>
         <w:pStyle w:val="ListParagraph"/>
         <w:rPr>
+          <w:rFonts w:eastAsiaTheme="minorEastAsia"/>
+          <w:shd w:val="clear" w:color="auto" w:fill="C1F0C7" w:themeFill="accent3" w:themeFillTint="33"/>
           <w:lang w:val="en-GB"/>
         </w:rPr>
       </w:pPr>
@@ -5189,6 +5202,362 @@
     </w:p>
     <w:p>
       <w:pPr>
+        <w:pStyle w:val="Heading1"/>
+        <w:rPr>
+          <w:lang w:val="en-GB"/>
+        </w:rPr>
+      </w:pPr>
+      <w:r>
+        <w:rPr>
+          <w:lang w:val="en-GB"/>
+        </w:rPr>
+        <w:t>Task 2</w:t>
+      </w:r>
+    </w:p>
+    <w:p>
+      <w:pPr>
+        <w:pStyle w:val="ListParagraph"/>
+        <w:numPr>
+          <w:ilvl w:val="0"/>
+          <w:numId w:val="6"/>
+        </w:numPr>
+        <w:rPr>
+          <w:lang w:val="de-DE"/>
+        </w:rPr>
+      </w:pPr>
+      <w:r>
+        <w:rPr>
+          <w:lang w:val="de-DE"/>
+        </w:rPr>
+        <w:t>Power</w:t>
+      </w:r>
+    </w:p>
+    <w:p>
+      <w:pPr>
+        <w:pStyle w:val="ListParagraph"/>
+        <w:rPr>
+          <w:rFonts w:eastAsiaTheme="minorEastAsia"/>
+          <w:lang w:val="de-DE"/>
+        </w:rPr>
+      </w:pPr>
+      <m:oMathPara>
+        <m:oMathParaPr>
+          <m:jc m:val="left"/>
+        </m:oMathParaPr>
+        <m:oMath>
+          <m:r>
+            <w:rPr>
+              <w:rFonts w:ascii="Cambria Math" w:hAnsi="Cambria Math"/>
+              <w:lang w:val="de-DE"/>
+            </w:rPr>
+            <m:t>P=</m:t>
+          </m:r>
+          <m:sSub>
+            <m:sSubPr>
+              <m:ctrlPr>
+                <w:rPr>
+                  <w:rFonts w:ascii="Cambria Math" w:eastAsiaTheme="minorEastAsia" w:hAnsi="Cambria Math"/>
+                  <w:i/>
+                  <w:lang w:val="de-DE"/>
+                </w:rPr>
+              </m:ctrlPr>
+            </m:sSubPr>
+            <m:e>
+              <m:r>
+                <w:rPr>
+                  <w:rFonts w:ascii="Cambria Math" w:eastAsiaTheme="minorEastAsia" w:hAnsi="Cambria Math"/>
+                  <w:lang w:val="de-DE"/>
+                </w:rPr>
+                <m:t>C</m:t>
+              </m:r>
+            </m:e>
+            <m:sub>
+              <m:r>
+                <w:rPr>
+                  <w:rFonts w:ascii="Cambria Math" w:eastAsiaTheme="minorEastAsia" w:hAnsi="Cambria Math"/>
+                  <w:lang w:val="de-DE"/>
+                </w:rPr>
+                <m:t>P,max</m:t>
+              </m:r>
+            </m:sub>
+          </m:sSub>
+          <m:r>
+            <w:rPr>
+              <w:rFonts w:ascii="Cambria Math" w:eastAsiaTheme="minorEastAsia" w:hAnsi="Cambria Math"/>
+              <w:lang w:val="de-DE"/>
+            </w:rPr>
+            <m:t>⋅</m:t>
+          </m:r>
+          <m:sSub>
+            <m:sSubPr>
+              <m:ctrlPr>
+                <w:rPr>
+                  <w:rFonts w:ascii="Cambria Math" w:eastAsiaTheme="minorEastAsia" w:hAnsi="Cambria Math"/>
+                  <w:i/>
+                  <w:lang w:val="de-DE"/>
+                </w:rPr>
+              </m:ctrlPr>
+            </m:sSubPr>
+            <m:e>
+              <m:r>
+                <w:rPr>
+                  <w:rFonts w:ascii="Cambria Math" w:eastAsiaTheme="minorEastAsia" w:hAnsi="Cambria Math"/>
+                  <w:lang w:val="de-DE"/>
+                </w:rPr>
+                <m:t>P</m:t>
+              </m:r>
+            </m:e>
+            <m:sub>
+              <m:r>
+                <w:rPr>
+                  <w:rFonts w:ascii="Cambria Math" w:eastAsiaTheme="minorEastAsia" w:hAnsi="Cambria Math"/>
+                  <w:lang w:val="de-DE"/>
+                </w:rPr>
+                <m:t>avail</m:t>
+              </m:r>
+            </m:sub>
+          </m:sSub>
+          <m:r>
+            <w:rPr>
+              <w:rFonts w:ascii="Cambria Math" w:eastAsiaTheme="minorEastAsia" w:hAnsi="Cambria Math"/>
+              <w:lang w:val="de-DE"/>
+            </w:rPr>
+            <m:t>=</m:t>
+          </m:r>
+          <m:sSub>
+            <m:sSubPr>
+              <m:ctrlPr>
+                <w:rPr>
+                  <w:rFonts w:ascii="Cambria Math" w:eastAsiaTheme="minorEastAsia" w:hAnsi="Cambria Math"/>
+                  <w:i/>
+                  <w:lang w:val="de-DE"/>
+                </w:rPr>
+              </m:ctrlPr>
+            </m:sSubPr>
+            <m:e>
+              <m:r>
+                <w:rPr>
+                  <w:rFonts w:ascii="Cambria Math" w:eastAsiaTheme="minorEastAsia" w:hAnsi="Cambria Math"/>
+                  <w:lang w:val="de-DE"/>
+                </w:rPr>
+                <m:t>C</m:t>
+              </m:r>
+            </m:e>
+            <m:sub>
+              <m:r>
+                <w:rPr>
+                  <w:rFonts w:ascii="Cambria Math" w:eastAsiaTheme="minorEastAsia" w:hAnsi="Cambria Math"/>
+                  <w:lang w:val="de-DE"/>
+                </w:rPr>
+                <m:t>P,max</m:t>
+              </m:r>
+            </m:sub>
+          </m:sSub>
+          <m:r>
+            <w:rPr>
+              <w:rFonts w:ascii="Cambria Math" w:eastAsiaTheme="minorEastAsia" w:hAnsi="Cambria Math"/>
+              <w:lang w:val="de-DE"/>
+            </w:rPr>
+            <m:t>⋅</m:t>
+          </m:r>
+          <m:f>
+            <m:fPr>
+              <m:ctrlPr>
+                <w:rPr>
+                  <w:rFonts w:ascii="Cambria Math" w:hAnsi="Cambria Math"/>
+                  <w:i/>
+                </w:rPr>
+              </m:ctrlPr>
+            </m:fPr>
+            <m:num>
+              <m:r>
+                <w:rPr>
+                  <w:rFonts w:ascii="Cambria Math" w:hAnsi="Cambria Math"/>
+                </w:rPr>
+                <m:t>1</m:t>
+              </m:r>
+            </m:num>
+            <m:den>
+              <m:r>
+                <w:rPr>
+                  <w:rFonts w:ascii="Cambria Math" w:hAnsi="Cambria Math"/>
+                </w:rPr>
+                <m:t>2</m:t>
+              </m:r>
+            </m:den>
+          </m:f>
+          <m:r>
+            <w:rPr>
+              <w:rFonts w:ascii="Cambria Math" w:hAnsi="Cambria Math"/>
+            </w:rPr>
+            <m:t>⋅ρ⋅A⋅</m:t>
+          </m:r>
+          <m:sSubSup>
+            <m:sSubSupPr>
+              <m:ctrlPr>
+                <w:rPr>
+                  <w:rFonts w:ascii="Cambria Math" w:hAnsi="Cambria Math"/>
+                  <w:i/>
+                </w:rPr>
+              </m:ctrlPr>
+            </m:sSubSupPr>
+            <m:e>
+              <m:r>
+                <w:rPr>
+                  <w:rFonts w:ascii="Cambria Math" w:hAnsi="Cambria Math"/>
+                </w:rPr>
+                <m:t>V</m:t>
+              </m:r>
+            </m:e>
+            <m:sub>
+              <m:r>
+                <w:rPr>
+                  <w:rFonts w:ascii="Cambria Math" w:hAnsi="Cambria Math"/>
+                </w:rPr>
+                <m:t>0</m:t>
+              </m:r>
+            </m:sub>
+            <m:sup>
+              <m:r>
+                <w:rPr>
+                  <w:rFonts w:ascii="Cambria Math" w:hAnsi="Cambria Math"/>
+                </w:rPr>
+                <m:t>3</m:t>
+              </m:r>
+            </m:sup>
+          </m:sSubSup>
+        </m:oMath>
+      </m:oMathPara>
+    </w:p>
+    <w:p>
+      <w:pPr>
+        <w:pStyle w:val="ListParagraph"/>
+        <w:numPr>
+          <w:ilvl w:val="0"/>
+          <w:numId w:val="6"/>
+        </w:numPr>
+        <w:rPr>
+          <w:lang w:val="de-DE"/>
+        </w:rPr>
+      </w:pPr>
+      <w:proofErr w:type="spellStart"/>
+      <w:r>
+        <w:rPr>
+          <w:lang w:val="de-DE"/>
+        </w:rPr>
+        <w:t>Rotational</w:t>
+      </w:r>
+      <w:proofErr w:type="spellEnd"/>
+      <w:r>
+        <w:rPr>
+          <w:lang w:val="de-DE"/>
+        </w:rPr>
+        <w:t xml:space="preserve"> </w:t>
+      </w:r>
+      <w:proofErr w:type="spellStart"/>
+      <w:r>
+        <w:rPr>
+          <w:lang w:val="de-DE"/>
+        </w:rPr>
+        <w:t>speed</w:t>
+      </w:r>
+      <w:proofErr w:type="spellEnd"/>
+    </w:p>
+    <w:p>
+      <w:pPr>
+        <w:pStyle w:val="ListParagraph"/>
+        <w:rPr>
+          <w:rFonts w:eastAsiaTheme="minorEastAsia"/>
+          <w:lang w:val="de-DE"/>
+        </w:rPr>
+      </w:pPr>
+      <m:oMathPara>
+        <m:oMathParaPr>
+          <m:jc m:val="left"/>
+        </m:oMathParaPr>
+        <m:oMath>
+          <m:r>
+            <w:rPr>
+              <w:rFonts w:ascii="Cambria Math" w:hAnsi="Cambria Math"/>
+              <w:lang w:val="de-DE"/>
+            </w:rPr>
+            <m:t>ω=</m:t>
+          </m:r>
+          <m:f>
+            <m:fPr>
+              <m:ctrlPr>
+                <w:rPr>
+                  <w:rFonts w:ascii="Cambria Math" w:hAnsi="Cambria Math"/>
+                  <w:i/>
+                  <w:lang w:val="de-DE"/>
+                </w:rPr>
+              </m:ctrlPr>
+            </m:fPr>
+            <m:num>
+              <m:sSub>
+                <m:sSubPr>
+                  <m:ctrlPr>
+                    <w:rPr>
+                      <w:rFonts w:ascii="Cambria Math" w:hAnsi="Cambria Math"/>
+                      <w:i/>
+                      <w:lang w:val="de-DE"/>
+                    </w:rPr>
+                  </m:ctrlPr>
+                </m:sSubPr>
+                <m:e>
+                  <m:r>
+                    <w:rPr>
+                      <w:rFonts w:ascii="Cambria Math" w:hAnsi="Cambria Math"/>
+                      <w:lang w:val="de-DE"/>
+                    </w:rPr>
+                    <m:t>λ⋅</m:t>
+                  </m:r>
+                  <m:r>
+                    <w:rPr>
+                      <w:rFonts w:ascii="Cambria Math" w:hAnsi="Cambria Math"/>
+                      <w:lang w:val="de-DE"/>
+                    </w:rPr>
+                    <m:t>V</m:t>
+                  </m:r>
+                </m:e>
+                <m:sub>
+                  <m:r>
+                    <w:rPr>
+                      <w:rFonts w:ascii="Cambria Math" w:hAnsi="Cambria Math"/>
+                      <w:lang w:val="de-DE"/>
+                    </w:rPr>
+                    <m:t>0</m:t>
+                  </m:r>
+                </m:sub>
+              </m:sSub>
+            </m:num>
+            <m:den>
+              <m:r>
+                <w:rPr>
+                  <w:rFonts w:ascii="Cambria Math" w:hAnsi="Cambria Math"/>
+                  <w:lang w:val="de-DE"/>
+                </w:rPr>
+                <m:t>R</m:t>
+              </m:r>
+            </m:den>
+          </m:f>
+        </m:oMath>
+      </m:oMathPara>
+    </w:p>
+    <w:p>
+      <w:pPr>
+        <w:pStyle w:val="ListParagraph"/>
+        <w:numPr>
+          <w:ilvl w:val="0"/>
+          <w:numId w:val="6"/>
+        </w:numPr>
+        <w:rPr>
+          <w:lang w:val="de-DE"/>
+        </w:rPr>
+      </w:pPr>
+    </w:p>
+    <w:p>
+      <w:pPr>
         <w:rPr>
           <w:rFonts w:eastAsiaTheme="minorEastAsia"/>
           <w:lang w:val="en-GB"/>
@@ -5575,6 +5944,119 @@
     </w:lvl>
   </w:abstractNum>
   <w:abstractNum w:abstractNumId="3" w15:restartNumberingAfterBreak="0">
+    <w:nsid w:val="29BA08A8"/>
+    <w:multiLevelType w:val="hybridMultilevel"/>
+    <w:tmpl w:val="40C4FF94"/>
+    <w:lvl w:ilvl="0" w:tplc="130C0316">
+      <w:start w:val="1"/>
+      <w:numFmt w:val="bullet"/>
+      <w:lvlText w:val="-"/>
+      <w:lvlJc w:val="left"/>
+      <w:pPr>
+        <w:ind w:left="720" w:hanging="360"/>
+      </w:pPr>
+      <w:rPr>
+        <w:rFonts w:ascii="Segoe Pro Light" w:hAnsi="Segoe Pro Light" w:hint="default"/>
+      </w:rPr>
+    </w:lvl>
+    <w:lvl w:ilvl="1" w:tplc="20000003" w:tentative="1">
+      <w:start w:val="1"/>
+      <w:numFmt w:val="bullet"/>
+      <w:lvlText w:val="o"/>
+      <w:lvlJc w:val="left"/>
+      <w:pPr>
+        <w:ind w:left="1440" w:hanging="360"/>
+      </w:pPr>
+      <w:rPr>
+        <w:rFonts w:ascii="Courier New" w:hAnsi="Courier New" w:cs="Courier New" w:hint="default"/>
+      </w:rPr>
+    </w:lvl>
+    <w:lvl w:ilvl="2" w:tplc="20000005" w:tentative="1">
+      <w:start w:val="1"/>
+      <w:numFmt w:val="bullet"/>
+      <w:lvlText w:val=""/>
+      <w:lvlJc w:val="left"/>
+      <w:pPr>
+        <w:ind w:left="2160" w:hanging="360"/>
+      </w:pPr>
+      <w:rPr>
+        <w:rFonts w:ascii="Wingdings" w:hAnsi="Wingdings" w:hint="default"/>
+      </w:rPr>
+    </w:lvl>
+    <w:lvl w:ilvl="3" w:tplc="20000001" w:tentative="1">
+      <w:start w:val="1"/>
+      <w:numFmt w:val="bullet"/>
+      <w:lvlText w:val=""/>
+      <w:lvlJc w:val="left"/>
+      <w:pPr>
+        <w:ind w:left="2880" w:hanging="360"/>
+      </w:pPr>
+      <w:rPr>
+        <w:rFonts w:ascii="Symbol" w:hAnsi="Symbol" w:hint="default"/>
+      </w:rPr>
+    </w:lvl>
+    <w:lvl w:ilvl="4" w:tplc="20000003" w:tentative="1">
+      <w:start w:val="1"/>
+      <w:numFmt w:val="bullet"/>
+      <w:lvlText w:val="o"/>
+      <w:lvlJc w:val="left"/>
+      <w:pPr>
+        <w:ind w:left="3600" w:hanging="360"/>
+      </w:pPr>
+      <w:rPr>
+        <w:rFonts w:ascii="Courier New" w:hAnsi="Courier New" w:cs="Courier New" w:hint="default"/>
+      </w:rPr>
+    </w:lvl>
+    <w:lvl w:ilvl="5" w:tplc="20000005" w:tentative="1">
+      <w:start w:val="1"/>
+      <w:numFmt w:val="bullet"/>
+      <w:lvlText w:val=""/>
+      <w:lvlJc w:val="left"/>
+      <w:pPr>
+        <w:ind w:left="4320" w:hanging="360"/>
+      </w:pPr>
+      <w:rPr>
+        <w:rFonts w:ascii="Wingdings" w:hAnsi="Wingdings" w:hint="default"/>
+      </w:rPr>
+    </w:lvl>
+    <w:lvl w:ilvl="6" w:tplc="20000001" w:tentative="1">
+      <w:start w:val="1"/>
+      <w:numFmt w:val="bullet"/>
+      <w:lvlText w:val=""/>
+      <w:lvlJc w:val="left"/>
+      <w:pPr>
+        <w:ind w:left="5040" w:hanging="360"/>
+      </w:pPr>
+      <w:rPr>
+        <w:rFonts w:ascii="Symbol" w:hAnsi="Symbol" w:hint="default"/>
+      </w:rPr>
+    </w:lvl>
+    <w:lvl w:ilvl="7" w:tplc="20000003" w:tentative="1">
+      <w:start w:val="1"/>
+      <w:numFmt w:val="bullet"/>
+      <w:lvlText w:val="o"/>
+      <w:lvlJc w:val="left"/>
+      <w:pPr>
+        <w:ind w:left="5760" w:hanging="360"/>
+      </w:pPr>
+      <w:rPr>
+        <w:rFonts w:ascii="Courier New" w:hAnsi="Courier New" w:cs="Courier New" w:hint="default"/>
+      </w:rPr>
+    </w:lvl>
+    <w:lvl w:ilvl="8" w:tplc="20000005" w:tentative="1">
+      <w:start w:val="1"/>
+      <w:numFmt w:val="bullet"/>
+      <w:lvlText w:val=""/>
+      <w:lvlJc w:val="left"/>
+      <w:pPr>
+        <w:ind w:left="6480" w:hanging="360"/>
+      </w:pPr>
+      <w:rPr>
+        <w:rFonts w:ascii="Wingdings" w:hAnsi="Wingdings" w:hint="default"/>
+      </w:rPr>
+    </w:lvl>
+  </w:abstractNum>
+  <w:abstractNum w:abstractNumId="4" w15:restartNumberingAfterBreak="0">
     <w:nsid w:val="2D827DFB"/>
     <w:multiLevelType w:val="hybridMultilevel"/>
     <w:tmpl w:val="8004A0B6"/>
@@ -5660,7 +6142,7 @@
       </w:pPr>
     </w:lvl>
   </w:abstractNum>
-  <w:abstractNum w:abstractNumId="4" w15:restartNumberingAfterBreak="0">
+  <w:abstractNum w:abstractNumId="5" w15:restartNumberingAfterBreak="0">
     <w:nsid w:val="4E596ECF"/>
     <w:multiLevelType w:val="hybridMultilevel"/>
     <w:tmpl w:val="25687B9C"/>
@@ -5750,16 +6232,19 @@
     <w:abstractNumId w:val="1"/>
   </w:num>
   <w:num w:numId="2" w16cid:durableId="1462113462">
-    <w:abstractNumId w:val="3"/>
+    <w:abstractNumId w:val="4"/>
   </w:num>
   <w:num w:numId="3" w16cid:durableId="1597178321">
-    <w:abstractNumId w:val="4"/>
+    <w:abstractNumId w:val="5"/>
   </w:num>
   <w:num w:numId="4" w16cid:durableId="1123378606">
     <w:abstractNumId w:val="2"/>
   </w:num>
   <w:num w:numId="5" w16cid:durableId="885995536">
     <w:abstractNumId w:val="0"/>
+  </w:num>
+  <w:num w:numId="6" w16cid:durableId="1301156221">
+    <w:abstractNumId w:val="3"/>
   </w:num>
 </w:numbering>
 </file>

</xml_diff>